<commit_message>
Ex D corrigido e adicionado ao relatório
</commit_message>
<xml_diff>
--- a/relatório iteração 2.docx
+++ b/relatório iteração 2.docx
@@ -187,41 +187,29 @@
         </w:rPr>
         <w:t xml:space="preserve">Propunha-se agora, numa primeira parte, a implementação de algumas restrições na base de dados juntamente com a criação das tabelas e alguma inserção de dados e, numa segunda parte, a realização de </w:t>
       </w:r>
-      <w:proofErr w:type="spellStart"/>
       <w:r>
         <w:rPr>
           <w:i/>
           <w:sz w:val="22"/>
           <w:lang w:val="pt-PT"/>
         </w:rPr>
-        <w:t>selects</w:t>
-      </w:r>
-      <w:proofErr w:type="spellEnd"/>
+        <w:t xml:space="preserve">selects </w:t>
+      </w:r>
+      <w:r>
+        <w:rPr>
+          <w:sz w:val="22"/>
+          <w:lang w:val="pt-PT"/>
+        </w:rPr>
+        <w:t xml:space="preserve">e </w:t>
+      </w:r>
       <w:r>
         <w:rPr>
           <w:i/>
           <w:sz w:val="22"/>
           <w:lang w:val="pt-PT"/>
         </w:rPr>
-        <w:t xml:space="preserve"> </w:t>
-      </w:r>
-      <w:r>
-        <w:rPr>
-          <w:sz w:val="22"/>
-          <w:lang w:val="pt-PT"/>
-        </w:rPr>
-        <w:t xml:space="preserve">e </w:t>
-      </w:r>
-      <w:proofErr w:type="spellStart"/>
-      <w:r>
-        <w:rPr>
-          <w:i/>
-          <w:sz w:val="22"/>
-          <w:lang w:val="pt-PT"/>
-        </w:rPr>
         <w:t>Views</w:t>
       </w:r>
-      <w:proofErr w:type="spellEnd"/>
       <w:r>
         <w:rPr>
           <w:sz w:val="22"/>
@@ -958,7 +946,25 @@
             <w:sz w:val="18"/>
             <w:lang w:val="pt-PT"/>
           </w:rPr>
-          <w:t>Alínea (d)</w:t>
+          <w:t>Alínea</w:t>
+        </w:r>
+        <w:r>
+          <w:rPr>
+            <w:rStyle w:val="Hyperlink"/>
+            <w:noProof/>
+            <w:sz w:val="18"/>
+            <w:lang w:val="pt-PT"/>
+          </w:rPr>
+          <w:t xml:space="preserve"> </w:t>
+        </w:r>
+        <w:r>
+          <w:rPr>
+            <w:rStyle w:val="Hyperlink"/>
+            <w:noProof/>
+            <w:sz w:val="18"/>
+            <w:lang w:val="pt-PT"/>
+          </w:rPr>
+          <w:t>(d)</w:t>
         </w:r>
         <w:r>
           <w:rPr>
@@ -1936,27 +1942,42 @@
       <w:r>
         <w:rPr>
           <w:sz w:val="22"/>
+          <w:szCs w:val="22"/>
           <w:lang w:val="pt-PT"/>
         </w:rPr>
         <w:br w:type="page"/>
       </w:r>
+      <w:r>
+        <w:rPr>
+          <w:sz w:val="22"/>
+          <w:szCs w:val="22"/>
+          <w:lang w:val="pt-PT"/>
+        </w:rPr>
+        <w:lastRenderedPageBreak/>
+        <w:t>Alterações ao Modelo Relacional</w:t>
+      </w:r>
       <w:bookmarkStart w:id="1" w:name="_Toc497943754"/>
-      <w:r>
-        <w:rPr>
-          <w:sz w:val="22"/>
-          <w:lang w:val="pt-PT"/>
-        </w:rPr>
-        <w:lastRenderedPageBreak/>
-        <w:t xml:space="preserve">Alterações ao Modelo </w:t>
-      </w:r>
-      <w:r>
-        <w:rPr>
-          <w:sz w:val="22"/>
-          <w:lang w:val="pt-PT"/>
-        </w:rPr>
-        <w:t>Relacional</w:t>
-      </w:r>
       <w:bookmarkEnd w:id="1"/>
+    </w:p>
+    <w:p>
+      <w:pPr>
+        <w:rPr>
+          <w:lang w:val="pt-PT"/>
+        </w:rPr>
+      </w:pPr>
+    </w:p>
+    <w:p>
+      <w:pPr>
+        <w:rPr>
+          <w:lang w:val="pt-PT"/>
+        </w:rPr>
+      </w:pPr>
+      <w:r>
+        <w:rPr>
+          <w:lang w:val="pt-PT"/>
+        </w:rPr>
+        <w:t>Foi necessário alterar o modelo relacional por forma a acrescentar o sistema de pontos pedido pelo cliente. Este sistema, em traços gerais, atribui aos clientes com veículos de determinadas classes, pontos numa base periódica, mediante o estado de pagamento da sua faturação. Ficou decidido que o tipo de cliente seria incluído na tabela cliente, criando no entanto uma tabela específica para os tipos de cliente existentes. A tabela cliente passa também a incluir o saldo de pontos e os pontos acumulados até à data.</w:t>
+      </w:r>
     </w:p>
     <w:p>
       <w:pPr>
@@ -2128,7 +2149,6 @@
         <w:lastRenderedPageBreak/>
         <w:t>Exercício 2 (</w:t>
       </w:r>
-      <w:proofErr w:type="spellStart"/>
       <w:r>
         <w:rPr>
           <w:i/>
@@ -2137,7 +2157,6 @@
         </w:rPr>
         <w:t>Selects</w:t>
       </w:r>
-      <w:proofErr w:type="spellEnd"/>
       <w:r>
         <w:rPr>
           <w:sz w:val="22"/>
@@ -2253,7 +2272,7 @@
           <w:lang w:val="pt-PT"/>
         </w:rPr>
         <w:drawing>
-          <wp:inline distT="0" distB="0" distL="0" distR="0">
+          <wp:inline distT="0" distB="0" distL="0" distR="0" wp14:anchorId="579FE5C8" wp14:editId="07777777">
             <wp:extent cx="6000750" cy="1371600"/>
             <wp:effectExtent l="0" t="0" r="0" b="0"/>
             <wp:docPr id="1" name="Picture 1"/>
@@ -2311,7 +2330,6 @@
         </w:rPr>
         <w:t xml:space="preserve">Com o seguinte </w:t>
       </w:r>
-      <w:proofErr w:type="spellStart"/>
       <w:r>
         <w:rPr>
           <w:i/>
@@ -2320,7 +2338,6 @@
         </w:rPr>
         <w:t>select</w:t>
       </w:r>
-      <w:proofErr w:type="spellEnd"/>
       <w:r>
         <w:rPr>
           <w:sz w:val="22"/>
@@ -2385,54 +2402,7 @@
           <w:lang w:val="pt-PT"/>
         </w:rPr>
         <w:tab/>
-      </w:r>
-      <w:proofErr w:type="spellStart"/>
-      <w:r>
-        <w:rPr>
-          <w:sz w:val="18"/>
-          <w:lang w:val="pt-PT"/>
-        </w:rPr>
-        <w:t>lig</w:t>
-      </w:r>
-      <w:proofErr w:type="spellEnd"/>
-      <w:r>
-        <w:rPr>
-          <w:sz w:val="18"/>
-          <w:lang w:val="pt-PT"/>
-        </w:rPr>
-        <w:t xml:space="preserve">. codAutoEstrada1, </w:t>
-      </w:r>
-      <w:proofErr w:type="gramStart"/>
-      <w:r>
-        <w:rPr>
-          <w:sz w:val="18"/>
-          <w:lang w:val="pt-PT"/>
-        </w:rPr>
-        <w:t>lig.quilometro</w:t>
-      </w:r>
-      <w:proofErr w:type="gramEnd"/>
-      <w:r>
-        <w:rPr>
-          <w:sz w:val="18"/>
-          <w:lang w:val="pt-PT"/>
-        </w:rPr>
-        <w:t xml:space="preserve">1, lig.codAutoEstrada2, </w:t>
-      </w:r>
-      <w:proofErr w:type="spellStart"/>
-      <w:r>
-        <w:rPr>
-          <w:sz w:val="18"/>
-          <w:lang w:val="pt-PT"/>
-        </w:rPr>
-        <w:t>lig</w:t>
-      </w:r>
-      <w:proofErr w:type="spellEnd"/>
-      <w:r>
-        <w:rPr>
-          <w:sz w:val="18"/>
-          <w:lang w:val="pt-PT"/>
-        </w:rPr>
-        <w:t>. Quilometro2</w:t>
+        <w:t>lig. codAutoEstrada1, lig.quilometro1, lig.codAutoEstrada2, lig. Quilometro2</w:t>
       </w:r>
     </w:p>
     <w:p>
@@ -2471,23 +2441,7 @@
           <w:lang w:val="pt-PT"/>
         </w:rPr>
         <w:tab/>
-        <w:t xml:space="preserve">LIGACAO </w:t>
-      </w:r>
-      <w:proofErr w:type="spellStart"/>
-      <w:r>
-        <w:rPr>
-          <w:sz w:val="18"/>
-          <w:lang w:val="pt-PT"/>
-        </w:rPr>
-        <w:t>lig</w:t>
-      </w:r>
-      <w:proofErr w:type="spellEnd"/>
-      <w:r>
-        <w:rPr>
-          <w:sz w:val="18"/>
-          <w:lang w:val="pt-PT"/>
-        </w:rPr>
-        <w:t xml:space="preserve"> </w:t>
+        <w:t xml:space="preserve">LIGACAO lig </w:t>
       </w:r>
     </w:p>
     <w:p>
@@ -2528,21 +2482,20 @@
         </w:rPr>
         <w:tab/>
       </w:r>
-      <w:proofErr w:type="gramStart"/>
       <w:r>
         <w:rPr>
           <w:sz w:val="18"/>
           <w:lang w:val="pt-PT"/>
         </w:rPr>
-        <w:t>lig.CODAUTOESTRADA</w:t>
-      </w:r>
-      <w:proofErr w:type="gramEnd"/>
+        <w:t>lig.CODAUTOESTRADA1</w:t>
+      </w:r>
       <w:r>
         <w:rPr>
           <w:sz w:val="18"/>
           <w:lang w:val="pt-PT"/>
         </w:rPr>
-        <w:t>1</w:t>
+        <w:tab/>
+        <w:t>=</w:t>
       </w:r>
       <w:r>
         <w:rPr>
@@ -2550,15 +2503,22 @@
           <w:lang w:val="pt-PT"/>
         </w:rPr>
         <w:tab/>
-        <w:t>=</w:t>
-      </w:r>
-      <w:r>
-        <w:rPr>
+        <w:t xml:space="preserve"> </w:t>
+      </w:r>
+      <w:r>
+        <w:rPr>
+          <w:color w:val="00B050"/>
           <w:sz w:val="18"/>
           <w:lang w:val="pt-PT"/>
         </w:rPr>
-        <w:tab/>
-        <w:t xml:space="preserve">  'A4' </w:t>
+        <w:t xml:space="preserve"> 'A4'</w:t>
+      </w:r>
+      <w:r>
+        <w:rPr>
+          <w:sz w:val="18"/>
+          <w:lang w:val="pt-PT"/>
+        </w:rPr>
+        <w:t xml:space="preserve"> </w:t>
       </w:r>
     </w:p>
     <w:p>
@@ -2591,21 +2551,20 @@
         </w:rPr>
         <w:t xml:space="preserve"> </w:t>
       </w:r>
-      <w:proofErr w:type="gramStart"/>
       <w:r>
         <w:rPr>
           <w:sz w:val="18"/>
           <w:lang w:val="pt-PT"/>
         </w:rPr>
-        <w:t>lig.CODAUTOESTRADA</w:t>
-      </w:r>
-      <w:proofErr w:type="gramEnd"/>
+        <w:t>lig.CODAUTOESTRADA2</w:t>
+      </w:r>
       <w:r>
         <w:rPr>
           <w:sz w:val="18"/>
           <w:lang w:val="pt-PT"/>
         </w:rPr>
-        <w:t>2</w:t>
+        <w:tab/>
+        <w:t>=</w:t>
       </w:r>
       <w:r>
         <w:rPr>
@@ -2613,15 +2572,21 @@
           <w:lang w:val="pt-PT"/>
         </w:rPr>
         <w:tab/>
-        <w:t>=</w:t>
-      </w:r>
-      <w:r>
-        <w:rPr>
+      </w:r>
+      <w:r>
+        <w:rPr>
+          <w:color w:val="00B050"/>
           <w:sz w:val="18"/>
           <w:lang w:val="pt-PT"/>
         </w:rPr>
-        <w:tab/>
-        <w:t>'A4';</w:t>
+        <w:t>'A4'</w:t>
+      </w:r>
+      <w:r>
+        <w:rPr>
+          <w:sz w:val="18"/>
+          <w:lang w:val="pt-PT"/>
+        </w:rPr>
+        <w:t>;</w:t>
       </w:r>
     </w:p>
     <w:p>
@@ -2667,7 +2632,7 @@
           <w:lang w:val="pt-PT"/>
         </w:rPr>
         <w:drawing>
-          <wp:inline distT="0" distB="0" distL="0" distR="0">
+          <wp:inline distT="0" distB="0" distL="0" distR="0" wp14:anchorId="42A23DAA" wp14:editId="07777777">
             <wp:extent cx="5934075" cy="1247775"/>
             <wp:effectExtent l="0" t="0" r="0" b="9525"/>
             <wp:docPr id="2" name="Picture 2"/>
@@ -3011,25 +2976,34 @@
           <w:sz w:val="22"/>
           <w:lang w:val="pt-PT"/>
         </w:rPr>
-        <w:t xml:space="preserve">Liste os </w:t>
-      </w:r>
-      <w:proofErr w:type="gramStart"/>
-      <w:r>
+        <w:t xml:space="preserve">Liste os veículos(dispositivo, matricula) que circularam em todas as autoestradas com </w:t>
+      </w:r>
+    </w:p>
+    <w:p>
+      <w:pPr>
+        <w:ind w:firstLine="0"/>
+        <w:jc w:val="both"/>
         <w:rPr>
           <w:color w:val="5F5F5F" w:themeColor="accent5"/>
           <w:sz w:val="22"/>
           <w:lang w:val="pt-PT"/>
         </w:rPr>
-        <w:t>veículos(</w:t>
-      </w:r>
-      <w:proofErr w:type="gramEnd"/>
+      </w:pPr>
       <w:r>
         <w:rPr>
           <w:color w:val="5F5F5F" w:themeColor="accent5"/>
           <w:sz w:val="22"/>
           <w:lang w:val="pt-PT"/>
         </w:rPr>
-        <w:t xml:space="preserve">dispositivo, matricula) que circularam em todas as autoestradas com </w:t>
+        <w:t>portagens tradicionais.</w:t>
+      </w:r>
+      <w:r>
+        <w:rPr>
+          <w:color w:val="5F5F5F" w:themeColor="accent5"/>
+          <w:sz w:val="22"/>
+          <w:lang w:val="pt-PT"/>
+        </w:rPr>
+        <w:t>”</w:t>
       </w:r>
     </w:p>
     <w:p>
@@ -3037,6 +3011,191 @@
         <w:ind w:firstLine="0"/>
         <w:jc w:val="both"/>
         <w:rPr>
+          <w:sz w:val="22"/>
+          <w:lang w:val="pt-PT"/>
+        </w:rPr>
+      </w:pPr>
+      <w:r>
+        <w:rPr>
+          <w:sz w:val="22"/>
+          <w:lang w:val="pt-PT"/>
+        </w:rPr>
+        <w:t>/***</w:t>
+      </w:r>
+      <w:r>
+        <w:rPr>
+          <w:sz w:val="22"/>
+          <w:lang w:val="pt-PT"/>
+        </w:rPr>
+        <w:tab/>
+      </w:r>
+      <w:r>
+        <w:rPr>
+          <w:sz w:val="22"/>
+          <w:lang w:val="pt-PT"/>
+        </w:rPr>
+        <w:tab/>
+        <w:t>DADOS EXISTENTES</w:t>
+      </w:r>
+      <w:r>
+        <w:rPr>
+          <w:sz w:val="22"/>
+          <w:lang w:val="pt-PT"/>
+        </w:rPr>
+        <w:tab/>
+        <w:t>****/</w:t>
+      </w:r>
+    </w:p>
+    <w:p>
+      <w:pPr>
+        <w:ind w:firstLine="0"/>
+        <w:jc w:val="both"/>
+        <w:rPr>
+          <w:sz w:val="22"/>
+          <w:lang w:val="pt-PT"/>
+        </w:rPr>
+      </w:pPr>
+      <w:r>
+        <w:rPr>
+          <w:sz w:val="22"/>
+          <w:lang w:val="pt-PT"/>
+        </w:rPr>
+        <w:t>/***</w:t>
+      </w:r>
+      <w:r>
+        <w:rPr>
+          <w:sz w:val="22"/>
+          <w:lang w:val="pt-PT"/>
+        </w:rPr>
+        <w:tab/>
+      </w:r>
+      <w:r>
+        <w:rPr>
+          <w:sz w:val="22"/>
+          <w:lang w:val="pt-PT"/>
+        </w:rPr>
+        <w:tab/>
+        <w:t>SCRIPT</w:t>
+      </w:r>
+      <w:r>
+        <w:rPr>
+          <w:sz w:val="22"/>
+          <w:lang w:val="pt-PT"/>
+        </w:rPr>
+        <w:tab/>
+      </w:r>
+      <w:r>
+        <w:rPr>
+          <w:sz w:val="22"/>
+          <w:lang w:val="pt-PT"/>
+        </w:rPr>
+        <w:tab/>
+        <w:t>****/</w:t>
+      </w:r>
+    </w:p>
+    <w:p>
+      <w:pPr>
+        <w:ind w:firstLine="0"/>
+        <w:jc w:val="both"/>
+        <w:rPr>
+          <w:sz w:val="22"/>
+          <w:lang w:val="pt-PT"/>
+        </w:rPr>
+      </w:pPr>
+      <w:r>
+        <w:rPr>
+          <w:sz w:val="22"/>
+          <w:lang w:val="pt-PT"/>
+        </w:rPr>
+        <w:t>/***</w:t>
+      </w:r>
+      <w:r>
+        <w:rPr>
+          <w:sz w:val="22"/>
+          <w:lang w:val="pt-PT"/>
+        </w:rPr>
+        <w:tab/>
+      </w:r>
+      <w:r>
+        <w:rPr>
+          <w:sz w:val="22"/>
+          <w:lang w:val="pt-PT"/>
+        </w:rPr>
+        <w:tab/>
+        <w:t>RESULTDO OBTIDO</w:t>
+      </w:r>
+      <w:r>
+        <w:rPr>
+          <w:sz w:val="22"/>
+          <w:lang w:val="pt-PT"/>
+        </w:rPr>
+        <w:tab/>
+      </w:r>
+      <w:r>
+        <w:rPr>
+          <w:sz w:val="22"/>
+          <w:lang w:val="pt-PT"/>
+        </w:rPr>
+        <w:tab/>
+        <w:t>****/</w:t>
+      </w:r>
+    </w:p>
+    <w:p>
+      <w:pPr>
+        <w:rPr>
+          <w:sz w:val="22"/>
+          <w:lang w:val="pt-PT"/>
+        </w:rPr>
+      </w:pPr>
+      <w:r>
+        <w:rPr>
+          <w:sz w:val="22"/>
+          <w:lang w:val="pt-PT"/>
+        </w:rPr>
+        <w:br w:type="page"/>
+      </w:r>
+    </w:p>
+    <w:p>
+      <w:pPr>
+        <w:ind w:firstLine="0"/>
+        <w:jc w:val="both"/>
+        <w:rPr>
+          <w:sz w:val="22"/>
+          <w:lang w:val="pt-PT"/>
+        </w:rPr>
+      </w:pPr>
+    </w:p>
+    <w:p>
+      <w:pPr>
+        <w:pStyle w:val="Heading2"/>
+        <w:jc w:val="both"/>
+        <w:rPr>
+          <w:sz w:val="22"/>
+          <w:lang w:val="pt-PT"/>
+        </w:rPr>
+      </w:pPr>
+      <w:bookmarkStart w:id="8" w:name="_Toc497943761"/>
+      <w:r>
+        <w:rPr>
+          <w:sz w:val="22"/>
+          <w:lang w:val="pt-PT"/>
+        </w:rPr>
+        <w:t>Alínea (d)</w:t>
+      </w:r>
+      <w:bookmarkEnd w:id="8"/>
+      <w:r>
+        <w:rPr>
+          <w:sz w:val="22"/>
+          <w:lang w:val="pt-PT"/>
+        </w:rPr>
+        <w:t xml:space="preserve"> </w:t>
+      </w:r>
+    </w:p>
+    <w:p>
+      <w:pPr>
+        <w:ind w:firstLine="0"/>
+        <w:jc w:val="both"/>
+        <w:rPr>
           <w:color w:val="5F5F5F" w:themeColor="accent5"/>
           <w:sz w:val="22"/>
           <w:lang w:val="pt-PT"/>
@@ -3048,7 +3207,7 @@
           <w:sz w:val="22"/>
           <w:lang w:val="pt-PT"/>
         </w:rPr>
-        <w:t>portagens tradicionais.</w:t>
+        <w:t>“</w:t>
       </w:r>
       <w:r>
         <w:rPr>
@@ -3056,6 +3215,33 @@
           <w:sz w:val="22"/>
           <w:lang w:val="pt-PT"/>
         </w:rPr>
+        <w:t xml:space="preserve">Liste os clientes que somente circularam em autoestradas com pórticos durante o ano </w:t>
+      </w:r>
+    </w:p>
+    <w:p>
+      <w:pPr>
+        <w:ind w:firstLine="0"/>
+        <w:jc w:val="both"/>
+        <w:rPr>
+          <w:color w:val="5F5F5F" w:themeColor="accent5"/>
+          <w:sz w:val="22"/>
+          <w:lang w:val="pt-PT"/>
+        </w:rPr>
+      </w:pPr>
+      <w:r>
+        <w:rPr>
+          <w:color w:val="5F5F5F" w:themeColor="accent5"/>
+          <w:sz w:val="22"/>
+          <w:lang w:val="pt-PT"/>
+        </w:rPr>
+        <w:t>de 2016. Um cliente é identificado pelo NIF e pode ter vários veículos (dispositivos).</w:t>
+      </w:r>
+      <w:r>
+        <w:rPr>
+          <w:color w:val="5F5F5F" w:themeColor="accent5"/>
+          <w:sz w:val="22"/>
+          <w:lang w:val="pt-PT"/>
+        </w:rPr>
         <w:t>”</w:t>
       </w:r>
     </w:p>
@@ -3070,33 +3256,190 @@
       </w:pPr>
       <w:r>
         <w:rPr>
-          <w:sz w:val="22"/>
-          <w:lang w:val="pt-PT"/>
-        </w:rPr>
-        <w:t>/***</w:t>
-      </w:r>
-      <w:r>
-        <w:rPr>
-          <w:sz w:val="22"/>
-          <w:lang w:val="pt-PT"/>
-        </w:rPr>
-        <w:tab/>
-      </w:r>
-      <w:r>
-        <w:rPr>
-          <w:sz w:val="22"/>
-          <w:lang w:val="pt-PT"/>
-        </w:rPr>
-        <w:tab/>
-        <w:t>DADOS EXISTENTES</w:t>
-      </w:r>
-      <w:r>
-        <w:rPr>
-          <w:sz w:val="22"/>
-          <w:lang w:val="pt-PT"/>
-        </w:rPr>
-        <w:tab/>
-        <w:t>****/</w:t>
+          <w:noProof/>
+          <w:sz w:val="22"/>
+          <w:lang w:val="pt-PT"/>
+        </w:rPr>
+        <mc:AlternateContent>
+          <mc:Choice Requires="wpg">
+            <w:drawing>
+              <wp:anchor distT="0" distB="0" distL="114300" distR="114300" simplePos="0" relativeHeight="251660288" behindDoc="0" locked="0" layoutInCell="1" allowOverlap="1" wp14:anchorId="1A0CE226" wp14:editId="4AB5E1A3">
+                <wp:simplePos x="0" y="0"/>
+                <wp:positionH relativeFrom="margin">
+                  <wp:align>center</wp:align>
+                </wp:positionH>
+                <wp:positionV relativeFrom="paragraph">
+                  <wp:posOffset>302327</wp:posOffset>
+                </wp:positionV>
+                <wp:extent cx="7160628" cy="7173895"/>
+                <wp:effectExtent l="19050" t="0" r="2540" b="27305"/>
+                <wp:wrapNone/>
+                <wp:docPr id="6" name="Group 6"/>
+                <wp:cNvGraphicFramePr/>
+                <a:graphic xmlns:a="http://schemas.openxmlformats.org/drawingml/2006/main">
+                  <a:graphicData uri="http://schemas.microsoft.com/office/word/2010/wordprocessingGroup">
+                    <wpg:wgp>
+                      <wpg:cNvGrpSpPr/>
+                      <wpg:grpSpPr>
+                        <a:xfrm>
+                          <a:off x="0" y="0"/>
+                          <a:ext cx="7160628" cy="7173895"/>
+                          <a:chOff x="0" y="0"/>
+                          <a:chExt cx="7160628" cy="7173895"/>
+                        </a:xfrm>
+                      </wpg:grpSpPr>
+                      <pic:pic xmlns:pic="http://schemas.openxmlformats.org/drawingml/2006/picture">
+                        <pic:nvPicPr>
+                          <pic:cNvPr id="3" name="Picture 3"/>
+                          <pic:cNvPicPr>
+                            <a:picLocks noChangeAspect="1"/>
+                          </pic:cNvPicPr>
+                        </pic:nvPicPr>
+                        <pic:blipFill>
+                          <a:blip r:embed="rId10">
+                            <a:extLst>
+                              <a:ext uri="{28A0092B-C50C-407E-A947-70E740481C1C}">
+                                <a14:useLocalDpi xmlns:a14="http://schemas.microsoft.com/office/drawing/2010/main" val="0"/>
+                              </a:ext>
+                            </a:extLst>
+                          </a:blip>
+                          <a:stretch>
+                            <a:fillRect/>
+                          </a:stretch>
+                        </pic:blipFill>
+                        <pic:spPr>
+                          <a:xfrm>
+                            <a:off x="0" y="5149515"/>
+                            <a:ext cx="7080250" cy="2024380"/>
+                          </a:xfrm>
+                          <a:prstGeom prst="rect">
+                            <a:avLst/>
+                          </a:prstGeom>
+                          <a:ln>
+                            <a:solidFill>
+                              <a:schemeClr val="tx1"/>
+                            </a:solidFill>
+                          </a:ln>
+                          <a:effectLst>
+                            <a:softEdge rad="0"/>
+                          </a:effectLst>
+                        </pic:spPr>
+                      </pic:pic>
+                      <pic:pic xmlns:pic="http://schemas.openxmlformats.org/drawingml/2006/picture">
+                        <pic:nvPicPr>
+                          <pic:cNvPr id="5" name="Picture 5"/>
+                          <pic:cNvPicPr>
+                            <a:picLocks noChangeAspect="1"/>
+                          </pic:cNvPicPr>
+                        </pic:nvPicPr>
+                        <pic:blipFill>
+                          <a:blip r:embed="rId11">
+                            <a:extLst>
+                              <a:ext uri="{28A0092B-C50C-407E-A947-70E740481C1C}">
+                                <a14:useLocalDpi xmlns:a14="http://schemas.microsoft.com/office/drawing/2010/main" val="0"/>
+                              </a:ext>
+                            </a:extLst>
+                          </a:blip>
+                          <a:stretch>
+                            <a:fillRect/>
+                          </a:stretch>
+                        </pic:blipFill>
+                        <pic:spPr>
+                          <a:xfrm>
+                            <a:off x="3296653" y="24063"/>
+                            <a:ext cx="3863975" cy="1922145"/>
+                          </a:xfrm>
+                          <a:prstGeom prst="rect">
+                            <a:avLst/>
+                          </a:prstGeom>
+                        </pic:spPr>
+                      </pic:pic>
+                      <pic:pic xmlns:pic="http://schemas.openxmlformats.org/drawingml/2006/picture">
+                        <pic:nvPicPr>
+                          <pic:cNvPr id="4" name="Picture 4"/>
+                          <pic:cNvPicPr>
+                            <a:picLocks noChangeAspect="1"/>
+                          </pic:cNvPicPr>
+                        </pic:nvPicPr>
+                        <pic:blipFill rotWithShape="1">
+                          <a:blip r:embed="rId12">
+                            <a:extLst>
+                              <a:ext uri="{28A0092B-C50C-407E-A947-70E740481C1C}">
+                                <a14:useLocalDpi xmlns:a14="http://schemas.microsoft.com/office/drawing/2010/main" val="0"/>
+                              </a:ext>
+                            </a:extLst>
+                          </a:blip>
+                          <a:srcRect r="21750"/>
+                          <a:stretch/>
+                        </pic:blipFill>
+                        <pic:spPr bwMode="auto">
+                          <a:xfrm>
+                            <a:off x="240632" y="0"/>
+                            <a:ext cx="2897505" cy="3888740"/>
+                          </a:xfrm>
+                          <a:prstGeom prst="rect">
+                            <a:avLst/>
+                          </a:prstGeom>
+                          <a:ln>
+                            <a:noFill/>
+                          </a:ln>
+                          <a:extLst>
+                            <a:ext uri="{53640926-AAD7-44D8-BBD7-CCE9431645EC}">
+                              <a14:shadowObscured xmlns:a14="http://schemas.microsoft.com/office/drawing/2010/main"/>
+                            </a:ext>
+                          </a:extLst>
+                        </pic:spPr>
+                      </pic:pic>
+                    </wpg:wgp>
+                  </a:graphicData>
+                </a:graphic>
+              </wp:anchor>
+            </w:drawing>
+          </mc:Choice>
+          <mc:Fallback>
+            <w:pict>
+              <v:group w14:anchorId="48F3F845" id="Group 6" o:spid="_x0000_s1026" style="position:absolute;margin-left:0;margin-top:23.8pt;width:563.85pt;height:564.85pt;z-index:251660288;mso-position-horizontal:center;mso-position-horizontal-relative:margin" coordsize="71606,71738" o:gfxdata="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">
+                <v:shapetype id="_x0000_t75" coordsize="21600,21600" o:spt="75" o:preferrelative="t" path="m@4@5l@4@11@9@11@9@5xe" filled="f" stroked="f">
+                  <v:stroke joinstyle="miter"/>
+                  <v:formulas>
+                    <v:f eqn="if lineDrawn pixelLineWidth 0"/>
+                    <v:f eqn="sum @0 1 0"/>
+                    <v:f eqn="sum 0 0 @1"/>
+                    <v:f eqn="prod @2 1 2"/>
+                    <v:f eqn="prod @3 21600 pixelWidth"/>
+                    <v:f eqn="prod @3 21600 pixelHeight"/>
+                    <v:f eqn="sum @0 0 1"/>
+                    <v:f eqn="prod @6 1 2"/>
+                    <v:f eqn="prod @7 21600 pixelWidth"/>
+                    <v:f eqn="sum @8 21600 0"/>
+                    <v:f eqn="prod @7 21600 pixelHeight"/>
+                    <v:f eqn="sum @10 21600 0"/>
+                  </v:formulas>
+                  <v:path o:extrusionok="f" gradientshapeok="t" o:connecttype="rect"/>
+                  <o:lock v:ext="edit" aspectratio="t"/>
+                </v:shapetype>
+                <v:shape id="Picture 3" o:spid="_x0000_s1027" type="#_x0000_t75" style="position:absolute;top:51495;width:70802;height:20243;visibility:visible;mso-wrap-style:square" o:gfxdata="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" stroked="t" strokecolor="black [3213]">
+                  <v:imagedata r:id="rId13" o:title=""/>
+                  <v:path arrowok="t"/>
+                </v:shape>
+                <v:shape id="Picture 5" o:spid="_x0000_s1028" type="#_x0000_t75" style="position:absolute;left:32966;top:240;width:38640;height:19222;visibility:visible;mso-wrap-style:square" o:gfxdata="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">
+                  <v:imagedata r:id="rId14" o:title=""/>
+                </v:shape>
+                <v:shape id="Picture 4" o:spid="_x0000_s1029" type="#_x0000_t75" style="position:absolute;left:2406;width:28975;height:38887;visibility:visible;mso-wrap-style:square" o:gfxdata="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">
+                  <v:imagedata r:id="rId15" o:title="" cropright="14254f"/>
+                </v:shape>
+                <w10:wrap anchorx="margin"/>
+              </v:group>
+            </w:pict>
+          </mc:Fallback>
+        </mc:AlternateContent>
+      </w:r>
+      <w:r>
+        <w:rPr>
+          <w:sz w:val="22"/>
+          <w:lang w:val="pt-PT"/>
+        </w:rPr>
+        <w:t>Para tal foram colocados os seguintes dados na base de dados.</w:t>
       </w:r>
     </w:p>
     <w:p>
@@ -3108,43 +3451,6 @@
           <w:lang w:val="pt-PT"/>
         </w:rPr>
       </w:pPr>
-      <w:r>
-        <w:rPr>
-          <w:sz w:val="22"/>
-          <w:lang w:val="pt-PT"/>
-        </w:rPr>
-        <w:t>/***</w:t>
-      </w:r>
-      <w:r>
-        <w:rPr>
-          <w:sz w:val="22"/>
-          <w:lang w:val="pt-PT"/>
-        </w:rPr>
-        <w:tab/>
-      </w:r>
-      <w:r>
-        <w:rPr>
-          <w:sz w:val="22"/>
-          <w:lang w:val="pt-PT"/>
-        </w:rPr>
-        <w:tab/>
-        <w:t>SCRIPT</w:t>
-      </w:r>
-      <w:r>
-        <w:rPr>
-          <w:sz w:val="22"/>
-          <w:lang w:val="pt-PT"/>
-        </w:rPr>
-        <w:tab/>
-      </w:r>
-      <w:r>
-        <w:rPr>
-          <w:sz w:val="22"/>
-          <w:lang w:val="pt-PT"/>
-        </w:rPr>
-        <w:tab/>
-        <w:t>****/</w:t>
-      </w:r>
     </w:p>
     <w:p>
       <w:pPr>
@@ -3155,58 +3461,6 @@
           <w:lang w:val="pt-PT"/>
         </w:rPr>
       </w:pPr>
-      <w:r>
-        <w:rPr>
-          <w:sz w:val="22"/>
-          <w:lang w:val="pt-PT"/>
-        </w:rPr>
-        <w:t>/***</w:t>
-      </w:r>
-      <w:r>
-        <w:rPr>
-          <w:sz w:val="22"/>
-          <w:lang w:val="pt-PT"/>
-        </w:rPr>
-        <w:tab/>
-      </w:r>
-      <w:r>
-        <w:rPr>
-          <w:sz w:val="22"/>
-          <w:lang w:val="pt-PT"/>
-        </w:rPr>
-        <w:tab/>
-        <w:t>RESULTDO OBTIDO</w:t>
-      </w:r>
-      <w:r>
-        <w:rPr>
-          <w:sz w:val="22"/>
-          <w:lang w:val="pt-PT"/>
-        </w:rPr>
-        <w:tab/>
-      </w:r>
-      <w:r>
-        <w:rPr>
-          <w:sz w:val="22"/>
-          <w:lang w:val="pt-PT"/>
-        </w:rPr>
-        <w:tab/>
-        <w:t>****/</w:t>
-      </w:r>
-    </w:p>
-    <w:p>
-      <w:pPr>
-        <w:rPr>
-          <w:sz w:val="22"/>
-          <w:lang w:val="pt-PT"/>
-        </w:rPr>
-      </w:pPr>
-      <w:r>
-        <w:rPr>
-          <w:sz w:val="22"/>
-          <w:lang w:val="pt-PT"/>
-        </w:rPr>
-        <w:br w:type="page"/>
-      </w:r>
     </w:p>
     <w:p>
       <w:pPr>
@@ -3220,83 +3474,23 @@
     </w:p>
     <w:p>
       <w:pPr>
-        <w:pStyle w:val="Heading2"/>
-        <w:jc w:val="both"/>
-        <w:rPr>
-          <w:sz w:val="22"/>
-          <w:lang w:val="pt-PT"/>
-        </w:rPr>
-      </w:pPr>
-      <w:bookmarkStart w:id="8" w:name="_Toc497943761"/>
-      <w:r>
-        <w:rPr>
-          <w:sz w:val="22"/>
-          <w:lang w:val="pt-PT"/>
-        </w:rPr>
-        <w:t>Alínea (d)</w:t>
-      </w:r>
-      <w:bookmarkEnd w:id="8"/>
-      <w:r>
-        <w:rPr>
-          <w:sz w:val="22"/>
-          <w:lang w:val="pt-PT"/>
-        </w:rPr>
-        <w:t xml:space="preserve"> </w:t>
-      </w:r>
-    </w:p>
-    <w:p>
-      <w:pPr>
         <w:ind w:firstLine="0"/>
         <w:jc w:val="both"/>
         <w:rPr>
-          <w:color w:val="5F5F5F" w:themeColor="accent5"/>
-          <w:sz w:val="22"/>
-          <w:lang w:val="pt-PT"/>
-        </w:rPr>
-      </w:pPr>
-      <w:r>
-        <w:rPr>
-          <w:color w:val="5F5F5F" w:themeColor="accent5"/>
-          <w:sz w:val="22"/>
-          <w:lang w:val="pt-PT"/>
-        </w:rPr>
-        <w:t>“</w:t>
-      </w:r>
-      <w:r>
-        <w:rPr>
-          <w:color w:val="5F5F5F" w:themeColor="accent5"/>
-          <w:sz w:val="22"/>
-          <w:lang w:val="pt-PT"/>
-        </w:rPr>
-        <w:t xml:space="preserve">Liste os clientes que somente circularam em autoestradas com pórticos durante o ano </w:t>
-      </w:r>
+          <w:sz w:val="22"/>
+          <w:lang w:val="pt-PT"/>
+        </w:rPr>
+      </w:pPr>
     </w:p>
     <w:p>
       <w:pPr>
         <w:ind w:firstLine="0"/>
         <w:jc w:val="both"/>
         <w:rPr>
-          <w:color w:val="5F5F5F" w:themeColor="accent5"/>
-          <w:sz w:val="22"/>
-          <w:lang w:val="pt-PT"/>
-        </w:rPr>
-      </w:pPr>
-      <w:r>
-        <w:rPr>
-          <w:color w:val="5F5F5F" w:themeColor="accent5"/>
-          <w:sz w:val="22"/>
-          <w:lang w:val="pt-PT"/>
-        </w:rPr>
-        <w:t>de 2016. Um cliente é identificado pelo NIF e pode ter vários veículos (dispositivos).</w:t>
-      </w:r>
-      <w:r>
-        <w:rPr>
-          <w:color w:val="5F5F5F" w:themeColor="accent5"/>
-          <w:sz w:val="22"/>
-          <w:lang w:val="pt-PT"/>
-        </w:rPr>
-        <w:t>”</w:t>
-      </w:r>
+          <w:sz w:val="22"/>
+          <w:lang w:val="pt-PT"/>
+        </w:rPr>
+      </w:pPr>
     </w:p>
     <w:p>
       <w:pPr>
@@ -3307,20 +3501,63 @@
           <w:lang w:val="pt-PT"/>
         </w:rPr>
       </w:pPr>
-      <w:r>
-        <w:rPr>
-          <w:sz w:val="22"/>
-          <w:lang w:val="pt-PT"/>
-        </w:rPr>
-        <w:t>Para tal foram colocados os seguintes dados na base de dados.</w:t>
-      </w:r>
     </w:p>
     <w:p>
       <w:pPr>
         <w:ind w:firstLine="0"/>
         <w:jc w:val="both"/>
         <w:rPr>
-          <w:color w:val="5F5F5F" w:themeColor="accent5"/>
+          <w:sz w:val="22"/>
+          <w:lang w:val="pt-PT"/>
+        </w:rPr>
+      </w:pPr>
+    </w:p>
+    <w:p>
+      <w:pPr>
+        <w:ind w:firstLine="0"/>
+        <w:jc w:val="both"/>
+        <w:rPr>
+          <w:sz w:val="22"/>
+          <w:lang w:val="pt-PT"/>
+        </w:rPr>
+      </w:pPr>
+    </w:p>
+    <w:p>
+      <w:pPr>
+        <w:ind w:left="4320" w:firstLine="0"/>
+        <w:jc w:val="both"/>
+        <w:rPr>
+          <w:sz w:val="22"/>
+          <w:lang w:val="pt-PT"/>
+        </w:rPr>
+      </w:pPr>
+      <w:r>
+        <w:rPr>
+          <w:sz w:val="22"/>
+          <w:lang w:val="pt-PT"/>
+        </w:rPr>
+        <w:t xml:space="preserve">Observando os </w:t>
+      </w:r>
+      <w:r>
+        <w:rPr>
+          <w:sz w:val="22"/>
+          <w:lang w:val="pt-PT"/>
+        </w:rPr>
+        <w:t>dados presentes nas tabelas</w:t>
+      </w:r>
+      <w:r>
+        <w:rPr>
+          <w:sz w:val="22"/>
+          <w:lang w:val="pt-PT"/>
+        </w:rPr>
+        <w:t>, vemos que o resultado será:</w:t>
+      </w:r>
+    </w:p>
+    <w:p>
+      <w:pPr>
+        <w:ind w:left="3600"/>
+        <w:jc w:val="both"/>
+        <w:rPr>
           <w:sz w:val="22"/>
           <w:lang w:val="pt-PT"/>
         </w:rPr>
@@ -3328,13 +3565,12 @@
       <w:r>
         <w:rPr>
           <w:noProof/>
-          <w:sz w:val="22"/>
         </w:rPr>
         <w:drawing>
-          <wp:inline distT="0" distB="0" distL="0" distR="0" wp14:anchorId="61CFD143" wp14:editId="7C9BD034">
-            <wp:extent cx="2466738" cy="1771650"/>
-            <wp:effectExtent l="0" t="0" r="0" b="0"/>
-            <wp:docPr id="11" name="Picture 11"/>
+          <wp:inline distT="0" distB="0" distL="0" distR="0" wp14:anchorId="78AC8A20" wp14:editId="0E3BD315">
+            <wp:extent cx="1857375" cy="561975"/>
+            <wp:effectExtent l="0" t="0" r="9525" b="9525"/>
+            <wp:docPr id="7" name="Picture 7"/>
             <wp:cNvGraphicFramePr>
               <a:graphicFrameLocks xmlns:a="http://schemas.openxmlformats.org/drawingml/2006/main" noChangeAspect="1"/>
             </wp:cNvGraphicFramePr>
@@ -3342,17 +3578,11 @@
               <a:graphicData uri="http://schemas.openxmlformats.org/drawingml/2006/picture">
                 <pic:pic xmlns:pic="http://schemas.openxmlformats.org/drawingml/2006/picture">
                   <pic:nvPicPr>
-                    <pic:cNvPr id="11" name="AutoEstradas_Porticos.PNG"/>
+                    <pic:cNvPr id="1" name=""/>
                     <pic:cNvPicPr/>
                   </pic:nvPicPr>
                   <pic:blipFill>
-                    <a:blip r:embed="rId10">
-                      <a:extLst>
-                        <a:ext uri="{28A0092B-C50C-407E-A947-70E740481C1C}">
-                          <a14:useLocalDpi xmlns:a14="http://schemas.microsoft.com/office/drawing/2010/main" val="0"/>
-                        </a:ext>
-                      </a:extLst>
-                    </a:blip>
+                    <a:blip r:embed="rId16"/>
                     <a:stretch>
                       <a:fillRect/>
                     </a:stretch>
@@ -3360,7 +3590,7 @@
                   <pic:spPr>
                     <a:xfrm>
                       <a:off x="0" y="0"/>
-                      <a:ext cx="2478215" cy="1779893"/>
+                      <a:ext cx="1857375" cy="561975"/>
                     </a:xfrm>
                     <a:prstGeom prst="rect">
                       <a:avLst/>
@@ -3372,986 +3602,71 @@
           </wp:inline>
         </w:drawing>
       </w:r>
-      <w:r>
-        <w:rPr>
-          <w:noProof/>
-          <w:sz w:val="22"/>
-        </w:rPr>
-        <w:drawing>
-          <wp:inline distT="0" distB="0" distL="0" distR="0" wp14:anchorId="581C77DC" wp14:editId="572F27A9">
-            <wp:extent cx="2757251" cy="1647825"/>
-            <wp:effectExtent l="0" t="0" r="5080" b="0"/>
-            <wp:docPr id="10" name="Picture 10"/>
-            <wp:cNvGraphicFramePr>
-              <a:graphicFrameLocks xmlns:a="http://schemas.openxmlformats.org/drawingml/2006/main" noChangeAspect="1"/>
-            </wp:cNvGraphicFramePr>
-            <a:graphic xmlns:a="http://schemas.openxmlformats.org/drawingml/2006/main">
-              <a:graphicData uri="http://schemas.openxmlformats.org/drawingml/2006/picture">
-                <pic:pic xmlns:pic="http://schemas.openxmlformats.org/drawingml/2006/picture">
-                  <pic:nvPicPr>
-                    <pic:cNvPr id="10" name="2.png"/>
-                    <pic:cNvPicPr/>
-                  </pic:nvPicPr>
-                  <pic:blipFill>
-                    <a:blip r:embed="rId11">
-                      <a:extLst>
-                        <a:ext uri="{28A0092B-C50C-407E-A947-70E740481C1C}">
-                          <a14:useLocalDpi xmlns:a14="http://schemas.microsoft.com/office/drawing/2010/main" val="0"/>
-                        </a:ext>
-                      </a:extLst>
-                    </a:blip>
-                    <a:stretch>
-                      <a:fillRect/>
-                    </a:stretch>
-                  </pic:blipFill>
-                  <pic:spPr>
-                    <a:xfrm>
-                      <a:off x="0" y="0"/>
-                      <a:ext cx="2765183" cy="1652566"/>
-                    </a:xfrm>
-                    <a:prstGeom prst="rect">
-                      <a:avLst/>
-                    </a:prstGeom>
-                  </pic:spPr>
-                </pic:pic>
-              </a:graphicData>
-            </a:graphic>
-          </wp:inline>
-        </w:drawing>
-      </w:r>
-      <w:r>
-        <w:rPr>
-          <w:noProof/>
-          <w:color w:val="5F5F5F" w:themeColor="accent5"/>
-          <w:sz w:val="22"/>
-          <w:lang w:val="pt-PT"/>
-        </w:rPr>
-        <w:drawing>
-          <wp:inline distT="0" distB="0" distL="0" distR="0" wp14:anchorId="59B19F91" wp14:editId="0E4352F3">
-            <wp:extent cx="5942309" cy="2447925"/>
-            <wp:effectExtent l="0" t="0" r="1905" b="0"/>
-            <wp:docPr id="9" name="Picture 9"/>
-            <wp:cNvGraphicFramePr>
-              <a:graphicFrameLocks xmlns:a="http://schemas.openxmlformats.org/drawingml/2006/main" noChangeAspect="1"/>
-            </wp:cNvGraphicFramePr>
-            <a:graphic xmlns:a="http://schemas.openxmlformats.org/drawingml/2006/main">
-              <a:graphicData uri="http://schemas.openxmlformats.org/drawingml/2006/picture">
-                <pic:pic xmlns:pic="http://schemas.openxmlformats.org/drawingml/2006/picture">
-                  <pic:nvPicPr>
-                    <pic:cNvPr id="9" name="PassagemPortico_2016.PNG"/>
-                    <pic:cNvPicPr/>
-                  </pic:nvPicPr>
-                  <pic:blipFill>
-                    <a:blip r:embed="rId12">
-                      <a:extLst>
-                        <a:ext uri="{28A0092B-C50C-407E-A947-70E740481C1C}">
-                          <a14:useLocalDpi xmlns:a14="http://schemas.microsoft.com/office/drawing/2010/main" val="0"/>
-                        </a:ext>
-                      </a:extLst>
-                    </a:blip>
-                    <a:stretch>
-                      <a:fillRect/>
-                    </a:stretch>
-                  </pic:blipFill>
-                  <pic:spPr>
-                    <a:xfrm>
-                      <a:off x="0" y="0"/>
-                      <a:ext cx="5948515" cy="2450481"/>
-                    </a:xfrm>
-                    <a:prstGeom prst="rect">
-                      <a:avLst/>
-                    </a:prstGeom>
-                  </pic:spPr>
-                </pic:pic>
-              </a:graphicData>
-            </a:graphic>
-          </wp:inline>
-        </w:drawing>
-      </w:r>
-      <w:r>
-        <w:rPr>
-          <w:noProof/>
-          <w:sz w:val="22"/>
-        </w:rPr>
-        <w:drawing>
-          <wp:inline distT="0" distB="0" distL="0" distR="0" wp14:anchorId="56964A8F" wp14:editId="5EB73686">
-            <wp:extent cx="5943600" cy="2000250"/>
-            <wp:effectExtent l="0" t="0" r="0" b="0"/>
-            <wp:docPr id="8" name="Picture 8"/>
-            <wp:cNvGraphicFramePr>
-              <a:graphicFrameLocks xmlns:a="http://schemas.openxmlformats.org/drawingml/2006/main" noChangeAspect="1"/>
-            </wp:cNvGraphicFramePr>
-            <a:graphic xmlns:a="http://schemas.openxmlformats.org/drawingml/2006/main">
-              <a:graphicData uri="http://schemas.openxmlformats.org/drawingml/2006/picture">
-                <pic:pic xmlns:pic="http://schemas.openxmlformats.org/drawingml/2006/picture">
-                  <pic:nvPicPr>
-                    <pic:cNvPr id="8" name="RegistoEntrada_2016.PNG"/>
-                    <pic:cNvPicPr/>
-                  </pic:nvPicPr>
-                  <pic:blipFill>
-                    <a:blip r:embed="rId13">
-                      <a:extLst>
-                        <a:ext uri="{28A0092B-C50C-407E-A947-70E740481C1C}">
-                          <a14:useLocalDpi xmlns:a14="http://schemas.microsoft.com/office/drawing/2010/main" val="0"/>
-                        </a:ext>
-                      </a:extLst>
-                    </a:blip>
-                    <a:stretch>
-                      <a:fillRect/>
-                    </a:stretch>
-                  </pic:blipFill>
-                  <pic:spPr>
-                    <a:xfrm>
-                      <a:off x="0" y="0"/>
-                      <a:ext cx="5943600" cy="2000250"/>
-                    </a:xfrm>
-                    <a:prstGeom prst="rect">
-                      <a:avLst/>
-                    </a:prstGeom>
-                  </pic:spPr>
-                </pic:pic>
-              </a:graphicData>
-            </a:graphic>
-          </wp:inline>
-        </w:drawing>
-      </w:r>
-    </w:p>
-    <w:p>
-      <w:pPr>
-        <w:ind w:firstLine="0"/>
-        <w:jc w:val="both"/>
-        <w:rPr>
-          <w:sz w:val="22"/>
-          <w:lang w:val="pt-PT"/>
-        </w:rPr>
-      </w:pPr>
-      <w:r>
-        <w:rPr>
-          <w:sz w:val="22"/>
-          <w:lang w:val="pt-PT"/>
-        </w:rPr>
-        <w:lastRenderedPageBreak/>
-        <w:t xml:space="preserve">Originando-se assim o seguinte </w:t>
-      </w:r>
-      <w:proofErr w:type="spellStart"/>
-      <w:proofErr w:type="gramStart"/>
-      <w:r>
-        <w:rPr>
-          <w:sz w:val="22"/>
-          <w:lang w:val="pt-PT"/>
-        </w:rPr>
-        <w:t>select</w:t>
-      </w:r>
-      <w:proofErr w:type="spellEnd"/>
-      <w:r>
-        <w:rPr>
-          <w:sz w:val="22"/>
-          <w:lang w:val="pt-PT"/>
-        </w:rPr>
-        <w:t xml:space="preserve"> </w:t>
-      </w:r>
-      <w:r>
-        <w:rPr>
-          <w:sz w:val="22"/>
-          <w:lang w:val="pt-PT"/>
-        </w:rPr>
-        <w:t>:</w:t>
-      </w:r>
-      <w:proofErr w:type="gramEnd"/>
-    </w:p>
-    <w:p>
-      <w:pPr>
-        <w:pBdr>
-          <w:top w:val="single" w:sz="4" w:space="1" w:color="auto"/>
-          <w:left w:val="single" w:sz="4" w:space="4" w:color="auto"/>
-          <w:bottom w:val="single" w:sz="4" w:space="1" w:color="auto"/>
-          <w:right w:val="single" w:sz="4" w:space="4" w:color="auto"/>
-        </w:pBdr>
-        <w:ind w:firstLine="0"/>
-        <w:rPr>
-          <w:sz w:val="18"/>
-          <w:lang w:val="pt-PT"/>
-        </w:rPr>
-      </w:pPr>
-      <w:proofErr w:type="gramStart"/>
-      <w:r>
-        <w:rPr>
-          <w:b/>
-          <w:color w:val="0070C0"/>
-          <w:sz w:val="18"/>
-          <w:lang w:val="pt-PT"/>
-        </w:rPr>
-        <w:t xml:space="preserve">SELECT </w:t>
-      </w:r>
-      <w:r>
-        <w:rPr>
-          <w:b/>
-          <w:color w:val="0070C0"/>
-          <w:sz w:val="18"/>
-          <w:lang w:val="pt-PT"/>
-        </w:rPr>
-        <w:t xml:space="preserve"> </w:t>
-      </w:r>
-      <w:proofErr w:type="spellStart"/>
-      <w:r>
-        <w:rPr>
-          <w:sz w:val="18"/>
-          <w:lang w:val="pt-PT"/>
-        </w:rPr>
-        <w:t>c</w:t>
-      </w:r>
-      <w:proofErr w:type="gramEnd"/>
-      <w:r>
-        <w:rPr>
-          <w:sz w:val="18"/>
-          <w:lang w:val="pt-PT"/>
-        </w:rPr>
-        <w:t>.NOME</w:t>
-      </w:r>
-      <w:proofErr w:type="spellEnd"/>
-      <w:r>
-        <w:rPr>
-          <w:sz w:val="18"/>
-          <w:lang w:val="pt-PT"/>
-        </w:rPr>
-        <w:t xml:space="preserve">, </w:t>
-      </w:r>
-      <w:proofErr w:type="spellStart"/>
-      <w:r>
-        <w:rPr>
-          <w:sz w:val="18"/>
-          <w:lang w:val="pt-PT"/>
-        </w:rPr>
-        <w:t>c.NIF</w:t>
-      </w:r>
-      <w:proofErr w:type="spellEnd"/>
-      <w:r>
-        <w:rPr>
-          <w:sz w:val="18"/>
-          <w:lang w:val="pt-PT"/>
-        </w:rPr>
-        <w:t xml:space="preserve">, </w:t>
-      </w:r>
-      <w:proofErr w:type="spellStart"/>
-      <w:r>
-        <w:rPr>
-          <w:sz w:val="18"/>
-          <w:lang w:val="pt-PT"/>
-        </w:rPr>
-        <w:t>d.</w:t>
-      </w:r>
-      <w:r>
-        <w:rPr>
-          <w:sz w:val="18"/>
-          <w:lang w:val="pt-PT"/>
-        </w:rPr>
-        <w:t>matriculaVeiculo</w:t>
-      </w:r>
-      <w:proofErr w:type="spellEnd"/>
-    </w:p>
-    <w:p>
-      <w:pPr>
-        <w:pBdr>
-          <w:top w:val="single" w:sz="4" w:space="1" w:color="auto"/>
-          <w:left w:val="single" w:sz="4" w:space="4" w:color="auto"/>
-          <w:bottom w:val="single" w:sz="4" w:space="1" w:color="auto"/>
-          <w:right w:val="single" w:sz="4" w:space="4" w:color="auto"/>
-        </w:pBdr>
-        <w:ind w:firstLine="0"/>
-        <w:rPr>
-          <w:sz w:val="18"/>
-          <w:lang w:val="pt-PT"/>
-        </w:rPr>
-      </w:pPr>
-      <w:proofErr w:type="gramStart"/>
-      <w:r>
-        <w:rPr>
-          <w:b/>
-          <w:color w:val="0070C0"/>
-          <w:sz w:val="18"/>
-          <w:lang w:val="pt-PT"/>
-        </w:rPr>
-        <w:t>FROM</w:t>
-      </w:r>
-      <w:r>
-        <w:rPr>
-          <w:color w:val="0070C0"/>
-          <w:sz w:val="18"/>
-          <w:lang w:val="pt-PT"/>
-        </w:rPr>
-        <w:t xml:space="preserve"> </w:t>
-      </w:r>
-      <w:r>
-        <w:rPr>
-          <w:sz w:val="18"/>
-          <w:lang w:val="pt-PT"/>
-        </w:rPr>
-        <w:t>Dispositivo</w:t>
-      </w:r>
-      <w:proofErr w:type="gramEnd"/>
-      <w:r>
-        <w:rPr>
-          <w:sz w:val="18"/>
-          <w:lang w:val="pt-PT"/>
-        </w:rPr>
-        <w:t xml:space="preserve"> d, Cliente c </w:t>
-      </w:r>
-    </w:p>
-    <w:p>
-      <w:pPr>
-        <w:pBdr>
-          <w:top w:val="single" w:sz="4" w:space="1" w:color="auto"/>
-          <w:left w:val="single" w:sz="4" w:space="4" w:color="auto"/>
-          <w:bottom w:val="single" w:sz="4" w:space="1" w:color="auto"/>
-          <w:right w:val="single" w:sz="4" w:space="4" w:color="auto"/>
-        </w:pBdr>
-        <w:ind w:firstLine="0"/>
-        <w:rPr>
-          <w:sz w:val="18"/>
-        </w:rPr>
-      </w:pPr>
-      <w:r>
-        <w:rPr>
-          <w:b/>
-          <w:color w:val="0070C0"/>
-          <w:sz w:val="18"/>
-        </w:rPr>
-        <w:t>WHERE</w:t>
-      </w:r>
-      <w:r>
-        <w:rPr>
-          <w:color w:val="0070C0"/>
-          <w:sz w:val="18"/>
-        </w:rPr>
-        <w:t xml:space="preserve"> </w:t>
-      </w:r>
-      <w:proofErr w:type="spellStart"/>
-      <w:proofErr w:type="gramStart"/>
-      <w:r>
-        <w:rPr>
-          <w:sz w:val="18"/>
-        </w:rPr>
-        <w:t>d.CLIENTENIF</w:t>
-      </w:r>
-      <w:proofErr w:type="spellEnd"/>
-      <w:proofErr w:type="gramEnd"/>
-      <w:r>
-        <w:rPr>
-          <w:sz w:val="18"/>
-        </w:rPr>
-        <w:t>=</w:t>
-      </w:r>
-      <w:proofErr w:type="spellStart"/>
-      <w:r>
-        <w:rPr>
-          <w:sz w:val="18"/>
-        </w:rPr>
-        <w:t>c.NIF</w:t>
-      </w:r>
-      <w:proofErr w:type="spellEnd"/>
-      <w:r>
-        <w:rPr>
-          <w:sz w:val="18"/>
-        </w:rPr>
-        <w:t xml:space="preserve"> </w:t>
-      </w:r>
-      <w:r>
-        <w:rPr>
-          <w:sz w:val="18"/>
-        </w:rPr>
-        <w:t xml:space="preserve"> </w:t>
-      </w:r>
-      <w:r>
-        <w:rPr>
-          <w:b/>
-          <w:color w:val="0070C0"/>
-          <w:sz w:val="18"/>
-        </w:rPr>
-        <w:t>AND</w:t>
-      </w:r>
-      <w:r>
-        <w:rPr>
-          <w:color w:val="0070C0"/>
-          <w:sz w:val="18"/>
-        </w:rPr>
-        <w:t xml:space="preserve"> </w:t>
-      </w:r>
-      <w:proofErr w:type="spellStart"/>
-      <w:r>
-        <w:rPr>
-          <w:sz w:val="18"/>
-        </w:rPr>
-        <w:t>d.</w:t>
-      </w:r>
-      <w:r>
-        <w:rPr>
-          <w:sz w:val="18"/>
-        </w:rPr>
-        <w:t>matriculaVeiculo</w:t>
-      </w:r>
-      <w:proofErr w:type="spellEnd"/>
-      <w:r>
-        <w:rPr>
-          <w:sz w:val="18"/>
-        </w:rPr>
-        <w:t xml:space="preserve"> </w:t>
-      </w:r>
-      <w:r>
-        <w:rPr>
-          <w:color w:val="0070C0"/>
-          <w:sz w:val="18"/>
-        </w:rPr>
-        <w:t xml:space="preserve">in </w:t>
-      </w:r>
-    </w:p>
-    <w:p>
-      <w:pPr>
-        <w:pBdr>
-          <w:top w:val="single" w:sz="4" w:space="1" w:color="auto"/>
-          <w:left w:val="single" w:sz="4" w:space="4" w:color="auto"/>
-          <w:bottom w:val="single" w:sz="4" w:space="1" w:color="auto"/>
-          <w:right w:val="single" w:sz="4" w:space="4" w:color="auto"/>
-        </w:pBdr>
-        <w:rPr>
-          <w:sz w:val="18"/>
-          <w:lang w:val="pt-PT"/>
-        </w:rPr>
-      </w:pPr>
-      <w:r>
-        <w:rPr>
-          <w:sz w:val="18"/>
-          <w:lang w:val="pt-PT"/>
-        </w:rPr>
-        <w:t>(</w:t>
-      </w:r>
-      <w:proofErr w:type="gramStart"/>
-      <w:r>
-        <w:rPr>
-          <w:b/>
-          <w:color w:val="0070C0"/>
-          <w:sz w:val="18"/>
-          <w:lang w:val="pt-PT"/>
-        </w:rPr>
-        <w:t>SELECT</w:t>
-      </w:r>
-      <w:r>
-        <w:rPr>
-          <w:color w:val="0070C0"/>
-          <w:sz w:val="18"/>
-          <w:lang w:val="pt-PT"/>
-        </w:rPr>
-        <w:t xml:space="preserve">  </w:t>
-      </w:r>
-      <w:proofErr w:type="spellStart"/>
-      <w:r>
-        <w:rPr>
-          <w:sz w:val="18"/>
-          <w:lang w:val="pt-PT"/>
-        </w:rPr>
-        <w:t>pp</w:t>
-      </w:r>
-      <w:proofErr w:type="gramEnd"/>
-      <w:r>
-        <w:rPr>
-          <w:sz w:val="18"/>
-          <w:lang w:val="pt-PT"/>
-        </w:rPr>
-        <w:t>.MATRICULAVEICULO</w:t>
-      </w:r>
-      <w:proofErr w:type="spellEnd"/>
-      <w:r>
-        <w:rPr>
-          <w:sz w:val="18"/>
-          <w:lang w:val="pt-PT"/>
-        </w:rPr>
-        <w:t xml:space="preserve"> </w:t>
-      </w:r>
-    </w:p>
-    <w:p>
-      <w:pPr>
-        <w:pBdr>
-          <w:top w:val="single" w:sz="4" w:space="1" w:color="auto"/>
-          <w:left w:val="single" w:sz="4" w:space="4" w:color="auto"/>
-          <w:bottom w:val="single" w:sz="4" w:space="1" w:color="auto"/>
-          <w:right w:val="single" w:sz="4" w:space="4" w:color="auto"/>
-        </w:pBdr>
-        <w:rPr>
-          <w:sz w:val="18"/>
-          <w:lang w:val="pt-PT"/>
-        </w:rPr>
-      </w:pPr>
-      <w:r>
-        <w:rPr>
-          <w:b/>
-          <w:color w:val="0070C0"/>
-          <w:sz w:val="18"/>
-          <w:lang w:val="pt-PT"/>
-        </w:rPr>
-        <w:t>FROM</w:t>
-      </w:r>
-      <w:r>
-        <w:rPr>
-          <w:color w:val="0070C0"/>
-          <w:sz w:val="18"/>
-          <w:lang w:val="pt-PT"/>
-        </w:rPr>
-        <w:t xml:space="preserve"> </w:t>
-      </w:r>
-      <w:r>
-        <w:rPr>
-          <w:sz w:val="18"/>
-          <w:lang w:val="pt-PT"/>
-        </w:rPr>
-        <w:t xml:space="preserve">PASSAGEMPORTICO pp </w:t>
-      </w:r>
-    </w:p>
-    <w:p>
-      <w:pPr>
-        <w:pBdr>
-          <w:top w:val="single" w:sz="4" w:space="1" w:color="auto"/>
-          <w:left w:val="single" w:sz="4" w:space="4" w:color="auto"/>
-          <w:bottom w:val="single" w:sz="4" w:space="1" w:color="auto"/>
-          <w:right w:val="single" w:sz="4" w:space="4" w:color="auto"/>
-        </w:pBdr>
-        <w:rPr>
-          <w:sz w:val="18"/>
-        </w:rPr>
-      </w:pPr>
-      <w:r>
-        <w:rPr>
-          <w:b/>
-          <w:color w:val="0070C0"/>
-          <w:sz w:val="18"/>
-        </w:rPr>
-        <w:t>WHERE</w:t>
-      </w:r>
-      <w:r>
-        <w:rPr>
-          <w:color w:val="0070C0"/>
-          <w:sz w:val="18"/>
-        </w:rPr>
-        <w:t xml:space="preserve"> </w:t>
-      </w:r>
-      <w:proofErr w:type="gramStart"/>
-      <w:r>
-        <w:rPr>
-          <w:color w:val="0070C0"/>
-          <w:sz w:val="18"/>
-        </w:rPr>
-        <w:t>extract</w:t>
-      </w:r>
-      <w:r>
-        <w:rPr>
-          <w:sz w:val="18"/>
-        </w:rPr>
-        <w:t>(</w:t>
-      </w:r>
-      <w:proofErr w:type="gramEnd"/>
-      <w:r>
-        <w:rPr>
-          <w:color w:val="0070C0"/>
-          <w:sz w:val="18"/>
-        </w:rPr>
-        <w:t xml:space="preserve">year from </w:t>
-      </w:r>
-      <w:proofErr w:type="spellStart"/>
-      <w:r>
-        <w:rPr>
-          <w:sz w:val="18"/>
-        </w:rPr>
-        <w:t>pp.</w:t>
-      </w:r>
-      <w:r>
-        <w:rPr>
-          <w:sz w:val="18"/>
-        </w:rPr>
-        <w:t>dataPassagem</w:t>
-      </w:r>
-      <w:proofErr w:type="spellEnd"/>
-      <w:r>
-        <w:rPr>
-          <w:sz w:val="18"/>
-        </w:rPr>
-        <w:t>) = 2016)</w:t>
-      </w:r>
-    </w:p>
-    <w:p>
-      <w:pPr>
-        <w:pBdr>
-          <w:top w:val="single" w:sz="4" w:space="1" w:color="auto"/>
-          <w:left w:val="single" w:sz="4" w:space="4" w:color="auto"/>
-          <w:bottom w:val="single" w:sz="4" w:space="1" w:color="auto"/>
-          <w:right w:val="single" w:sz="4" w:space="4" w:color="auto"/>
-        </w:pBdr>
-        <w:ind w:firstLine="0"/>
-        <w:rPr>
-          <w:sz w:val="18"/>
-        </w:rPr>
-      </w:pPr>
-      <w:proofErr w:type="gramStart"/>
-      <w:r>
-        <w:rPr>
-          <w:b/>
-          <w:color w:val="0070C0"/>
-          <w:sz w:val="18"/>
-        </w:rPr>
-        <w:t>AND</w:t>
-      </w:r>
-      <w:r>
-        <w:rPr>
-          <w:color w:val="0070C0"/>
-          <w:sz w:val="18"/>
-        </w:rPr>
-        <w:t xml:space="preserve"> </w:t>
-      </w:r>
-      <w:r>
-        <w:rPr>
-          <w:color w:val="0070C0"/>
-          <w:sz w:val="18"/>
-        </w:rPr>
-        <w:t xml:space="preserve"> </w:t>
-      </w:r>
-      <w:proofErr w:type="spellStart"/>
-      <w:r>
-        <w:rPr>
-          <w:sz w:val="18"/>
-        </w:rPr>
-        <w:t>d</w:t>
-      </w:r>
-      <w:proofErr w:type="gramEnd"/>
-      <w:r>
-        <w:rPr>
-          <w:sz w:val="18"/>
-        </w:rPr>
-        <w:t>.</w:t>
-      </w:r>
-      <w:r>
-        <w:rPr>
-          <w:sz w:val="18"/>
-        </w:rPr>
-        <w:t>matriculaVeiculo</w:t>
-      </w:r>
-      <w:proofErr w:type="spellEnd"/>
-      <w:r>
-        <w:rPr>
-          <w:sz w:val="18"/>
-        </w:rPr>
-        <w:t xml:space="preserve"> </w:t>
-      </w:r>
-      <w:r>
-        <w:rPr>
-          <w:color w:val="0070C0"/>
-          <w:sz w:val="18"/>
-        </w:rPr>
-        <w:t>not in</w:t>
-      </w:r>
-    </w:p>
-    <w:p>
-      <w:pPr>
-        <w:pBdr>
-          <w:top w:val="single" w:sz="4" w:space="1" w:color="auto"/>
-          <w:left w:val="single" w:sz="4" w:space="4" w:color="auto"/>
-          <w:bottom w:val="single" w:sz="4" w:space="1" w:color="auto"/>
-          <w:right w:val="single" w:sz="4" w:space="4" w:color="auto"/>
-        </w:pBdr>
-        <w:rPr>
-          <w:sz w:val="18"/>
-          <w:lang w:val="pt-PT"/>
-        </w:rPr>
-      </w:pPr>
-      <w:r>
-        <w:rPr>
-          <w:sz w:val="18"/>
-          <w:lang w:val="pt-PT"/>
-        </w:rPr>
-        <w:t xml:space="preserve"> (</w:t>
-      </w:r>
-      <w:proofErr w:type="gramStart"/>
-      <w:r>
-        <w:rPr>
-          <w:b/>
-          <w:color w:val="0070C0"/>
-          <w:sz w:val="18"/>
-          <w:lang w:val="pt-PT"/>
-        </w:rPr>
-        <w:t>SELECT</w:t>
-      </w:r>
-      <w:r>
-        <w:rPr>
-          <w:color w:val="0070C0"/>
-          <w:sz w:val="18"/>
-          <w:lang w:val="pt-PT"/>
-        </w:rPr>
-        <w:t xml:space="preserve">  </w:t>
-      </w:r>
-      <w:proofErr w:type="spellStart"/>
-      <w:r>
-        <w:rPr>
-          <w:sz w:val="18"/>
-          <w:lang w:val="pt-PT"/>
-        </w:rPr>
-        <w:t>re</w:t>
-      </w:r>
-      <w:proofErr w:type="gramEnd"/>
-      <w:r>
-        <w:rPr>
-          <w:sz w:val="18"/>
-          <w:lang w:val="pt-PT"/>
-        </w:rPr>
-        <w:t>.</w:t>
-      </w:r>
-      <w:r>
-        <w:rPr>
-          <w:sz w:val="18"/>
-          <w:lang w:val="pt-PT"/>
-        </w:rPr>
-        <w:t>matriculaVeiculo</w:t>
-      </w:r>
-      <w:proofErr w:type="spellEnd"/>
-    </w:p>
-    <w:p>
-      <w:pPr>
-        <w:pBdr>
-          <w:top w:val="single" w:sz="4" w:space="1" w:color="auto"/>
-          <w:left w:val="single" w:sz="4" w:space="4" w:color="auto"/>
-          <w:bottom w:val="single" w:sz="4" w:space="1" w:color="auto"/>
-          <w:right w:val="single" w:sz="4" w:space="4" w:color="auto"/>
-        </w:pBdr>
-        <w:rPr>
-          <w:sz w:val="18"/>
-          <w:lang w:val="pt-PT"/>
-        </w:rPr>
-      </w:pPr>
-      <w:r>
-        <w:rPr>
-          <w:sz w:val="18"/>
-          <w:lang w:val="pt-PT"/>
-        </w:rPr>
-        <w:t xml:space="preserve"> </w:t>
-      </w:r>
-      <w:r>
-        <w:rPr>
-          <w:b/>
-          <w:color w:val="0070C0"/>
-          <w:sz w:val="18"/>
-          <w:lang w:val="pt-PT"/>
-        </w:rPr>
-        <w:t>FROM</w:t>
-      </w:r>
-      <w:r>
-        <w:rPr>
-          <w:color w:val="0070C0"/>
-          <w:sz w:val="18"/>
-          <w:lang w:val="pt-PT"/>
-        </w:rPr>
-        <w:t xml:space="preserve"> </w:t>
-      </w:r>
-      <w:proofErr w:type="spellStart"/>
-      <w:r>
-        <w:rPr>
-          <w:sz w:val="18"/>
-          <w:lang w:val="pt-PT"/>
-        </w:rPr>
-        <w:t>RegistoEntrada</w:t>
-      </w:r>
-      <w:proofErr w:type="spellEnd"/>
-      <w:r>
-        <w:rPr>
-          <w:sz w:val="18"/>
-          <w:lang w:val="pt-PT"/>
-        </w:rPr>
-        <w:t xml:space="preserve"> </w:t>
-      </w:r>
-      <w:proofErr w:type="spellStart"/>
-      <w:r>
-        <w:rPr>
-          <w:sz w:val="18"/>
-          <w:lang w:val="pt-PT"/>
-        </w:rPr>
-        <w:t>re</w:t>
-      </w:r>
-      <w:proofErr w:type="spellEnd"/>
-      <w:r>
-        <w:rPr>
-          <w:sz w:val="18"/>
-          <w:lang w:val="pt-PT"/>
-        </w:rPr>
-        <w:t xml:space="preserve"> </w:t>
-      </w:r>
-    </w:p>
-    <w:p>
-      <w:pPr>
-        <w:pBdr>
-          <w:top w:val="single" w:sz="4" w:space="1" w:color="auto"/>
-          <w:left w:val="single" w:sz="4" w:space="4" w:color="auto"/>
-          <w:bottom w:val="single" w:sz="4" w:space="1" w:color="auto"/>
-          <w:right w:val="single" w:sz="4" w:space="4" w:color="auto"/>
-        </w:pBdr>
-        <w:rPr>
-          <w:sz w:val="18"/>
-        </w:rPr>
-      </w:pPr>
-      <w:r>
-        <w:rPr>
-          <w:b/>
-          <w:color w:val="0070C0"/>
-          <w:sz w:val="18"/>
-        </w:rPr>
-        <w:t>WHERE</w:t>
-      </w:r>
-      <w:r>
-        <w:rPr>
-          <w:color w:val="0070C0"/>
-          <w:sz w:val="18"/>
-        </w:rPr>
-        <w:t xml:space="preserve"> </w:t>
-      </w:r>
-      <w:proofErr w:type="gramStart"/>
-      <w:r>
-        <w:rPr>
-          <w:color w:val="0070C0"/>
-          <w:sz w:val="18"/>
-        </w:rPr>
-        <w:t>extract</w:t>
-      </w:r>
-      <w:r>
-        <w:rPr>
-          <w:sz w:val="18"/>
-        </w:rPr>
-        <w:t>(</w:t>
-      </w:r>
-      <w:proofErr w:type="gramEnd"/>
-      <w:r>
-        <w:rPr>
-          <w:color w:val="0070C0"/>
-          <w:sz w:val="18"/>
-        </w:rPr>
-        <w:t xml:space="preserve">year from </w:t>
-      </w:r>
-      <w:proofErr w:type="spellStart"/>
-      <w:r>
-        <w:rPr>
-          <w:sz w:val="18"/>
-        </w:rPr>
-        <w:t>re.</w:t>
-      </w:r>
-      <w:r>
-        <w:rPr>
-          <w:sz w:val="18"/>
-        </w:rPr>
-        <w:t>dataReg</w:t>
-      </w:r>
-      <w:proofErr w:type="spellEnd"/>
-      <w:r>
-        <w:rPr>
-          <w:sz w:val="18"/>
-        </w:rPr>
-        <w:t>) = 2016);</w:t>
-      </w:r>
-    </w:p>
-    <w:p>
-      <w:pPr>
-        <w:rPr>
-          <w:sz w:val="22"/>
-        </w:rPr>
-      </w:pPr>
-    </w:p>
-    <w:p>
-      <w:pPr>
-        <w:ind w:firstLine="0"/>
-        <w:rPr>
-          <w:sz w:val="22"/>
-          <w:lang w:val="pt-PT"/>
-        </w:rPr>
-      </w:pPr>
-      <w:r>
-        <w:rPr>
-          <w:sz w:val="22"/>
-          <w:lang w:val="pt-PT"/>
-        </w:rPr>
-        <w:t>Obtemos assim o seguinte resultado:</w:t>
-      </w:r>
-    </w:p>
-    <w:p>
-      <w:pPr>
-        <w:ind w:firstLine="0"/>
-        <w:rPr>
-          <w:sz w:val="22"/>
-          <w:lang w:val="pt-PT"/>
-        </w:rPr>
-      </w:pPr>
-      <w:r>
-        <w:rPr>
-          <w:noProof/>
-          <w:sz w:val="22"/>
-          <w:lang w:val="pt-PT"/>
-        </w:rPr>
-        <w:drawing>
-          <wp:inline distT="0" distB="0" distL="0" distR="0">
-            <wp:extent cx="3296110" cy="1352739"/>
-            <wp:effectExtent l="0" t="0" r="0" b="0"/>
-            <wp:docPr id="12" name="Picture 12"/>
-            <wp:cNvGraphicFramePr>
-              <a:graphicFrameLocks xmlns:a="http://schemas.openxmlformats.org/drawingml/2006/main" noChangeAspect="1"/>
-            </wp:cNvGraphicFramePr>
-            <a:graphic xmlns:a="http://schemas.openxmlformats.org/drawingml/2006/main">
-              <a:graphicData uri="http://schemas.openxmlformats.org/drawingml/2006/picture">
-                <pic:pic xmlns:pic="http://schemas.openxmlformats.org/drawingml/2006/picture">
-                  <pic:nvPicPr>
-                    <pic:cNvPr id="12" name="alenaD_result.PNG"/>
-                    <pic:cNvPicPr/>
-                  </pic:nvPicPr>
-                  <pic:blipFill>
-                    <a:blip r:embed="rId14">
-                      <a:extLst>
-                        <a:ext uri="{28A0092B-C50C-407E-A947-70E740481C1C}">
-                          <a14:useLocalDpi xmlns:a14="http://schemas.microsoft.com/office/drawing/2010/main" val="0"/>
-                        </a:ext>
-                      </a:extLst>
-                    </a:blip>
-                    <a:stretch>
-                      <a:fillRect/>
-                    </a:stretch>
-                  </pic:blipFill>
-                  <pic:spPr>
-                    <a:xfrm>
-                      <a:off x="0" y="0"/>
-                      <a:ext cx="3296110" cy="1352739"/>
-                    </a:xfrm>
-                    <a:prstGeom prst="rect">
-                      <a:avLst/>
-                    </a:prstGeom>
-                  </pic:spPr>
-                </pic:pic>
-              </a:graphicData>
-            </a:graphic>
-          </wp:inline>
-        </w:drawing>
-      </w:r>
-    </w:p>
-    <w:p>
-      <w:pPr>
-        <w:ind w:firstLine="0"/>
-        <w:jc w:val="both"/>
-        <w:rPr>
-          <w:color w:val="FF0000"/>
-          <w:sz w:val="22"/>
-          <w:lang w:val="pt-PT"/>
-        </w:rPr>
-      </w:pPr>
-      <w:r>
-        <w:rPr>
-          <w:color w:val="FF0000"/>
-          <w:sz w:val="22"/>
-          <w:lang w:val="pt-PT"/>
-        </w:rPr>
-        <w:t>ALTERAR SCRIPT!! CLIENTE COM CARROS QUE JÁ PASSARAM NOUTROS PORTICOS, TB N DEVEM APARECER</w:t>
-      </w:r>
       <w:bookmarkStart w:id="9" w:name="_GoBack"/>
       <w:bookmarkEnd w:id="9"/>
     </w:p>
     <w:p>
       <w:pPr>
+        <w:ind w:firstLine="0"/>
+        <w:jc w:val="both"/>
+        <w:rPr>
+          <w:sz w:val="22"/>
+          <w:lang w:val="pt-PT"/>
+        </w:rPr>
+      </w:pPr>
+    </w:p>
+    <w:p>
+      <w:pPr>
+        <w:ind w:firstLine="0"/>
+        <w:jc w:val="both"/>
+        <w:rPr>
+          <w:sz w:val="22"/>
+          <w:lang w:val="pt-PT"/>
+        </w:rPr>
+      </w:pPr>
+    </w:p>
+    <w:p>
+      <w:pPr>
+        <w:ind w:firstLine="0"/>
+        <w:jc w:val="both"/>
+        <w:rPr>
+          <w:sz w:val="22"/>
+          <w:lang w:val="pt-PT"/>
+        </w:rPr>
+      </w:pPr>
+      <w:r>
+        <w:rPr>
+          <w:sz w:val="22"/>
+          <w:lang w:val="pt-PT"/>
+        </w:rPr>
+        <w:t xml:space="preserve">Como cada cliente pode ter vários veículos, o pensamento que originou este script foi que um Cliente só seria contabilizado se TODOS dos seus veículos cumprisse as restrições </w:t>
+      </w:r>
+      <w:bookmarkStart w:id="10" w:name="_Toc497943762"/>
+      <w:r>
+        <w:rPr>
+          <w:sz w:val="22"/>
+          <w:lang w:val="pt-PT"/>
+        </w:rPr>
+        <w:t>mencionadas.</w:t>
+      </w:r>
+    </w:p>
+    <w:p>
+      <w:pPr>
+        <w:rPr>
+          <w:sz w:val="22"/>
+          <w:lang w:val="pt-PT"/>
+        </w:rPr>
+      </w:pPr>
+      <w:r>
+        <w:rPr>
+          <w:sz w:val="22"/>
+          <w:lang w:val="pt-PT"/>
+        </w:rPr>
+        <w:br w:type="page"/>
+      </w:r>
+    </w:p>
+    <w:p>
+      <w:pPr>
         <w:pStyle w:val="Heading2"/>
         <w:jc w:val="both"/>
         <w:rPr>
@@ -4359,12 +3674,12 @@
           <w:lang w:val="pt-PT"/>
         </w:rPr>
       </w:pPr>
-      <w:bookmarkStart w:id="10" w:name="_Toc497943762"/>
-      <w:r>
-        <w:rPr>
-          <w:sz w:val="22"/>
-          <w:lang w:val="pt-PT"/>
-        </w:rPr>
+      <w:r>
+        <w:rPr>
+          <w:sz w:val="22"/>
+          <w:lang w:val="pt-PT"/>
+        </w:rPr>
+        <w:lastRenderedPageBreak/>
         <w:t>Alínea (e)</w:t>
       </w:r>
       <w:bookmarkEnd w:id="10"/>
@@ -4411,25 +3726,26 @@
           <w:sz w:val="22"/>
           <w:lang w:val="pt-PT"/>
         </w:rPr>
-        <w:t xml:space="preserve">de </w:t>
-      </w:r>
-      <w:proofErr w:type="gramStart"/>
-      <w:r>
+        <w:t xml:space="preserve">de portagem(tradicionais ou pórticos) e pelo menos um troço percorrido numa </w:t>
+      </w:r>
+    </w:p>
+    <w:p>
+      <w:pPr>
+        <w:ind w:firstLine="0"/>
+        <w:jc w:val="both"/>
         <w:rPr>
           <w:color w:val="5F5F5F" w:themeColor="accent5"/>
           <w:sz w:val="22"/>
           <w:lang w:val="pt-PT"/>
         </w:rPr>
-        <w:t>portagem(</w:t>
-      </w:r>
-      <w:proofErr w:type="gramEnd"/>
+      </w:pPr>
       <w:r>
         <w:rPr>
           <w:color w:val="5F5F5F" w:themeColor="accent5"/>
           <w:sz w:val="22"/>
           <w:lang w:val="pt-PT"/>
         </w:rPr>
-        <w:t xml:space="preserve">tradicionais ou pórticos) e pelo menos um troço percorrido numa </w:t>
+        <w:t xml:space="preserve">autoestrada tradicional teve um percurso de mais de 20 Km. </w:t>
       </w:r>
     </w:p>
     <w:p>
@@ -4437,6 +3753,186 @@
         <w:ind w:firstLine="0"/>
         <w:jc w:val="both"/>
         <w:rPr>
+          <w:sz w:val="22"/>
+          <w:lang w:val="pt-PT"/>
+        </w:rPr>
+      </w:pPr>
+      <w:r>
+        <w:rPr>
+          <w:sz w:val="22"/>
+          <w:lang w:val="pt-PT"/>
+        </w:rPr>
+        <w:t>/***</w:t>
+      </w:r>
+      <w:r>
+        <w:rPr>
+          <w:sz w:val="22"/>
+          <w:lang w:val="pt-PT"/>
+        </w:rPr>
+        <w:tab/>
+      </w:r>
+      <w:r>
+        <w:rPr>
+          <w:sz w:val="22"/>
+          <w:lang w:val="pt-PT"/>
+        </w:rPr>
+        <w:tab/>
+        <w:t>DADOS EXISTENTES</w:t>
+      </w:r>
+      <w:r>
+        <w:rPr>
+          <w:sz w:val="22"/>
+          <w:lang w:val="pt-PT"/>
+        </w:rPr>
+        <w:tab/>
+        <w:t>****/</w:t>
+      </w:r>
+    </w:p>
+    <w:p>
+      <w:pPr>
+        <w:ind w:firstLine="0"/>
+        <w:jc w:val="both"/>
+        <w:rPr>
+          <w:sz w:val="22"/>
+          <w:lang w:val="pt-PT"/>
+        </w:rPr>
+      </w:pPr>
+      <w:r>
+        <w:rPr>
+          <w:sz w:val="22"/>
+          <w:lang w:val="pt-PT"/>
+        </w:rPr>
+        <w:t>/***</w:t>
+      </w:r>
+      <w:r>
+        <w:rPr>
+          <w:sz w:val="22"/>
+          <w:lang w:val="pt-PT"/>
+        </w:rPr>
+        <w:tab/>
+      </w:r>
+      <w:r>
+        <w:rPr>
+          <w:sz w:val="22"/>
+          <w:lang w:val="pt-PT"/>
+        </w:rPr>
+        <w:tab/>
+        <w:t>SCRIPT</w:t>
+      </w:r>
+      <w:r>
+        <w:rPr>
+          <w:sz w:val="22"/>
+          <w:lang w:val="pt-PT"/>
+        </w:rPr>
+        <w:tab/>
+      </w:r>
+      <w:r>
+        <w:rPr>
+          <w:sz w:val="22"/>
+          <w:lang w:val="pt-PT"/>
+        </w:rPr>
+        <w:tab/>
+        <w:t>****/</w:t>
+      </w:r>
+    </w:p>
+    <w:p>
+      <w:pPr>
+        <w:ind w:firstLine="0"/>
+        <w:jc w:val="both"/>
+        <w:rPr>
+          <w:sz w:val="22"/>
+          <w:lang w:val="pt-PT"/>
+        </w:rPr>
+      </w:pPr>
+      <w:r>
+        <w:rPr>
+          <w:sz w:val="22"/>
+          <w:lang w:val="pt-PT"/>
+        </w:rPr>
+        <w:t>/***</w:t>
+      </w:r>
+      <w:r>
+        <w:rPr>
+          <w:sz w:val="22"/>
+          <w:lang w:val="pt-PT"/>
+        </w:rPr>
+        <w:tab/>
+      </w:r>
+      <w:r>
+        <w:rPr>
+          <w:sz w:val="22"/>
+          <w:lang w:val="pt-PT"/>
+        </w:rPr>
+        <w:tab/>
+        <w:t>RESULTDO OBTIDO</w:t>
+      </w:r>
+      <w:r>
+        <w:rPr>
+          <w:sz w:val="22"/>
+          <w:lang w:val="pt-PT"/>
+        </w:rPr>
+        <w:tab/>
+      </w:r>
+      <w:r>
+        <w:rPr>
+          <w:sz w:val="22"/>
+          <w:lang w:val="pt-PT"/>
+        </w:rPr>
+        <w:tab/>
+        <w:t>****/</w:t>
+      </w:r>
+    </w:p>
+    <w:p>
+      <w:pPr>
+        <w:ind w:firstLine="0"/>
+        <w:jc w:val="both"/>
+        <w:rPr>
+          <w:sz w:val="22"/>
+          <w:lang w:val="pt-PT"/>
+        </w:rPr>
+      </w:pPr>
+    </w:p>
+    <w:p>
+      <w:pPr>
+        <w:ind w:firstLine="0"/>
+        <w:jc w:val="both"/>
+        <w:rPr>
+          <w:sz w:val="22"/>
+          <w:lang w:val="pt-PT"/>
+        </w:rPr>
+      </w:pPr>
+    </w:p>
+    <w:p>
+      <w:pPr>
+        <w:pStyle w:val="Heading2"/>
+        <w:jc w:val="both"/>
+        <w:rPr>
+          <w:sz w:val="22"/>
+          <w:lang w:val="pt-PT"/>
+        </w:rPr>
+      </w:pPr>
+      <w:bookmarkStart w:id="11" w:name="_Toc497943763"/>
+      <w:r>
+        <w:rPr>
+          <w:sz w:val="22"/>
+          <w:lang w:val="pt-PT"/>
+        </w:rPr>
+        <w:t>Alínea (f)</w:t>
+      </w:r>
+      <w:bookmarkEnd w:id="11"/>
+      <w:r>
+        <w:rPr>
+          <w:sz w:val="22"/>
+          <w:lang w:val="pt-PT"/>
+        </w:rPr>
+        <w:t xml:space="preserve"> </w:t>
+      </w:r>
+    </w:p>
+    <w:p>
+      <w:pPr>
+        <w:ind w:firstLine="0"/>
+        <w:jc w:val="both"/>
+        <w:rPr>
           <w:color w:val="5F5F5F" w:themeColor="accent5"/>
           <w:sz w:val="22"/>
           <w:lang w:val="pt-PT"/>
@@ -4448,7 +3944,15 @@
           <w:sz w:val="22"/>
           <w:lang w:val="pt-PT"/>
         </w:rPr>
-        <w:t xml:space="preserve">autoestrada tradicional teve um percurso de mais de 20 Km. </w:t>
+        <w:t>“</w:t>
+      </w:r>
+      <w:r>
+        <w:rPr>
+          <w:color w:val="5F5F5F" w:themeColor="accent5"/>
+          <w:sz w:val="22"/>
+          <w:lang w:val="pt-PT"/>
+        </w:rPr>
+        <w:t xml:space="preserve">Liste os veículos (dispositivo, matricula) da classe 1 que em 2016 circularam em pelo </w:t>
       </w:r>
     </w:p>
     <w:p>
@@ -4456,6 +3960,52 @@
         <w:ind w:firstLine="0"/>
         <w:jc w:val="both"/>
         <w:rPr>
+          <w:color w:val="5F5F5F" w:themeColor="accent5"/>
+          <w:sz w:val="22"/>
+          <w:lang w:val="pt-PT"/>
+        </w:rPr>
+      </w:pPr>
+      <w:r>
+        <w:rPr>
+          <w:color w:val="5F5F5F" w:themeColor="accent5"/>
+          <w:sz w:val="22"/>
+          <w:lang w:val="pt-PT"/>
+        </w:rPr>
+        <w:t xml:space="preserve">menos uma autoestrada de pórticos, passando em mais do que um pórtico com taxa </w:t>
+      </w:r>
+    </w:p>
+    <w:p>
+      <w:pPr>
+        <w:ind w:firstLine="0"/>
+        <w:jc w:val="both"/>
+        <w:rPr>
+          <w:color w:val="5F5F5F" w:themeColor="accent5"/>
+          <w:sz w:val="22"/>
+          <w:lang w:val="pt-PT"/>
+        </w:rPr>
+      </w:pPr>
+      <w:r>
+        <w:rPr>
+          <w:color w:val="5F5F5F" w:themeColor="accent5"/>
+          <w:sz w:val="22"/>
+          <w:lang w:val="pt-PT"/>
+        </w:rPr>
+        <w:t>superior a 2 €.</w:t>
+      </w:r>
+      <w:r>
+        <w:rPr>
+          <w:color w:val="5F5F5F" w:themeColor="accent5"/>
+          <w:sz w:val="22"/>
+          <w:lang w:val="pt-PT"/>
+        </w:rPr>
+        <w:t>”</w:t>
+      </w:r>
+    </w:p>
+    <w:p>
+      <w:pPr>
+        <w:ind w:firstLine="0"/>
+        <w:jc w:val="both"/>
+        <w:rPr>
           <w:sz w:val="22"/>
           <w:lang w:val="pt-PT"/>
         </w:rPr>
@@ -4614,15 +4164,15 @@
           <w:lang w:val="pt-PT"/>
         </w:rPr>
       </w:pPr>
-      <w:bookmarkStart w:id="11" w:name="_Toc497943763"/>
-      <w:r>
-        <w:rPr>
-          <w:sz w:val="22"/>
-          <w:lang w:val="pt-PT"/>
-        </w:rPr>
-        <w:t>Alínea (f)</w:t>
-      </w:r>
-      <w:bookmarkEnd w:id="11"/>
+      <w:bookmarkStart w:id="12" w:name="_Toc497943764"/>
+      <w:r>
+        <w:rPr>
+          <w:sz w:val="22"/>
+          <w:lang w:val="pt-PT"/>
+        </w:rPr>
+        <w:t>Alínea (g)</w:t>
+      </w:r>
+      <w:bookmarkEnd w:id="12"/>
       <w:r>
         <w:rPr>
           <w:sz w:val="22"/>
@@ -4655,7 +4205,7 @@
           <w:sz w:val="22"/>
           <w:lang w:val="pt-PT"/>
         </w:rPr>
-        <w:t xml:space="preserve">Liste os veículos (dispositivo, matricula) da classe 1 que em 2016 circularam em pelo </w:t>
+        <w:t xml:space="preserve">Indique qual a autoestrada, com o tipo de portagem tradicional, que obteve o maior </w:t>
       </w:r>
     </w:p>
     <w:p>
@@ -4674,7 +4224,7 @@
           <w:sz w:val="22"/>
           <w:lang w:val="pt-PT"/>
         </w:rPr>
-        <w:t xml:space="preserve">menos uma autoestrada de pórticos, passando em mais do que um pórtico com taxa </w:t>
+        <w:t xml:space="preserve">número de passagens com o dispositivo inativo, do que qualquer autoestrada com </w:t>
       </w:r>
     </w:p>
     <w:p>
@@ -4693,7 +4243,7 @@
           <w:sz w:val="22"/>
           <w:lang w:val="pt-PT"/>
         </w:rPr>
-        <w:t>superior a 2 €.</w:t>
+        <w:t>portagens do tipo pórticos, entre o período de 01/01/2017 a 10/10/2017.</w:t>
       </w:r>
       <w:r>
         <w:rPr>
@@ -4867,15 +4417,15 @@
           <w:lang w:val="pt-PT"/>
         </w:rPr>
       </w:pPr>
-      <w:bookmarkStart w:id="12" w:name="_Toc497943764"/>
-      <w:r>
-        <w:rPr>
-          <w:sz w:val="22"/>
-          <w:lang w:val="pt-PT"/>
-        </w:rPr>
-        <w:t>Alínea (g)</w:t>
-      </w:r>
-      <w:bookmarkEnd w:id="12"/>
+      <w:bookmarkStart w:id="13" w:name="_Toc497943765"/>
+      <w:r>
+        <w:rPr>
+          <w:sz w:val="22"/>
+          <w:lang w:val="pt-PT"/>
+        </w:rPr>
+        <w:t>Alínea (h)</w:t>
+      </w:r>
+      <w:bookmarkEnd w:id="13"/>
       <w:r>
         <w:rPr>
           <w:sz w:val="22"/>
@@ -4900,7 +4450,7 @@
           <w:sz w:val="22"/>
           <w:lang w:val="pt-PT"/>
         </w:rPr>
-        <w:t>“</w:t>
+        <w:t xml:space="preserve">“ </w:t>
       </w:r>
       <w:r>
         <w:rPr>
@@ -4908,7 +4458,7 @@
           <w:sz w:val="22"/>
           <w:lang w:val="pt-PT"/>
         </w:rPr>
-        <w:t xml:space="preserve">Indique qual a autoestrada, com o tipo de portagem tradicional, que obteve o maior </w:t>
+        <w:t xml:space="preserve">Liste a data, o percurso na autoestrada(portagem entrada e portagem saída) e </w:t>
       </w:r>
     </w:p>
     <w:p>
@@ -4927,7 +4477,7 @@
           <w:sz w:val="22"/>
           <w:lang w:val="pt-PT"/>
         </w:rPr>
-        <w:t xml:space="preserve">número de passagens com o dispositivo inativo, do que qualquer autoestrada com </w:t>
+        <w:t xml:space="preserve">velocidade média para cada veículo que ultrapassou a velocidade média de 120 Km </w:t>
       </w:r>
     </w:p>
     <w:p>
@@ -4946,7 +4496,7 @@
           <w:sz w:val="22"/>
           <w:lang w:val="pt-PT"/>
         </w:rPr>
-        <w:t>portagens do tipo pórticos, entre o período de 01/01/2017 a 10/10/2017.</w:t>
+        <w:t>nesse percurso no mês de Agosto de 2017.</w:t>
       </w:r>
       <w:r>
         <w:rPr>
@@ -5120,15 +4670,15 @@
           <w:lang w:val="pt-PT"/>
         </w:rPr>
       </w:pPr>
-      <w:bookmarkStart w:id="13" w:name="_Toc497943765"/>
-      <w:r>
-        <w:rPr>
-          <w:sz w:val="22"/>
-          <w:lang w:val="pt-PT"/>
-        </w:rPr>
-        <w:t>Alínea (h)</w:t>
-      </w:r>
-      <w:bookmarkEnd w:id="13"/>
+      <w:bookmarkStart w:id="14" w:name="_Toc497943766"/>
+      <w:r>
+        <w:rPr>
+          <w:sz w:val="22"/>
+          <w:lang w:val="pt-PT"/>
+        </w:rPr>
+        <w:t>Alínea (i)</w:t>
+      </w:r>
+      <w:bookmarkEnd w:id="14"/>
       <w:r>
         <w:rPr>
           <w:sz w:val="22"/>
@@ -5147,7 +4697,6 @@
           <w:lang w:val="pt-PT"/>
         </w:rPr>
       </w:pPr>
-      <w:proofErr w:type="gramStart"/>
       <w:r>
         <w:rPr>
           <w:color w:val="5F5F5F" w:themeColor="accent5"/>
@@ -5162,16 +4711,26 @@
           <w:sz w:val="22"/>
           <w:lang w:val="pt-PT"/>
         </w:rPr>
-        <w:t>Liste</w:t>
-      </w:r>
-      <w:proofErr w:type="gramEnd"/>
-      <w:r>
+        <w:t xml:space="preserve">Para as autoestradas do tipo pórticos, obtenha a lista contendo o código da autoestrada, </w:t>
+      </w:r>
+    </w:p>
+    <w:p>
+      <w:pPr>
+        <w:ind w:firstLine="0"/>
+        <w:jc w:val="both"/>
         <w:rPr>
           <w:color w:val="5F5F5F" w:themeColor="accent5"/>
           <w:sz w:val="22"/>
           <w:lang w:val="pt-PT"/>
         </w:rPr>
-        <w:t xml:space="preserve"> a data, o percurso na autoestrada(portagem entrada e portagem saída) e </w:t>
+      </w:pPr>
+      <w:r>
+        <w:rPr>
+          <w:color w:val="5F5F5F" w:themeColor="accent5"/>
+          <w:sz w:val="22"/>
+          <w:lang w:val="pt-PT"/>
+        </w:rPr>
+        <w:t xml:space="preserve">o número médio de passagens de veículos de classe 1, por dia. Devem ser excluídas as </w:t>
       </w:r>
     </w:p>
     <w:p>
@@ -5190,7 +4749,7 @@
           <w:sz w:val="22"/>
           <w:lang w:val="pt-PT"/>
         </w:rPr>
-        <w:t xml:space="preserve">velocidade média para cada veículo que ultrapassou a velocidade média de 120 Km </w:t>
+        <w:t xml:space="preserve">autoestradas, em que o tempo médio de passagens seja inferior a 10 minutos. A lista </w:t>
       </w:r>
     </w:p>
     <w:p>
@@ -5209,325 +4768,7 @@
           <w:sz w:val="22"/>
           <w:lang w:val="pt-PT"/>
         </w:rPr>
-        <w:t xml:space="preserve">nesse percurso no mês de </w:t>
-      </w:r>
-      <w:proofErr w:type="gramStart"/>
-      <w:r>
-        <w:rPr>
-          <w:color w:val="5F5F5F" w:themeColor="accent5"/>
-          <w:sz w:val="22"/>
-          <w:lang w:val="pt-PT"/>
-        </w:rPr>
-        <w:t>Agosto</w:t>
-      </w:r>
-      <w:proofErr w:type="gramEnd"/>
-      <w:r>
-        <w:rPr>
-          <w:color w:val="5F5F5F" w:themeColor="accent5"/>
-          <w:sz w:val="22"/>
-          <w:lang w:val="pt-PT"/>
-        </w:rPr>
-        <w:t xml:space="preserve"> de 2017.</w:t>
-      </w:r>
-      <w:r>
-        <w:rPr>
-          <w:color w:val="5F5F5F" w:themeColor="accent5"/>
-          <w:sz w:val="22"/>
-          <w:lang w:val="pt-PT"/>
-        </w:rPr>
-        <w:t>”</w:t>
-      </w:r>
-    </w:p>
-    <w:p>
-      <w:pPr>
-        <w:ind w:firstLine="0"/>
-        <w:jc w:val="both"/>
-        <w:rPr>
-          <w:sz w:val="22"/>
-          <w:lang w:val="pt-PT"/>
-        </w:rPr>
-      </w:pPr>
-      <w:r>
-        <w:rPr>
-          <w:sz w:val="22"/>
-          <w:lang w:val="pt-PT"/>
-        </w:rPr>
-        <w:t>/***</w:t>
-      </w:r>
-      <w:r>
-        <w:rPr>
-          <w:sz w:val="22"/>
-          <w:lang w:val="pt-PT"/>
-        </w:rPr>
-        <w:tab/>
-      </w:r>
-      <w:r>
-        <w:rPr>
-          <w:sz w:val="22"/>
-          <w:lang w:val="pt-PT"/>
-        </w:rPr>
-        <w:tab/>
-        <w:t>DADOS EXISTENTES</w:t>
-      </w:r>
-      <w:r>
-        <w:rPr>
-          <w:sz w:val="22"/>
-          <w:lang w:val="pt-PT"/>
-        </w:rPr>
-        <w:tab/>
-        <w:t>****/</w:t>
-      </w:r>
-    </w:p>
-    <w:p>
-      <w:pPr>
-        <w:ind w:firstLine="0"/>
-        <w:jc w:val="both"/>
-        <w:rPr>
-          <w:sz w:val="22"/>
-          <w:lang w:val="pt-PT"/>
-        </w:rPr>
-      </w:pPr>
-      <w:r>
-        <w:rPr>
-          <w:sz w:val="22"/>
-          <w:lang w:val="pt-PT"/>
-        </w:rPr>
-        <w:t>/***</w:t>
-      </w:r>
-      <w:r>
-        <w:rPr>
-          <w:sz w:val="22"/>
-          <w:lang w:val="pt-PT"/>
-        </w:rPr>
-        <w:tab/>
-      </w:r>
-      <w:r>
-        <w:rPr>
-          <w:sz w:val="22"/>
-          <w:lang w:val="pt-PT"/>
-        </w:rPr>
-        <w:tab/>
-        <w:t>SCRIPT</w:t>
-      </w:r>
-      <w:r>
-        <w:rPr>
-          <w:sz w:val="22"/>
-          <w:lang w:val="pt-PT"/>
-        </w:rPr>
-        <w:tab/>
-      </w:r>
-      <w:r>
-        <w:rPr>
-          <w:sz w:val="22"/>
-          <w:lang w:val="pt-PT"/>
-        </w:rPr>
-        <w:tab/>
-        <w:t>****/</w:t>
-      </w:r>
-    </w:p>
-    <w:p>
-      <w:pPr>
-        <w:ind w:firstLine="0"/>
-        <w:jc w:val="both"/>
-        <w:rPr>
-          <w:sz w:val="22"/>
-          <w:lang w:val="pt-PT"/>
-        </w:rPr>
-      </w:pPr>
-      <w:r>
-        <w:rPr>
-          <w:sz w:val="22"/>
-          <w:lang w:val="pt-PT"/>
-        </w:rPr>
-        <w:t>/***</w:t>
-      </w:r>
-      <w:r>
-        <w:rPr>
-          <w:sz w:val="22"/>
-          <w:lang w:val="pt-PT"/>
-        </w:rPr>
-        <w:tab/>
-      </w:r>
-      <w:r>
-        <w:rPr>
-          <w:sz w:val="22"/>
-          <w:lang w:val="pt-PT"/>
-        </w:rPr>
-        <w:tab/>
-        <w:t>RESULTDO OBTIDO</w:t>
-      </w:r>
-      <w:r>
-        <w:rPr>
-          <w:sz w:val="22"/>
-          <w:lang w:val="pt-PT"/>
-        </w:rPr>
-        <w:tab/>
-      </w:r>
-      <w:r>
-        <w:rPr>
-          <w:sz w:val="22"/>
-          <w:lang w:val="pt-PT"/>
-        </w:rPr>
-        <w:tab/>
-        <w:t>****/</w:t>
-      </w:r>
-    </w:p>
-    <w:p>
-      <w:pPr>
-        <w:ind w:firstLine="0"/>
-        <w:jc w:val="both"/>
-        <w:rPr>
-          <w:sz w:val="22"/>
-          <w:lang w:val="pt-PT"/>
-        </w:rPr>
-      </w:pPr>
-    </w:p>
-    <w:p>
-      <w:pPr>
-        <w:ind w:firstLine="0"/>
-        <w:jc w:val="both"/>
-        <w:rPr>
-          <w:sz w:val="22"/>
-          <w:lang w:val="pt-PT"/>
-        </w:rPr>
-      </w:pPr>
-    </w:p>
-    <w:p>
-      <w:pPr>
-        <w:pStyle w:val="Heading2"/>
-        <w:jc w:val="both"/>
-        <w:rPr>
-          <w:sz w:val="22"/>
-          <w:lang w:val="pt-PT"/>
-        </w:rPr>
-      </w:pPr>
-      <w:bookmarkStart w:id="14" w:name="_Toc497943766"/>
-      <w:r>
-        <w:rPr>
-          <w:sz w:val="22"/>
-          <w:lang w:val="pt-PT"/>
-        </w:rPr>
-        <w:t>Alínea (i)</w:t>
-      </w:r>
-      <w:bookmarkEnd w:id="14"/>
-      <w:r>
-        <w:rPr>
-          <w:sz w:val="22"/>
-          <w:lang w:val="pt-PT"/>
-        </w:rPr>
-        <w:t xml:space="preserve"> </w:t>
-      </w:r>
-    </w:p>
-    <w:p>
-      <w:pPr>
-        <w:ind w:firstLine="0"/>
-        <w:jc w:val="both"/>
-        <w:rPr>
-          <w:color w:val="5F5F5F" w:themeColor="accent5"/>
-          <w:sz w:val="22"/>
-          <w:lang w:val="pt-PT"/>
-        </w:rPr>
-      </w:pPr>
-      <w:proofErr w:type="gramStart"/>
-      <w:r>
-        <w:rPr>
-          <w:color w:val="5F5F5F" w:themeColor="accent5"/>
-          <w:sz w:val="22"/>
-          <w:lang w:val="pt-PT"/>
-        </w:rPr>
-        <w:t xml:space="preserve">“ </w:t>
-      </w:r>
-      <w:r>
-        <w:rPr>
-          <w:color w:val="5F5F5F" w:themeColor="accent5"/>
-          <w:sz w:val="22"/>
-          <w:lang w:val="pt-PT"/>
-        </w:rPr>
-        <w:t>Para</w:t>
-      </w:r>
-      <w:proofErr w:type="gramEnd"/>
-      <w:r>
-        <w:rPr>
-          <w:color w:val="5F5F5F" w:themeColor="accent5"/>
-          <w:sz w:val="22"/>
-          <w:lang w:val="pt-PT"/>
-        </w:rPr>
-        <w:t xml:space="preserve"> as autoestradas do tipo pórticos, obtenha a lista contendo o código da autoestrada, </w:t>
-      </w:r>
-    </w:p>
-    <w:p>
-      <w:pPr>
-        <w:ind w:firstLine="0"/>
-        <w:jc w:val="both"/>
-        <w:rPr>
-          <w:color w:val="5F5F5F" w:themeColor="accent5"/>
-          <w:sz w:val="22"/>
-          <w:lang w:val="pt-PT"/>
-        </w:rPr>
-      </w:pPr>
-      <w:r>
-        <w:rPr>
-          <w:color w:val="5F5F5F" w:themeColor="accent5"/>
-          <w:sz w:val="22"/>
-          <w:lang w:val="pt-PT"/>
-        </w:rPr>
-        <w:t xml:space="preserve">o número médio de passagens de veículos de classe 1, por dia. Devem ser excluídas as </w:t>
-      </w:r>
-    </w:p>
-    <w:p>
-      <w:pPr>
-        <w:ind w:firstLine="0"/>
-        <w:jc w:val="both"/>
-        <w:rPr>
-          <w:color w:val="5F5F5F" w:themeColor="accent5"/>
-          <w:sz w:val="22"/>
-          <w:lang w:val="pt-PT"/>
-        </w:rPr>
-      </w:pPr>
-      <w:r>
-        <w:rPr>
-          <w:color w:val="5F5F5F" w:themeColor="accent5"/>
-          <w:sz w:val="22"/>
-          <w:lang w:val="pt-PT"/>
-        </w:rPr>
-        <w:t xml:space="preserve">autoestradas, em que o tempo médio de passagens seja inferior a 10 minutos. A lista </w:t>
-      </w:r>
-    </w:p>
-    <w:p>
-      <w:pPr>
-        <w:ind w:firstLine="0"/>
-        <w:jc w:val="both"/>
-        <w:rPr>
-          <w:color w:val="5F5F5F" w:themeColor="accent5"/>
-          <w:sz w:val="22"/>
-          <w:lang w:val="pt-PT"/>
-        </w:rPr>
-      </w:pPr>
-      <w:r>
-        <w:rPr>
-          <w:color w:val="5F5F5F" w:themeColor="accent5"/>
-          <w:sz w:val="22"/>
-          <w:lang w:val="pt-PT"/>
-        </w:rPr>
-        <w:t xml:space="preserve">produzida deve vir ordenada de forma decrescente pelo segundo </w:t>
-      </w:r>
-      <w:proofErr w:type="gramStart"/>
-      <w:r>
-        <w:rPr>
-          <w:color w:val="5F5F5F" w:themeColor="accent5"/>
-          <w:sz w:val="22"/>
-          <w:lang w:val="pt-PT"/>
-        </w:rPr>
-        <w:t>atributo(</w:t>
-      </w:r>
-      <w:proofErr w:type="gramEnd"/>
-      <w:r>
-        <w:rPr>
-          <w:color w:val="5F5F5F" w:themeColor="accent5"/>
-          <w:sz w:val="22"/>
-          <w:lang w:val="pt-PT"/>
-        </w:rPr>
-        <w:t xml:space="preserve">número </w:t>
+        <w:t xml:space="preserve">produzida deve vir ordenada de forma decrescente pelo segundo atributo(número </w:t>
       </w:r>
     </w:p>
     <w:p>
@@ -5742,7 +4983,6 @@
         <w:lastRenderedPageBreak/>
         <w:t>Exercício 3 (</w:t>
       </w:r>
-      <w:proofErr w:type="spellStart"/>
       <w:r>
         <w:rPr>
           <w:i/>
@@ -5751,7 +4991,6 @@
         </w:rPr>
         <w:t>Views</w:t>
       </w:r>
-      <w:proofErr w:type="spellEnd"/>
       <w:r>
         <w:rPr>
           <w:sz w:val="22"/>
@@ -5909,26 +5148,185 @@
           <w:sz w:val="22"/>
           <w:lang w:val="pt-PT"/>
         </w:rPr>
-        <w:t xml:space="preserve">“Crie uma </w:t>
-      </w:r>
-      <w:proofErr w:type="spellStart"/>
-      <w:r>
+        <w:t xml:space="preserve">“Crie uma View que permita saber qual o cliente “Silver” que nunca passou nas </w:t>
+      </w:r>
+    </w:p>
+    <w:p>
+      <w:pPr>
         <w:rPr>
           <w:color w:val="5F5F5F" w:themeColor="accent5"/>
           <w:sz w:val="22"/>
           <w:lang w:val="pt-PT"/>
         </w:rPr>
-        <w:t>View</w:t>
-      </w:r>
-      <w:proofErr w:type="spellEnd"/>
+      </w:pPr>
       <w:r>
         <w:rPr>
           <w:color w:val="5F5F5F" w:themeColor="accent5"/>
           <w:sz w:val="22"/>
           <w:lang w:val="pt-PT"/>
         </w:rPr>
-        <w:t xml:space="preserve"> que permita saber qual o cliente “Silver” que nunca passou nas </w:t>
-      </w:r>
+        <w:t>autoestradas que a A3 permite ligação.”</w:t>
+      </w:r>
+    </w:p>
+    <w:p>
+      <w:pPr>
+        <w:ind w:firstLine="0"/>
+        <w:jc w:val="both"/>
+        <w:rPr>
+          <w:sz w:val="22"/>
+          <w:lang w:val="pt-PT"/>
+        </w:rPr>
+      </w:pPr>
+      <w:r>
+        <w:rPr>
+          <w:sz w:val="22"/>
+          <w:lang w:val="pt-PT"/>
+        </w:rPr>
+        <w:t>/***</w:t>
+      </w:r>
+      <w:r>
+        <w:rPr>
+          <w:sz w:val="22"/>
+          <w:lang w:val="pt-PT"/>
+        </w:rPr>
+        <w:tab/>
+      </w:r>
+      <w:r>
+        <w:rPr>
+          <w:sz w:val="22"/>
+          <w:lang w:val="pt-PT"/>
+        </w:rPr>
+        <w:tab/>
+        <w:t>DADOS EXISTENTES</w:t>
+      </w:r>
+      <w:r>
+        <w:rPr>
+          <w:sz w:val="22"/>
+          <w:lang w:val="pt-PT"/>
+        </w:rPr>
+        <w:tab/>
+        <w:t>****/</w:t>
+      </w:r>
+    </w:p>
+    <w:p>
+      <w:pPr>
+        <w:ind w:firstLine="0"/>
+        <w:jc w:val="both"/>
+        <w:rPr>
+          <w:sz w:val="22"/>
+          <w:lang w:val="pt-PT"/>
+        </w:rPr>
+      </w:pPr>
+      <w:r>
+        <w:rPr>
+          <w:sz w:val="22"/>
+          <w:lang w:val="pt-PT"/>
+        </w:rPr>
+        <w:t>/***</w:t>
+      </w:r>
+      <w:r>
+        <w:rPr>
+          <w:sz w:val="22"/>
+          <w:lang w:val="pt-PT"/>
+        </w:rPr>
+        <w:tab/>
+      </w:r>
+      <w:r>
+        <w:rPr>
+          <w:sz w:val="22"/>
+          <w:lang w:val="pt-PT"/>
+        </w:rPr>
+        <w:tab/>
+        <w:t>SCRIPT</w:t>
+      </w:r>
+      <w:r>
+        <w:rPr>
+          <w:sz w:val="22"/>
+          <w:lang w:val="pt-PT"/>
+        </w:rPr>
+        <w:tab/>
+      </w:r>
+      <w:r>
+        <w:rPr>
+          <w:sz w:val="22"/>
+          <w:lang w:val="pt-PT"/>
+        </w:rPr>
+        <w:tab/>
+        <w:t>****/</w:t>
+      </w:r>
+    </w:p>
+    <w:p>
+      <w:pPr>
+        <w:ind w:firstLine="0"/>
+        <w:jc w:val="both"/>
+        <w:rPr>
+          <w:sz w:val="22"/>
+          <w:lang w:val="pt-PT"/>
+        </w:rPr>
+      </w:pPr>
+      <w:r>
+        <w:rPr>
+          <w:sz w:val="22"/>
+          <w:lang w:val="pt-PT"/>
+        </w:rPr>
+        <w:t>/***</w:t>
+      </w:r>
+      <w:r>
+        <w:rPr>
+          <w:sz w:val="22"/>
+          <w:lang w:val="pt-PT"/>
+        </w:rPr>
+        <w:tab/>
+      </w:r>
+      <w:r>
+        <w:rPr>
+          <w:sz w:val="22"/>
+          <w:lang w:val="pt-PT"/>
+        </w:rPr>
+        <w:tab/>
+        <w:t>RESULTDO OBTIDO</w:t>
+      </w:r>
+      <w:r>
+        <w:rPr>
+          <w:sz w:val="22"/>
+          <w:lang w:val="pt-PT"/>
+        </w:rPr>
+        <w:tab/>
+      </w:r>
+      <w:r>
+        <w:rPr>
+          <w:sz w:val="22"/>
+          <w:lang w:val="pt-PT"/>
+        </w:rPr>
+        <w:tab/>
+        <w:t>****/</w:t>
+      </w:r>
+    </w:p>
+    <w:p>
+      <w:pPr>
+        <w:rPr>
+          <w:sz w:val="22"/>
+          <w:lang w:val="pt-PT"/>
+        </w:rPr>
+      </w:pPr>
+    </w:p>
+    <w:p>
+      <w:pPr>
+        <w:pStyle w:val="Heading3"/>
+        <w:rPr>
+          <w:sz w:val="22"/>
+          <w:lang w:val="pt-PT"/>
+        </w:rPr>
+      </w:pPr>
+      <w:bookmarkStart w:id="19" w:name="_Toc497943771"/>
+      <w:r>
+        <w:rPr>
+          <w:sz w:val="22"/>
+          <w:lang w:val="pt-PT"/>
+        </w:rPr>
+        <w:t>Alínea 3.2.2</w:t>
+      </w:r>
+      <w:bookmarkEnd w:id="19"/>
     </w:p>
     <w:p>
       <w:pPr>
@@ -5944,7 +5342,48 @@
           <w:sz w:val="22"/>
           <w:lang w:val="pt-PT"/>
         </w:rPr>
-        <w:t>autoestradas que a A3 permite ligação.”</w:t>
+        <w:t xml:space="preserve">“Crie uma View que permita obter para cada autoestrada tradicional e portagem </w:t>
+      </w:r>
+    </w:p>
+    <w:p>
+      <w:pPr>
+        <w:rPr>
+          <w:color w:val="5F5F5F" w:themeColor="accent5"/>
+          <w:sz w:val="22"/>
+          <w:lang w:val="pt-PT"/>
+        </w:rPr>
+      </w:pPr>
+      <w:r>
+        <w:rPr>
+          <w:color w:val="5F5F5F" w:themeColor="accent5"/>
+          <w:sz w:val="22"/>
+          <w:lang w:val="pt-PT"/>
+        </w:rPr>
+        <w:t xml:space="preserve">com pórticos os clientes (nome, tipo de cliente) e veículos (dispositivo e </w:t>
+      </w:r>
+    </w:p>
+    <w:p>
+      <w:pPr>
+        <w:rPr>
+          <w:sz w:val="22"/>
+          <w:lang w:val="pt-PT"/>
+        </w:rPr>
+      </w:pPr>
+      <w:r>
+        <w:rPr>
+          <w:color w:val="5F5F5F" w:themeColor="accent5"/>
+          <w:sz w:val="22"/>
+          <w:lang w:val="pt-PT"/>
+        </w:rPr>
+        <w:t>matricula) que aí circularam no mês de Agosto de 2017.”</w:t>
+      </w:r>
+      <w:r>
+        <w:rPr>
+          <w:color w:val="5F5F5F" w:themeColor="accent5"/>
+          <w:sz w:val="22"/>
+          <w:lang w:val="pt-PT"/>
+        </w:rPr>
+        <w:cr/>
       </w:r>
     </w:p>
     <w:p>
@@ -6097,15 +5536,15 @@
           <w:lang w:val="pt-PT"/>
         </w:rPr>
       </w:pPr>
-      <w:bookmarkStart w:id="19" w:name="_Toc497943771"/>
-      <w:r>
-        <w:rPr>
-          <w:sz w:val="22"/>
-          <w:lang w:val="pt-PT"/>
-        </w:rPr>
-        <w:t>Alínea 3.2.2</w:t>
-      </w:r>
-      <w:bookmarkEnd w:id="19"/>
+      <w:bookmarkStart w:id="20" w:name="_Toc497943772"/>
+      <w:r>
+        <w:rPr>
+          <w:sz w:val="22"/>
+          <w:lang w:val="pt-PT"/>
+        </w:rPr>
+        <w:t>Alínea 3.2.3</w:t>
+      </w:r>
+      <w:bookmarkEnd w:id="20"/>
     </w:p>
     <w:p>
       <w:pPr>
@@ -6121,279 +5560,7 @@
           <w:sz w:val="22"/>
           <w:lang w:val="pt-PT"/>
         </w:rPr>
-        <w:t xml:space="preserve">“Crie uma </w:t>
-      </w:r>
-      <w:proofErr w:type="spellStart"/>
-      <w:r>
-        <w:rPr>
-          <w:color w:val="5F5F5F" w:themeColor="accent5"/>
-          <w:sz w:val="22"/>
-          <w:lang w:val="pt-PT"/>
-        </w:rPr>
-        <w:t>View</w:t>
-      </w:r>
-      <w:proofErr w:type="spellEnd"/>
-      <w:r>
-        <w:rPr>
-          <w:color w:val="5F5F5F" w:themeColor="accent5"/>
-          <w:sz w:val="22"/>
-          <w:lang w:val="pt-PT"/>
-        </w:rPr>
-        <w:t xml:space="preserve"> que permita obter para cada autoestrada tradicional e portagem </w:t>
-      </w:r>
-    </w:p>
-    <w:p>
-      <w:pPr>
-        <w:rPr>
-          <w:color w:val="5F5F5F" w:themeColor="accent5"/>
-          <w:sz w:val="22"/>
-          <w:lang w:val="pt-PT"/>
-        </w:rPr>
-      </w:pPr>
-      <w:r>
-        <w:rPr>
-          <w:color w:val="5F5F5F" w:themeColor="accent5"/>
-          <w:sz w:val="22"/>
-          <w:lang w:val="pt-PT"/>
-        </w:rPr>
-        <w:t xml:space="preserve">com pórticos os clientes (nome, tipo de cliente) e veículos (dispositivo e </w:t>
-      </w:r>
-    </w:p>
-    <w:p>
-      <w:pPr>
-        <w:rPr>
-          <w:sz w:val="22"/>
-          <w:lang w:val="pt-PT"/>
-        </w:rPr>
-      </w:pPr>
-      <w:r>
-        <w:rPr>
-          <w:color w:val="5F5F5F" w:themeColor="accent5"/>
-          <w:sz w:val="22"/>
-          <w:lang w:val="pt-PT"/>
-        </w:rPr>
-        <w:t xml:space="preserve">matricula) que aí circularam no mês de </w:t>
-      </w:r>
-      <w:proofErr w:type="gramStart"/>
-      <w:r>
-        <w:rPr>
-          <w:color w:val="5F5F5F" w:themeColor="accent5"/>
-          <w:sz w:val="22"/>
-          <w:lang w:val="pt-PT"/>
-        </w:rPr>
-        <w:t>Agosto</w:t>
-      </w:r>
-      <w:proofErr w:type="gramEnd"/>
-      <w:r>
-        <w:rPr>
-          <w:color w:val="5F5F5F" w:themeColor="accent5"/>
-          <w:sz w:val="22"/>
-          <w:lang w:val="pt-PT"/>
-        </w:rPr>
-        <w:t xml:space="preserve"> de 2017.”</w:t>
-      </w:r>
-      <w:r>
-        <w:rPr>
-          <w:color w:val="5F5F5F" w:themeColor="accent5"/>
-          <w:sz w:val="22"/>
-          <w:lang w:val="pt-PT"/>
-        </w:rPr>
-        <w:cr/>
-      </w:r>
-    </w:p>
-    <w:p>
-      <w:pPr>
-        <w:ind w:firstLine="0"/>
-        <w:jc w:val="both"/>
-        <w:rPr>
-          <w:sz w:val="22"/>
-          <w:lang w:val="pt-PT"/>
-        </w:rPr>
-      </w:pPr>
-      <w:r>
-        <w:rPr>
-          <w:sz w:val="22"/>
-          <w:lang w:val="pt-PT"/>
-        </w:rPr>
-        <w:t>/***</w:t>
-      </w:r>
-      <w:r>
-        <w:rPr>
-          <w:sz w:val="22"/>
-          <w:lang w:val="pt-PT"/>
-        </w:rPr>
-        <w:tab/>
-      </w:r>
-      <w:r>
-        <w:rPr>
-          <w:sz w:val="22"/>
-          <w:lang w:val="pt-PT"/>
-        </w:rPr>
-        <w:tab/>
-        <w:t>DADOS EXISTENTES</w:t>
-      </w:r>
-      <w:r>
-        <w:rPr>
-          <w:sz w:val="22"/>
-          <w:lang w:val="pt-PT"/>
-        </w:rPr>
-        <w:tab/>
-        <w:t>****/</w:t>
-      </w:r>
-    </w:p>
-    <w:p>
-      <w:pPr>
-        <w:ind w:firstLine="0"/>
-        <w:jc w:val="both"/>
-        <w:rPr>
-          <w:sz w:val="22"/>
-          <w:lang w:val="pt-PT"/>
-        </w:rPr>
-      </w:pPr>
-      <w:r>
-        <w:rPr>
-          <w:sz w:val="22"/>
-          <w:lang w:val="pt-PT"/>
-        </w:rPr>
-        <w:t>/***</w:t>
-      </w:r>
-      <w:r>
-        <w:rPr>
-          <w:sz w:val="22"/>
-          <w:lang w:val="pt-PT"/>
-        </w:rPr>
-        <w:tab/>
-      </w:r>
-      <w:r>
-        <w:rPr>
-          <w:sz w:val="22"/>
-          <w:lang w:val="pt-PT"/>
-        </w:rPr>
-        <w:tab/>
-        <w:t>SCRIPT</w:t>
-      </w:r>
-      <w:r>
-        <w:rPr>
-          <w:sz w:val="22"/>
-          <w:lang w:val="pt-PT"/>
-        </w:rPr>
-        <w:tab/>
-      </w:r>
-      <w:r>
-        <w:rPr>
-          <w:sz w:val="22"/>
-          <w:lang w:val="pt-PT"/>
-        </w:rPr>
-        <w:tab/>
-        <w:t>****/</w:t>
-      </w:r>
-    </w:p>
-    <w:p>
-      <w:pPr>
-        <w:ind w:firstLine="0"/>
-        <w:jc w:val="both"/>
-        <w:rPr>
-          <w:sz w:val="22"/>
-          <w:lang w:val="pt-PT"/>
-        </w:rPr>
-      </w:pPr>
-      <w:r>
-        <w:rPr>
-          <w:sz w:val="22"/>
-          <w:lang w:val="pt-PT"/>
-        </w:rPr>
-        <w:t>/***</w:t>
-      </w:r>
-      <w:r>
-        <w:rPr>
-          <w:sz w:val="22"/>
-          <w:lang w:val="pt-PT"/>
-        </w:rPr>
-        <w:tab/>
-      </w:r>
-      <w:r>
-        <w:rPr>
-          <w:sz w:val="22"/>
-          <w:lang w:val="pt-PT"/>
-        </w:rPr>
-        <w:tab/>
-        <w:t>RESULTDO OBTIDO</w:t>
-      </w:r>
-      <w:r>
-        <w:rPr>
-          <w:sz w:val="22"/>
-          <w:lang w:val="pt-PT"/>
-        </w:rPr>
-        <w:tab/>
-      </w:r>
-      <w:r>
-        <w:rPr>
-          <w:sz w:val="22"/>
-          <w:lang w:val="pt-PT"/>
-        </w:rPr>
-        <w:tab/>
-        <w:t>****/</w:t>
-      </w:r>
-    </w:p>
-    <w:p>
-      <w:pPr>
-        <w:rPr>
-          <w:sz w:val="22"/>
-          <w:lang w:val="pt-PT"/>
-        </w:rPr>
-      </w:pPr>
-    </w:p>
-    <w:p>
-      <w:pPr>
-        <w:pStyle w:val="Heading3"/>
-        <w:rPr>
-          <w:sz w:val="22"/>
-          <w:lang w:val="pt-PT"/>
-        </w:rPr>
-      </w:pPr>
-      <w:bookmarkStart w:id="20" w:name="_Toc497943772"/>
-      <w:r>
-        <w:rPr>
-          <w:sz w:val="22"/>
-          <w:lang w:val="pt-PT"/>
-        </w:rPr>
-        <w:t>Alínea 3.2.3</w:t>
-      </w:r>
-      <w:bookmarkEnd w:id="20"/>
-    </w:p>
-    <w:p>
-      <w:pPr>
-        <w:rPr>
-          <w:color w:val="5F5F5F" w:themeColor="accent5"/>
-          <w:sz w:val="22"/>
-          <w:lang w:val="pt-PT"/>
-        </w:rPr>
-      </w:pPr>
-      <w:r>
-        <w:rPr>
-          <w:color w:val="5F5F5F" w:themeColor="accent5"/>
-          <w:sz w:val="22"/>
-          <w:lang w:val="pt-PT"/>
-        </w:rPr>
-        <w:t xml:space="preserve">“Crie uma </w:t>
-      </w:r>
-      <w:proofErr w:type="spellStart"/>
-      <w:r>
-        <w:rPr>
-          <w:color w:val="5F5F5F" w:themeColor="accent5"/>
-          <w:sz w:val="22"/>
-          <w:lang w:val="pt-PT"/>
-        </w:rPr>
-        <w:t>View</w:t>
-      </w:r>
-      <w:proofErr w:type="spellEnd"/>
-      <w:r>
-        <w:rPr>
-          <w:color w:val="5F5F5F" w:themeColor="accent5"/>
-          <w:sz w:val="22"/>
-          <w:lang w:val="pt-PT"/>
-        </w:rPr>
-        <w:t xml:space="preserve"> que para cada ano, indique qual o cliente “Gold” com maior </w:t>
+        <w:t xml:space="preserve">“Crie uma View que para cada ano, indique qual o cliente “Gold” com maior </w:t>
       </w:r>
     </w:p>
     <w:p>
@@ -6557,8 +5724,8 @@
       </w:pPr>
     </w:p>
     <w:sectPr>
-      <w:headerReference w:type="default" r:id="rId15"/>
-      <w:headerReference w:type="first" r:id="rId16"/>
+      <w:headerReference w:type="default" r:id="rId17"/>
+      <w:headerReference w:type="first" r:id="rId18"/>
       <w:footnotePr>
         <w:pos w:val="beneathText"/>
       </w:footnotePr>
@@ -6693,7 +5860,7 @@
         <w:rStyle w:val="Strong"/>
         <w:noProof/>
       </w:rPr>
-      <w:t>12</w:t>
+      <w:t>10</w:t>
     </w:r>
     <w:r>
       <w:rPr>
@@ -6715,21 +5882,8 @@
         <w:rStyle w:val="Strong"/>
       </w:rPr>
     </w:pPr>
-    <w:proofErr w:type="spellStart"/>
     <w:r>
-      <w:t>Relatório</w:t>
-    </w:r>
-    <w:proofErr w:type="spellEnd"/>
-    <w:r>
-      <w:t xml:space="preserve"> BDDAD – </w:t>
-    </w:r>
-    <w:proofErr w:type="spellStart"/>
-    <w:r>
-      <w:t>Parte</w:t>
-    </w:r>
-    <w:proofErr w:type="spellEnd"/>
-    <w:r>
-      <w:t xml:space="preserve"> 2</w:t>
+      <w:t>Relatório BDDAD – Parte 2</w:t>
     </w:r>
     <w:r>
       <w:rPr>
@@ -7972,6 +7126,7 @@
   <w:style w:type="character" w:default="1" w:styleId="DefaultParagraphFont">
     <w:name w:val="Default Paragraph Font"/>
     <w:uiPriority w:val="1"/>
+    <w:semiHidden/>
     <w:unhideWhenUsed/>
   </w:style>
   <w:style w:type="table" w:default="1" w:styleId="TableNormal">
@@ -10093,6 +9248,7 @@
   <w:rsids>
     <w:rsidRoot w:val="0020566F"/>
     <w:rsid w:val="0020566F"/>
+    <w:rsid w:val="0023163A"/>
     <w:rsid w:val="00A12E3D"/>
     <w:rsid w:val="00C31C23"/>
   </w:rsids>
@@ -11001,7 +10157,7 @@
 </file>
 
 <file path=customXml/itemProps1.xml><?xml version="1.0" encoding="utf-8"?>
-<ds:datastoreItem xmlns:ds="http://schemas.openxmlformats.org/officeDocument/2006/customXml" ds:itemID="{81A5AD7E-825C-47A7-A28F-FB7CA6B570A0}">
+<ds:datastoreItem xmlns:ds="http://schemas.openxmlformats.org/officeDocument/2006/customXml" ds:itemID="{21B3BD9F-0448-417A-975F-6861788231AC}">
   <ds:schemaRefs>
     <ds:schemaRef ds:uri="http://schemas.openxmlformats.org/officeDocument/2006/bibliography"/>
   </ds:schemaRefs>

</xml_diff>

<commit_message>
selects 2b,2e,2h e view 3.2 actualização relatorio
</commit_message>
<xml_diff>
--- a/relatório iteração 2.docx
+++ b/relatório iteração 2.docx
@@ -2780,16 +2780,6 @@
           <w:lang w:val="pt-PT"/>
         </w:rPr>
       </w:pPr>
-    </w:p>
-    <w:p>
-      <w:pPr>
-        <w:ind w:firstLine="0"/>
-        <w:jc w:val="center"/>
-        <w:rPr>
-          <w:sz w:val="22"/>
-          <w:lang w:val="pt-PT"/>
-        </w:rPr>
-      </w:pPr>
       <w:r>
         <w:rPr>
           <w:noProof/>
@@ -2797,10 +2787,10 @@
           <w:lang w:val="pt-PT"/>
         </w:rPr>
         <w:drawing>
-          <wp:inline distT="0" distB="0" distL="0" distR="0" wp14:anchorId="4AAF58F8" wp14:editId="647ED82D">
-            <wp:extent cx="5943600" cy="819150"/>
-            <wp:effectExtent l="0" t="0" r="0" b="0"/>
-            <wp:docPr id="9" name="Picture 9"/>
+          <wp:inline distT="0" distB="0" distL="0" distR="0" wp14:anchorId="7E86BEF7" wp14:editId="1650FC52">
+            <wp:extent cx="5943600" cy="866775"/>
+            <wp:effectExtent l="0" t="0" r="0" b="9525"/>
+            <wp:docPr id="8" name="Picture 8"/>
             <wp:cNvGraphicFramePr>
               <a:graphicFrameLocks xmlns:a="http://schemas.openxmlformats.org/drawingml/2006/main" noChangeAspect="1"/>
             </wp:cNvGraphicFramePr>
@@ -2808,7 +2798,7 @@
               <a:graphicData uri="http://schemas.openxmlformats.org/drawingml/2006/picture">
                 <pic:pic xmlns:pic="http://schemas.openxmlformats.org/drawingml/2006/picture">
                   <pic:nvPicPr>
-                    <pic:cNvPr id="0" name="Picture 2"/>
+                    <pic:cNvPr id="0" name="Picture 1"/>
                     <pic:cNvPicPr>
                       <a:picLocks noChangeAspect="1" noChangeArrowheads="1"/>
                     </pic:cNvPicPr>
@@ -2829,7 +2819,7 @@
                   <pic:spPr bwMode="auto">
                     <a:xfrm>
                       <a:off x="0" y="0"/>
-                      <a:ext cx="5943600" cy="819150"/>
+                      <a:ext cx="5943600" cy="866775"/>
                     </a:xfrm>
                     <a:prstGeom prst="rect">
                       <a:avLst/>
@@ -2849,7 +2839,7 @@
     <w:p>
       <w:pPr>
         <w:ind w:firstLine="0"/>
-        <w:jc w:val="both"/>
+        <w:jc w:val="center"/>
         <w:rPr>
           <w:sz w:val="22"/>
           <w:lang w:val="pt-PT"/>
@@ -3691,39 +3681,26 @@
         <w:ind w:firstLine="0"/>
         <w:jc w:val="both"/>
         <w:rPr>
-          <w:sz w:val="22"/>
-          <w:lang w:val="pt-PT"/>
-        </w:rPr>
-      </w:pPr>
-      <w:r>
-        <w:rPr>
-          <w:sz w:val="22"/>
-          <w:lang w:val="pt-PT"/>
-        </w:rPr>
-        <w:t>/***</w:t>
-      </w:r>
-      <w:r>
-        <w:rPr>
-          <w:sz w:val="22"/>
-          <w:lang w:val="pt-PT"/>
-        </w:rPr>
-        <w:tab/>
-      </w:r>
-      <w:r>
-        <w:rPr>
-          <w:sz w:val="22"/>
-          <w:lang w:val="pt-PT"/>
-        </w:rPr>
-        <w:tab/>
-        <w:t>DADOS EXISTENTES</w:t>
-      </w:r>
-      <w:r>
-        <w:rPr>
-          <w:sz w:val="22"/>
-          <w:lang w:val="pt-PT"/>
-        </w:rPr>
-        <w:tab/>
-        <w:t>****/</w:t>
+          <w:color w:val="5F5F5F" w:themeColor="accent5"/>
+          <w:sz w:val="22"/>
+          <w:lang w:val="pt-PT"/>
+        </w:rPr>
+      </w:pPr>
+      <w:r>
+        <w:rPr>
+          <w:color w:val="5F5F5F" w:themeColor="accent5"/>
+          <w:sz w:val="22"/>
+          <w:lang w:val="pt-PT"/>
+        </w:rPr>
+        <w:t>Relativamente a esta alínea decidiu-se mostrar os valores por matrícula, uma vez que após discussão com o cliente (docente) chegou-se à conclusão q</w:t>
+      </w:r>
+      <w:r>
+        <w:rPr>
+          <w:color w:val="5F5F5F" w:themeColor="accent5"/>
+          <w:sz w:val="22"/>
+          <w:lang w:val="pt-PT"/>
+        </w:rPr>
+        <w:t>ue os valores por dispositivo podiam não corresponder ao número real de viaturas, uma vez que durante um determinado período um mesmo dispositivo pode ser atribuído a mais do que uma viatura e neste caso seriam várias identificadas como uma só.</w:t>
       </w:r>
     </w:p>
     <w:p>
@@ -3731,6 +3708,36 @@
         <w:ind w:firstLine="0"/>
         <w:jc w:val="both"/>
         <w:rPr>
+          <w:color w:val="5F5F5F" w:themeColor="accent5"/>
+          <w:sz w:val="22"/>
+          <w:lang w:val="pt-PT"/>
+        </w:rPr>
+      </w:pPr>
+      <w:r>
+        <w:rPr>
+          <w:color w:val="5F5F5F" w:themeColor="accent5"/>
+          <w:sz w:val="22"/>
+          <w:lang w:val="pt-PT"/>
+        </w:rPr>
+        <w:t>Para o cálculo da distância percorrida usaram-se os quilómetros de ambas as portagens de cada passagem e fez-se a sua diferença. Finalmente acrescentou-se a condição paraseleccionar as passagens do ano pretendido.</w:t>
+      </w:r>
+    </w:p>
+    <w:p>
+      <w:pPr>
+        <w:ind w:firstLine="0"/>
+        <w:jc w:val="both"/>
+        <w:rPr>
+          <w:color w:val="5F5F5F" w:themeColor="accent5"/>
+          <w:sz w:val="22"/>
+          <w:lang w:val="pt-PT"/>
+        </w:rPr>
+      </w:pPr>
+    </w:p>
+    <w:p>
+      <w:pPr>
+        <w:ind w:firstLine="0"/>
+        <w:jc w:val="both"/>
+        <w:rPr>
           <w:sz w:val="22"/>
           <w:lang w:val="pt-PT"/>
         </w:rPr>
@@ -3742,10 +3749,10 @@
           <w:lang w:val="pt-PT"/>
         </w:rPr>
         <w:drawing>
-          <wp:inline distT="0" distB="0" distL="0" distR="0" wp14:anchorId="72738419" wp14:editId="43738881">
-            <wp:extent cx="5934075" cy="1238250"/>
-            <wp:effectExtent l="0" t="0" r="9525" b="0"/>
-            <wp:docPr id="10" name="Picture 10"/>
+          <wp:inline distT="0" distB="0" distL="0" distR="0" wp14:anchorId="718A247B" wp14:editId="292441A6">
+            <wp:extent cx="5943600" cy="1285875"/>
+            <wp:effectExtent l="0" t="0" r="0" b="9525"/>
+            <wp:docPr id="12" name="Picture 12"/>
             <wp:cNvGraphicFramePr>
               <a:graphicFrameLocks xmlns:a="http://schemas.openxmlformats.org/drawingml/2006/main" noChangeAspect="1"/>
             </wp:cNvGraphicFramePr>
@@ -3753,7 +3760,7 @@
               <a:graphicData uri="http://schemas.openxmlformats.org/drawingml/2006/picture">
                 <pic:pic xmlns:pic="http://schemas.openxmlformats.org/drawingml/2006/picture">
                   <pic:nvPicPr>
-                    <pic:cNvPr id="0" name="Picture 1"/>
+                    <pic:cNvPr id="0" name="Picture 2"/>
                     <pic:cNvPicPr>
                       <a:picLocks noChangeAspect="1" noChangeArrowheads="1"/>
                     </pic:cNvPicPr>
@@ -3774,7 +3781,7 @@
                   <pic:spPr bwMode="auto">
                     <a:xfrm>
                       <a:off x="0" y="0"/>
-                      <a:ext cx="5934075" cy="1238250"/>
+                      <a:ext cx="5943600" cy="1285875"/>
                     </a:xfrm>
                     <a:prstGeom prst="rect">
                       <a:avLst/>
@@ -3790,8 +3797,222 @@
           </wp:inline>
         </w:drawing>
       </w:r>
-      <w:bookmarkStart w:id="10" w:name="_GoBack"/>
+    </w:p>
+    <w:p>
+      <w:pPr>
+        <w:ind w:firstLine="0"/>
+        <w:jc w:val="both"/>
+        <w:rPr>
+          <w:sz w:val="22"/>
+          <w:lang w:val="pt-PT"/>
+        </w:rPr>
+      </w:pPr>
+    </w:p>
+    <w:p>
+      <w:pPr>
+        <w:ind w:firstLine="0"/>
+        <w:jc w:val="both"/>
+        <w:rPr>
+          <w:sz w:val="22"/>
+          <w:lang w:val="pt-PT"/>
+        </w:rPr>
+      </w:pPr>
+    </w:p>
+    <w:p>
+      <w:pPr>
+        <w:pStyle w:val="Heading2"/>
+        <w:jc w:val="both"/>
+        <w:rPr>
+          <w:sz w:val="22"/>
+          <w:lang w:val="pt-PT"/>
+        </w:rPr>
+      </w:pPr>
+      <w:bookmarkStart w:id="10" w:name="_Toc497943763"/>
+      <w:r>
+        <w:rPr>
+          <w:sz w:val="22"/>
+          <w:lang w:val="pt-PT"/>
+        </w:rPr>
+        <w:t>Alínea (f)</w:t>
+      </w:r>
       <w:bookmarkEnd w:id="10"/>
+      <w:r>
+        <w:rPr>
+          <w:sz w:val="22"/>
+          <w:lang w:val="pt-PT"/>
+        </w:rPr>
+        <w:t xml:space="preserve"> </w:t>
+      </w:r>
+    </w:p>
+    <w:p>
+      <w:pPr>
+        <w:ind w:firstLine="0"/>
+        <w:jc w:val="both"/>
+        <w:rPr>
+          <w:color w:val="5F5F5F" w:themeColor="accent5"/>
+          <w:sz w:val="22"/>
+          <w:lang w:val="pt-PT"/>
+        </w:rPr>
+      </w:pPr>
+      <w:r>
+        <w:rPr>
+          <w:color w:val="5F5F5F" w:themeColor="accent5"/>
+          <w:sz w:val="22"/>
+          <w:lang w:val="pt-PT"/>
+        </w:rPr>
+        <w:t>“</w:t>
+      </w:r>
+      <w:r>
+        <w:rPr>
+          <w:color w:val="5F5F5F" w:themeColor="accent5"/>
+          <w:sz w:val="22"/>
+          <w:lang w:val="pt-PT"/>
+        </w:rPr>
+        <w:t xml:space="preserve">Liste os veículos (dispositivo, matricula) da classe 1 que em 2016 circularam em pelo </w:t>
+      </w:r>
+    </w:p>
+    <w:p>
+      <w:pPr>
+        <w:ind w:firstLine="0"/>
+        <w:jc w:val="both"/>
+        <w:rPr>
+          <w:color w:val="5F5F5F" w:themeColor="accent5"/>
+          <w:sz w:val="22"/>
+          <w:lang w:val="pt-PT"/>
+        </w:rPr>
+      </w:pPr>
+      <w:r>
+        <w:rPr>
+          <w:color w:val="5F5F5F" w:themeColor="accent5"/>
+          <w:sz w:val="22"/>
+          <w:lang w:val="pt-PT"/>
+        </w:rPr>
+        <w:t xml:space="preserve">menos uma autoestrada de pórticos, passando em mais do que um pórtico com taxa </w:t>
+      </w:r>
+    </w:p>
+    <w:p>
+      <w:pPr>
+        <w:ind w:firstLine="0"/>
+        <w:jc w:val="both"/>
+        <w:rPr>
+          <w:color w:val="5F5F5F" w:themeColor="accent5"/>
+          <w:sz w:val="22"/>
+          <w:lang w:val="pt-PT"/>
+        </w:rPr>
+      </w:pPr>
+      <w:r>
+        <w:rPr>
+          <w:color w:val="5F5F5F" w:themeColor="accent5"/>
+          <w:sz w:val="22"/>
+          <w:lang w:val="pt-PT"/>
+        </w:rPr>
+        <w:t>superior a 2 €.</w:t>
+      </w:r>
+      <w:r>
+        <w:rPr>
+          <w:color w:val="5F5F5F" w:themeColor="accent5"/>
+          <w:sz w:val="22"/>
+          <w:lang w:val="pt-PT"/>
+        </w:rPr>
+        <w:t>”</w:t>
+      </w:r>
+    </w:p>
+    <w:p>
+      <w:pPr>
+        <w:ind w:firstLine="0"/>
+        <w:jc w:val="both"/>
+        <w:rPr>
+          <w:sz w:val="22"/>
+          <w:lang w:val="pt-PT"/>
+        </w:rPr>
+      </w:pPr>
+      <w:r>
+        <w:rPr>
+          <w:sz w:val="22"/>
+          <w:lang w:val="pt-PT"/>
+        </w:rPr>
+        <w:t>/***</w:t>
+      </w:r>
+      <w:r>
+        <w:rPr>
+          <w:sz w:val="22"/>
+          <w:lang w:val="pt-PT"/>
+        </w:rPr>
+        <w:tab/>
+      </w:r>
+      <w:r>
+        <w:rPr>
+          <w:sz w:val="22"/>
+          <w:lang w:val="pt-PT"/>
+        </w:rPr>
+        <w:tab/>
+        <w:t>DADOS EXISTENTES</w:t>
+      </w:r>
+      <w:r>
+        <w:rPr>
+          <w:sz w:val="22"/>
+          <w:lang w:val="pt-PT"/>
+        </w:rPr>
+        <w:tab/>
+        <w:t>****/</w:t>
+      </w:r>
+    </w:p>
+    <w:p>
+      <w:pPr>
+        <w:ind w:firstLine="0"/>
+        <w:jc w:val="both"/>
+        <w:rPr>
+          <w:sz w:val="22"/>
+          <w:lang w:val="pt-PT"/>
+        </w:rPr>
+      </w:pPr>
+      <w:r>
+        <w:rPr>
+          <w:sz w:val="22"/>
+          <w:lang w:val="pt-PT"/>
+        </w:rPr>
+        <w:t>/***</w:t>
+      </w:r>
+      <w:r>
+        <w:rPr>
+          <w:sz w:val="22"/>
+          <w:lang w:val="pt-PT"/>
+        </w:rPr>
+        <w:tab/>
+      </w:r>
+      <w:r>
+        <w:rPr>
+          <w:sz w:val="22"/>
+          <w:lang w:val="pt-PT"/>
+        </w:rPr>
+        <w:tab/>
+        <w:t>SCRIPT</w:t>
+      </w:r>
+      <w:r>
+        <w:rPr>
+          <w:sz w:val="22"/>
+          <w:lang w:val="pt-PT"/>
+        </w:rPr>
+        <w:tab/>
+      </w:r>
+      <w:r>
+        <w:rPr>
+          <w:sz w:val="22"/>
+          <w:lang w:val="pt-PT"/>
+        </w:rPr>
+        <w:tab/>
+        <w:t>****/</w:t>
+      </w:r>
+    </w:p>
+    <w:p>
+      <w:pPr>
+        <w:ind w:firstLine="0"/>
+        <w:jc w:val="both"/>
+        <w:rPr>
+          <w:sz w:val="22"/>
+          <w:lang w:val="pt-PT"/>
+        </w:rPr>
+      </w:pPr>
       <w:r>
         <w:rPr>
           <w:sz w:val="22"/>
@@ -3859,13 +4080,13 @@
           <w:lang w:val="pt-PT"/>
         </w:rPr>
       </w:pPr>
-      <w:bookmarkStart w:id="11" w:name="_Toc497943763"/>
-      <w:r>
-        <w:rPr>
-          <w:sz w:val="22"/>
-          <w:lang w:val="pt-PT"/>
-        </w:rPr>
-        <w:t>Alínea (f)</w:t>
+      <w:bookmarkStart w:id="11" w:name="_Toc497943764"/>
+      <w:r>
+        <w:rPr>
+          <w:sz w:val="22"/>
+          <w:lang w:val="pt-PT"/>
+        </w:rPr>
+        <w:t>Alínea (g)</w:t>
       </w:r>
       <w:bookmarkEnd w:id="11"/>
       <w:r>
@@ -3900,7 +4121,7 @@
           <w:sz w:val="22"/>
           <w:lang w:val="pt-PT"/>
         </w:rPr>
-        <w:t xml:space="preserve">Liste os veículos (dispositivo, matricula) da classe 1 que em 2016 circularam em pelo </w:t>
+        <w:t xml:space="preserve">Indique qual a autoestrada, com o tipo de portagem tradicional, que obteve o maior </w:t>
       </w:r>
     </w:p>
     <w:p>
@@ -3919,7 +4140,7 @@
           <w:sz w:val="22"/>
           <w:lang w:val="pt-PT"/>
         </w:rPr>
-        <w:t xml:space="preserve">menos uma autoestrada de pórticos, passando em mais do que um pórtico com taxa </w:t>
+        <w:t xml:space="preserve">número de passagens com o dispositivo inativo, do que qualquer autoestrada com </w:t>
       </w:r>
     </w:p>
     <w:p>
@@ -3938,7 +4159,7 @@
           <w:sz w:val="22"/>
           <w:lang w:val="pt-PT"/>
         </w:rPr>
-        <w:t>superior a 2 €.</w:t>
+        <w:t>portagens do tipo pórticos, entre o período de 01/01/2017 a 10/10/2017.</w:t>
       </w:r>
       <w:r>
         <w:rPr>
@@ -4112,13 +4333,13 @@
           <w:lang w:val="pt-PT"/>
         </w:rPr>
       </w:pPr>
-      <w:bookmarkStart w:id="12" w:name="_Toc497943764"/>
-      <w:r>
-        <w:rPr>
-          <w:sz w:val="22"/>
-          <w:lang w:val="pt-PT"/>
-        </w:rPr>
-        <w:t>Alínea (g)</w:t>
+      <w:bookmarkStart w:id="12" w:name="_Toc497943765"/>
+      <w:r>
+        <w:rPr>
+          <w:sz w:val="22"/>
+          <w:lang w:val="pt-PT"/>
+        </w:rPr>
+        <w:t>Alínea (h)</w:t>
       </w:r>
       <w:bookmarkEnd w:id="12"/>
       <w:r>
@@ -4145,15 +4366,15 @@
           <w:sz w:val="22"/>
           <w:lang w:val="pt-PT"/>
         </w:rPr>
-        <w:t>“</w:t>
-      </w:r>
-      <w:r>
-        <w:rPr>
-          <w:color w:val="5F5F5F" w:themeColor="accent5"/>
-          <w:sz w:val="22"/>
-          <w:lang w:val="pt-PT"/>
-        </w:rPr>
-        <w:t xml:space="preserve">Indique qual a autoestrada, com o tipo de portagem tradicional, que obteve o maior </w:t>
+        <w:t xml:space="preserve">“ </w:t>
+      </w:r>
+      <w:r>
+        <w:rPr>
+          <w:color w:val="5F5F5F" w:themeColor="accent5"/>
+          <w:sz w:val="22"/>
+          <w:lang w:val="pt-PT"/>
+        </w:rPr>
+        <w:t xml:space="preserve">Liste a data, o percurso na autoestrada(portagem entrada e portagem saída) e </w:t>
       </w:r>
     </w:p>
     <w:p>
@@ -4172,7 +4393,7 @@
           <w:sz w:val="22"/>
           <w:lang w:val="pt-PT"/>
         </w:rPr>
-        <w:t xml:space="preserve">número de passagens com o dispositivo inativo, do que qualquer autoestrada com </w:t>
+        <w:t xml:space="preserve">velocidade média para cada veículo que ultrapassou a velocidade média de 120 Km </w:t>
       </w:r>
     </w:p>
     <w:p>
@@ -4191,7 +4412,7 @@
           <w:sz w:val="22"/>
           <w:lang w:val="pt-PT"/>
         </w:rPr>
-        <w:t>portagens do tipo pórticos, entre o período de 01/01/2017 a 10/10/2017.</w:t>
+        <w:t>nesse percurso no mês de Agosto de 2017.</w:t>
       </w:r>
       <w:r>
         <w:rPr>
@@ -4207,16 +4428,142 @@
         <w:ind w:firstLine="0"/>
         <w:jc w:val="both"/>
         <w:rPr>
-          <w:sz w:val="22"/>
-          <w:lang w:val="pt-PT"/>
-        </w:rPr>
-      </w:pPr>
-      <w:r>
-        <w:rPr>
-          <w:sz w:val="22"/>
-          <w:lang w:val="pt-PT"/>
-        </w:rPr>
-        <w:lastRenderedPageBreak/>
+          <w:color w:val="5F5F5F" w:themeColor="accent5"/>
+          <w:sz w:val="22"/>
+          <w:lang w:val="pt-PT"/>
+        </w:rPr>
+      </w:pPr>
+    </w:p>
+    <w:p>
+      <w:pPr>
+        <w:ind w:firstLine="0"/>
+        <w:jc w:val="both"/>
+        <w:rPr>
+          <w:color w:val="5F5F5F" w:themeColor="accent5"/>
+          <w:sz w:val="22"/>
+          <w:lang w:val="pt-PT"/>
+        </w:rPr>
+      </w:pPr>
+      <w:r>
+        <w:rPr>
+          <w:color w:val="5F5F5F" w:themeColor="accent5"/>
+          <w:sz w:val="22"/>
+          <w:lang w:val="pt-PT"/>
+        </w:rPr>
+        <w:t xml:space="preserve">Para resolução desta alínea o método encontrado foi usar os tempos de passagem e a diferença entre os quilómetros das portagens para calcular a velocidade média no trajecto. </w:t>
+      </w:r>
+      <w:r>
+        <w:rPr>
+          <w:color w:val="5F5F5F" w:themeColor="accent5"/>
+          <w:sz w:val="22"/>
+          <w:lang w:val="pt-PT"/>
+        </w:rPr>
+        <w:t>Com estes valores teve que se acrescentar uma validação para o cálculo da velocidade média que garantisse que o divisor não seja de valor zero. Finalmente, acrescentaram-se as condições para filtrar as passagens no período pretendido.</w:t>
+      </w:r>
+    </w:p>
+    <w:p>
+      <w:pPr>
+        <w:ind w:firstLine="0"/>
+        <w:jc w:val="both"/>
+        <w:rPr>
+          <w:color w:val="5F5F5F" w:themeColor="accent5"/>
+          <w:sz w:val="22"/>
+          <w:lang w:val="pt-PT"/>
+        </w:rPr>
+      </w:pPr>
+    </w:p>
+    <w:p>
+      <w:pPr>
+        <w:ind w:firstLine="0"/>
+        <w:jc w:val="both"/>
+        <w:rPr>
+          <w:color w:val="5F5F5F" w:themeColor="accent5"/>
+          <w:sz w:val="22"/>
+          <w:lang w:val="pt-PT"/>
+        </w:rPr>
+      </w:pPr>
+      <w:r>
+        <w:rPr>
+          <w:noProof/>
+          <w:color w:val="5F5F5F" w:themeColor="accent5"/>
+          <w:sz w:val="22"/>
+          <w:lang w:val="pt-PT"/>
+        </w:rPr>
+        <w:drawing>
+          <wp:inline distT="0" distB="0" distL="0" distR="0" wp14:anchorId="3696E5B3" wp14:editId="35941FBC">
+            <wp:extent cx="5943600" cy="1276350"/>
+            <wp:effectExtent l="0" t="0" r="0" b="0"/>
+            <wp:docPr id="14" name="Picture 14"/>
+            <wp:cNvGraphicFramePr>
+              <a:graphicFrameLocks xmlns:a="http://schemas.openxmlformats.org/drawingml/2006/main" noChangeAspect="1"/>
+            </wp:cNvGraphicFramePr>
+            <a:graphic xmlns:a="http://schemas.openxmlformats.org/drawingml/2006/main">
+              <a:graphicData uri="http://schemas.openxmlformats.org/drawingml/2006/picture">
+                <pic:pic xmlns:pic="http://schemas.openxmlformats.org/drawingml/2006/picture">
+                  <pic:nvPicPr>
+                    <pic:cNvPr id="0" name="Picture 3"/>
+                    <pic:cNvPicPr>
+                      <a:picLocks noChangeAspect="1" noChangeArrowheads="1"/>
+                    </pic:cNvPicPr>
+                  </pic:nvPicPr>
+                  <pic:blipFill>
+                    <a:blip r:embed="rId19">
+                      <a:extLst>
+                        <a:ext uri="{28A0092B-C50C-407E-A947-70E740481C1C}">
+                          <a14:useLocalDpi xmlns:a14="http://schemas.microsoft.com/office/drawing/2010/main" val="0"/>
+                        </a:ext>
+                      </a:extLst>
+                    </a:blip>
+                    <a:srcRect/>
+                    <a:stretch>
+                      <a:fillRect/>
+                    </a:stretch>
+                  </pic:blipFill>
+                  <pic:spPr bwMode="auto">
+                    <a:xfrm>
+                      <a:off x="0" y="0"/>
+                      <a:ext cx="5943600" cy="1276350"/>
+                    </a:xfrm>
+                    <a:prstGeom prst="rect">
+                      <a:avLst/>
+                    </a:prstGeom>
+                    <a:noFill/>
+                    <a:ln>
+                      <a:noFill/>
+                    </a:ln>
+                  </pic:spPr>
+                </pic:pic>
+              </a:graphicData>
+            </a:graphic>
+          </wp:inline>
+        </w:drawing>
+      </w:r>
+    </w:p>
+    <w:p>
+      <w:pPr>
+        <w:ind w:firstLine="0"/>
+        <w:jc w:val="both"/>
+        <w:rPr>
+          <w:color w:val="5F5F5F" w:themeColor="accent5"/>
+          <w:sz w:val="22"/>
+          <w:lang w:val="pt-PT"/>
+        </w:rPr>
+      </w:pPr>
+    </w:p>
+    <w:p>
+      <w:pPr>
+        <w:ind w:firstLine="0"/>
+        <w:jc w:val="both"/>
+        <w:rPr>
+          <w:sz w:val="22"/>
+          <w:lang w:val="pt-PT"/>
+        </w:rPr>
+      </w:pPr>
+      <w:r>
+        <w:rPr>
+          <w:sz w:val="22"/>
+          <w:lang w:val="pt-PT"/>
+        </w:rPr>
         <w:t>/***</w:t>
       </w:r>
       <w:r>
@@ -4366,13 +4713,13 @@
           <w:lang w:val="pt-PT"/>
         </w:rPr>
       </w:pPr>
-      <w:bookmarkStart w:id="13" w:name="_Toc497943765"/>
-      <w:r>
-        <w:rPr>
-          <w:sz w:val="22"/>
-          <w:lang w:val="pt-PT"/>
-        </w:rPr>
-        <w:t>Alínea (h)</w:t>
+      <w:bookmarkStart w:id="13" w:name="_Toc497943766"/>
+      <w:r>
+        <w:rPr>
+          <w:sz w:val="22"/>
+          <w:lang w:val="pt-PT"/>
+        </w:rPr>
+        <w:t>Alínea (i)</w:t>
       </w:r>
       <w:bookmarkEnd w:id="13"/>
       <w:r>
@@ -4407,7 +4754,7 @@
           <w:sz w:val="22"/>
           <w:lang w:val="pt-PT"/>
         </w:rPr>
-        <w:t xml:space="preserve">Liste a data, o percurso na autoestrada(portagem entrada e portagem saída) e </w:t>
+        <w:t xml:space="preserve">Para as autoestradas do tipo pórticos, obtenha a lista contendo o código da autoestrada, </w:t>
       </w:r>
     </w:p>
     <w:p>
@@ -4426,7 +4773,7 @@
           <w:sz w:val="22"/>
           <w:lang w:val="pt-PT"/>
         </w:rPr>
-        <w:t xml:space="preserve">velocidade média para cada veículo que ultrapassou a velocidade média de 120 Km </w:t>
+        <w:t xml:space="preserve">o número médio de passagens de veículos de classe 1, por dia. Devem ser excluídas as </w:t>
       </w:r>
     </w:p>
     <w:p>
@@ -4445,7 +4792,44 @@
           <w:sz w:val="22"/>
           <w:lang w:val="pt-PT"/>
         </w:rPr>
-        <w:t>nesse percurso no mês de Agosto de 2017.</w:t>
+        <w:t xml:space="preserve">autoestradas, em que o tempo médio de passagens seja inferior a 10 minutos. A lista </w:t>
+      </w:r>
+    </w:p>
+    <w:p>
+      <w:pPr>
+        <w:ind w:firstLine="0"/>
+        <w:jc w:val="both"/>
+        <w:rPr>
+          <w:color w:val="5F5F5F" w:themeColor="accent5"/>
+          <w:sz w:val="22"/>
+          <w:lang w:val="pt-PT"/>
+        </w:rPr>
+      </w:pPr>
+      <w:r>
+        <w:rPr>
+          <w:color w:val="5F5F5F" w:themeColor="accent5"/>
+          <w:sz w:val="22"/>
+          <w:lang w:val="pt-PT"/>
+        </w:rPr>
+        <w:t xml:space="preserve">produzida deve vir ordenada de forma decrescente pelo segundo atributo(número </w:t>
+      </w:r>
+    </w:p>
+    <w:p>
+      <w:pPr>
+        <w:ind w:firstLine="0"/>
+        <w:jc w:val="both"/>
+        <w:rPr>
+          <w:sz w:val="22"/>
+          <w:lang w:val="pt-PT"/>
+        </w:rPr>
+      </w:pPr>
+      <w:r>
+        <w:rPr>
+          <w:color w:val="5F5F5F" w:themeColor="accent5"/>
+          <w:sz w:val="22"/>
+          <w:lang w:val="pt-PT"/>
+        </w:rPr>
+        <w:t>médio de passagens).</w:t>
       </w:r>
       <w:r>
         <w:rPr>
@@ -4455,16 +4839,14 @@
         </w:rPr>
         <w:t>”</w:t>
       </w:r>
-    </w:p>
-    <w:p>
-      <w:pPr>
-        <w:ind w:firstLine="0"/>
-        <w:jc w:val="both"/>
-        <w:rPr>
-          <w:sz w:val="22"/>
-          <w:lang w:val="pt-PT"/>
-        </w:rPr>
-      </w:pPr>
+      <w:r>
+        <w:rPr>
+          <w:color w:val="5F5F5F" w:themeColor="accent5"/>
+          <w:sz w:val="22"/>
+          <w:lang w:val="pt-PT"/>
+        </w:rPr>
+        <w:cr/>
+      </w:r>
       <w:r>
         <w:rPr>
           <w:sz w:val="22"/>
@@ -4612,6 +4994,66 @@
     </w:p>
     <w:p>
       <w:pPr>
+        <w:jc w:val="both"/>
+        <w:rPr>
+          <w:sz w:val="22"/>
+          <w:lang w:val="pt-PT"/>
+        </w:rPr>
+      </w:pPr>
+      <w:r>
+        <w:rPr>
+          <w:sz w:val="22"/>
+          <w:lang w:val="pt-PT"/>
+        </w:rPr>
+        <w:br w:type="page"/>
+      </w:r>
+    </w:p>
+    <w:p>
+      <w:pPr>
+        <w:pStyle w:val="Heading1"/>
+        <w:jc w:val="both"/>
+        <w:rPr>
+          <w:sz w:val="22"/>
+          <w:lang w:val="pt-PT"/>
+        </w:rPr>
+      </w:pPr>
+      <w:bookmarkStart w:id="14" w:name="_Toc497943767"/>
+      <w:r>
+        <w:rPr>
+          <w:sz w:val="22"/>
+          <w:lang w:val="pt-PT"/>
+        </w:rPr>
+        <w:lastRenderedPageBreak/>
+        <w:t>Exercício 3 (</w:t>
+      </w:r>
+      <w:r>
+        <w:rPr>
+          <w:i/>
+          <w:sz w:val="22"/>
+          <w:lang w:val="pt-PT"/>
+        </w:rPr>
+        <w:t>Views</w:t>
+      </w:r>
+      <w:r>
+        <w:rPr>
+          <w:sz w:val="22"/>
+          <w:lang w:val="pt-PT"/>
+        </w:rPr>
+        <w:t>)</w:t>
+      </w:r>
+      <w:bookmarkEnd w:id="14"/>
+    </w:p>
+    <w:p>
+      <w:pPr>
+        <w:jc w:val="both"/>
+        <w:rPr>
+          <w:sz w:val="22"/>
+          <w:lang w:val="pt-PT"/>
+        </w:rPr>
+      </w:pPr>
+    </w:p>
+    <w:p>
+      <w:pPr>
         <w:pStyle w:val="Heading2"/>
         <w:jc w:val="both"/>
         <w:rPr>
@@ -4619,21 +5061,154 @@
           <w:lang w:val="pt-PT"/>
         </w:rPr>
       </w:pPr>
-      <w:bookmarkStart w:id="14" w:name="_Toc497943766"/>
-      <w:r>
-        <w:rPr>
-          <w:sz w:val="22"/>
-          <w:lang w:val="pt-PT"/>
-        </w:rPr>
-        <w:t>Alínea (i)</w:t>
-      </w:r>
-      <w:bookmarkEnd w:id="14"/>
-      <w:r>
-        <w:rPr>
-          <w:sz w:val="22"/>
-          <w:lang w:val="pt-PT"/>
-        </w:rPr>
-        <w:t xml:space="preserve"> </w:t>
+      <w:bookmarkStart w:id="15" w:name="_Toc497943768"/>
+      <w:r>
+        <w:rPr>
+          <w:sz w:val="22"/>
+          <w:lang w:val="pt-PT"/>
+        </w:rPr>
+        <w:t>Exercício 3.1</w:t>
+      </w:r>
+      <w:bookmarkEnd w:id="15"/>
+    </w:p>
+    <w:p>
+      <w:pPr>
+        <w:jc w:val="both"/>
+        <w:rPr>
+          <w:color w:val="5F5F5F" w:themeColor="accent5"/>
+          <w:sz w:val="22"/>
+          <w:lang w:val="pt-PT"/>
+        </w:rPr>
+      </w:pPr>
+      <w:r>
+        <w:rPr>
+          <w:color w:val="5F5F5F" w:themeColor="accent5"/>
+          <w:sz w:val="22"/>
+          <w:lang w:val="pt-PT"/>
+        </w:rPr>
+        <w:t>“</w:t>
+      </w:r>
+      <w:r>
+        <w:rPr>
+          <w:color w:val="5F5F5F" w:themeColor="accent5"/>
+          <w:sz w:val="22"/>
+          <w:lang w:val="pt-PT"/>
+        </w:rPr>
+        <w:t>Indique quais as alterações que efetuaria ao seu modelo relacional para atender a estes</w:t>
+      </w:r>
+    </w:p>
+    <w:p>
+      <w:pPr>
+        <w:jc w:val="both"/>
+        <w:rPr>
+          <w:color w:val="5F5F5F" w:themeColor="accent5"/>
+          <w:sz w:val="22"/>
+          <w:lang w:val="pt-PT"/>
+        </w:rPr>
+      </w:pPr>
+      <w:r>
+        <w:rPr>
+          <w:color w:val="5F5F5F" w:themeColor="accent5"/>
+          <w:sz w:val="22"/>
+          <w:lang w:val="pt-PT"/>
+        </w:rPr>
+        <w:t xml:space="preserve">requisitos. Deverá apresentar o modelo relacional atualizado, isto é, o modelo </w:t>
+      </w:r>
+    </w:p>
+    <w:p>
+      <w:pPr>
+        <w:jc w:val="both"/>
+        <w:rPr>
+          <w:color w:val="5F5F5F" w:themeColor="accent5"/>
+          <w:sz w:val="22"/>
+          <w:lang w:val="pt-PT"/>
+        </w:rPr>
+      </w:pPr>
+      <w:r>
+        <w:rPr>
+          <w:color w:val="5F5F5F" w:themeColor="accent5"/>
+          <w:sz w:val="22"/>
+          <w:lang w:val="pt-PT"/>
+        </w:rPr>
+        <w:t xml:space="preserve">relacional que também </w:t>
+      </w:r>
+      <w:r>
+        <w:rPr>
+          <w:color w:val="5F5F5F" w:themeColor="accent5"/>
+          <w:sz w:val="22"/>
+          <w:lang w:val="pt-PT"/>
+        </w:rPr>
+        <w:t>englobe estes novos requisitos.”</w:t>
+      </w:r>
+    </w:p>
+    <w:p>
+      <w:pPr>
+        <w:pStyle w:val="Heading2"/>
+        <w:rPr>
+          <w:sz w:val="22"/>
+          <w:lang w:val="pt-PT"/>
+        </w:rPr>
+      </w:pPr>
+      <w:bookmarkStart w:id="16" w:name="_Toc497943769"/>
+      <w:r>
+        <w:rPr>
+          <w:sz w:val="22"/>
+          <w:lang w:val="pt-PT"/>
+        </w:rPr>
+        <w:t>Exercício 3.2</w:t>
+      </w:r>
+      <w:bookmarkEnd w:id="16"/>
+    </w:p>
+    <w:p>
+      <w:pPr>
+        <w:pStyle w:val="Heading3"/>
+        <w:rPr>
+          <w:sz w:val="22"/>
+          <w:lang w:val="pt-PT"/>
+        </w:rPr>
+      </w:pPr>
+      <w:bookmarkStart w:id="17" w:name="_Toc497943770"/>
+      <w:r>
+        <w:rPr>
+          <w:sz w:val="22"/>
+          <w:lang w:val="pt-PT"/>
+        </w:rPr>
+        <w:t>Alínea 3.2.1</w:t>
+      </w:r>
+      <w:bookmarkEnd w:id="17"/>
+    </w:p>
+    <w:p>
+      <w:pPr>
+        <w:rPr>
+          <w:color w:val="5F5F5F" w:themeColor="accent5"/>
+          <w:sz w:val="22"/>
+          <w:lang w:val="pt-PT"/>
+        </w:rPr>
+      </w:pPr>
+      <w:r>
+        <w:rPr>
+          <w:color w:val="5F5F5F" w:themeColor="accent5"/>
+          <w:sz w:val="22"/>
+          <w:lang w:val="pt-PT"/>
+        </w:rPr>
+        <w:t xml:space="preserve">“Crie uma View que permita saber qual o cliente “Silver” que nunca passou nas </w:t>
+      </w:r>
+    </w:p>
+    <w:p>
+      <w:pPr>
+        <w:rPr>
+          <w:color w:val="5F5F5F" w:themeColor="accent5"/>
+          <w:sz w:val="22"/>
+          <w:lang w:val="pt-PT"/>
+        </w:rPr>
+      </w:pPr>
+      <w:r>
+        <w:rPr>
+          <w:color w:val="5F5F5F" w:themeColor="accent5"/>
+          <w:sz w:val="22"/>
+          <w:lang w:val="pt-PT"/>
+        </w:rPr>
+        <w:t>autoestradas que a A3 permite ligação.”</w:t>
       </w:r>
     </w:p>
     <w:p>
@@ -4641,118 +5216,10 @@
         <w:ind w:firstLine="0"/>
         <w:jc w:val="both"/>
         <w:rPr>
-          <w:color w:val="5F5F5F" w:themeColor="accent5"/>
-          <w:sz w:val="22"/>
-          <w:lang w:val="pt-PT"/>
-        </w:rPr>
-      </w:pPr>
-      <w:r>
-        <w:rPr>
-          <w:color w:val="5F5F5F" w:themeColor="accent5"/>
-          <w:sz w:val="22"/>
-          <w:lang w:val="pt-PT"/>
-        </w:rPr>
-        <w:t xml:space="preserve">“ </w:t>
-      </w:r>
-      <w:r>
-        <w:rPr>
-          <w:color w:val="5F5F5F" w:themeColor="accent5"/>
-          <w:sz w:val="22"/>
-          <w:lang w:val="pt-PT"/>
-        </w:rPr>
-        <w:t xml:space="preserve">Para as autoestradas do tipo pórticos, obtenha a lista contendo o código da autoestrada, </w:t>
-      </w:r>
-    </w:p>
-    <w:p>
-      <w:pPr>
-        <w:ind w:firstLine="0"/>
-        <w:jc w:val="both"/>
-        <w:rPr>
-          <w:color w:val="5F5F5F" w:themeColor="accent5"/>
-          <w:sz w:val="22"/>
-          <w:lang w:val="pt-PT"/>
-        </w:rPr>
-      </w:pPr>
-      <w:r>
-        <w:rPr>
-          <w:color w:val="5F5F5F" w:themeColor="accent5"/>
-          <w:sz w:val="22"/>
-          <w:lang w:val="pt-PT"/>
-        </w:rPr>
-        <w:t xml:space="preserve">o número médio de passagens de veículos de classe 1, por dia. Devem ser excluídas as </w:t>
-      </w:r>
-    </w:p>
-    <w:p>
-      <w:pPr>
-        <w:ind w:firstLine="0"/>
-        <w:jc w:val="both"/>
-        <w:rPr>
-          <w:color w:val="5F5F5F" w:themeColor="accent5"/>
-          <w:sz w:val="22"/>
-          <w:lang w:val="pt-PT"/>
-        </w:rPr>
-      </w:pPr>
-      <w:r>
-        <w:rPr>
-          <w:color w:val="5F5F5F" w:themeColor="accent5"/>
-          <w:sz w:val="22"/>
-          <w:lang w:val="pt-PT"/>
-        </w:rPr>
-        <w:t xml:space="preserve">autoestradas, em que o tempo médio de passagens seja inferior a 10 minutos. A lista </w:t>
-      </w:r>
-    </w:p>
-    <w:p>
-      <w:pPr>
-        <w:ind w:firstLine="0"/>
-        <w:jc w:val="both"/>
-        <w:rPr>
-          <w:color w:val="5F5F5F" w:themeColor="accent5"/>
-          <w:sz w:val="22"/>
-          <w:lang w:val="pt-PT"/>
-        </w:rPr>
-      </w:pPr>
-      <w:r>
-        <w:rPr>
-          <w:color w:val="5F5F5F" w:themeColor="accent5"/>
-          <w:sz w:val="22"/>
-          <w:lang w:val="pt-PT"/>
-        </w:rPr>
-        <w:t xml:space="preserve">produzida deve vir ordenada de forma decrescente pelo segundo atributo(número </w:t>
-      </w:r>
-    </w:p>
-    <w:p>
-      <w:pPr>
-        <w:ind w:firstLine="0"/>
-        <w:jc w:val="both"/>
-        <w:rPr>
-          <w:sz w:val="22"/>
-          <w:lang w:val="pt-PT"/>
-        </w:rPr>
-      </w:pPr>
-      <w:r>
-        <w:rPr>
-          <w:color w:val="5F5F5F" w:themeColor="accent5"/>
-          <w:sz w:val="22"/>
-          <w:lang w:val="pt-PT"/>
-        </w:rPr>
-        <w:t>médio de passagens).</w:t>
-      </w:r>
-      <w:r>
-        <w:rPr>
-          <w:color w:val="5F5F5F" w:themeColor="accent5"/>
-          <w:sz w:val="22"/>
-          <w:lang w:val="pt-PT"/>
-        </w:rPr>
-        <w:t>”</w:t>
-      </w:r>
-      <w:r>
-        <w:rPr>
-          <w:color w:val="5F5F5F" w:themeColor="accent5"/>
-          <w:sz w:val="22"/>
-          <w:lang w:val="pt-PT"/>
-        </w:rPr>
-        <w:cr/>
-      </w:r>
+          <w:sz w:val="22"/>
+          <w:lang w:val="pt-PT"/>
+        </w:rPr>
+      </w:pPr>
       <w:r>
         <w:rPr>
           <w:sz w:val="22"/>
@@ -4880,190 +5347,304 @@
     </w:p>
     <w:p>
       <w:pPr>
-        <w:ind w:firstLine="0"/>
-        <w:jc w:val="both"/>
-        <w:rPr>
-          <w:sz w:val="22"/>
-          <w:lang w:val="pt-PT"/>
-        </w:rPr>
-      </w:pPr>
-    </w:p>
-    <w:p>
-      <w:pPr>
-        <w:ind w:firstLine="0"/>
-        <w:jc w:val="both"/>
-        <w:rPr>
-          <w:sz w:val="22"/>
-          <w:lang w:val="pt-PT"/>
-        </w:rPr>
-      </w:pPr>
-    </w:p>
-    <w:p>
-      <w:pPr>
-        <w:jc w:val="both"/>
-        <w:rPr>
-          <w:sz w:val="22"/>
-          <w:lang w:val="pt-PT"/>
-        </w:rPr>
-      </w:pPr>
-      <w:r>
-        <w:rPr>
-          <w:sz w:val="22"/>
-          <w:lang w:val="pt-PT"/>
-        </w:rPr>
-        <w:br w:type="page"/>
-      </w:r>
-    </w:p>
-    <w:p>
-      <w:pPr>
-        <w:pStyle w:val="Heading1"/>
-        <w:jc w:val="both"/>
-        <w:rPr>
-          <w:sz w:val="22"/>
-          <w:lang w:val="pt-PT"/>
-        </w:rPr>
-      </w:pPr>
-      <w:bookmarkStart w:id="15" w:name="_Toc497943767"/>
-      <w:r>
-        <w:rPr>
+        <w:rPr>
+          <w:sz w:val="22"/>
+          <w:lang w:val="pt-PT"/>
+        </w:rPr>
+      </w:pPr>
+    </w:p>
+    <w:p>
+      <w:pPr>
+        <w:pStyle w:val="Heading3"/>
+        <w:rPr>
+          <w:sz w:val="22"/>
+          <w:lang w:val="pt-PT"/>
+        </w:rPr>
+      </w:pPr>
+      <w:bookmarkStart w:id="18" w:name="_Toc497943771"/>
+      <w:r>
+        <w:rPr>
+          <w:sz w:val="22"/>
+          <w:lang w:val="pt-PT"/>
+        </w:rPr>
+        <w:t>Alínea 3.2.2</w:t>
+      </w:r>
+      <w:bookmarkEnd w:id="18"/>
+    </w:p>
+    <w:p>
+      <w:pPr>
+        <w:rPr>
+          <w:color w:val="5F5F5F" w:themeColor="accent5"/>
+          <w:sz w:val="22"/>
+          <w:lang w:val="pt-PT"/>
+        </w:rPr>
+      </w:pPr>
+      <w:r>
+        <w:rPr>
+          <w:color w:val="5F5F5F" w:themeColor="accent5"/>
+          <w:sz w:val="22"/>
+          <w:lang w:val="pt-PT"/>
+        </w:rPr>
+        <w:t xml:space="preserve">“Crie uma View que permita obter para cada autoestrada tradicional e portagem </w:t>
+      </w:r>
+    </w:p>
+    <w:p>
+      <w:pPr>
+        <w:rPr>
+          <w:color w:val="5F5F5F" w:themeColor="accent5"/>
+          <w:sz w:val="22"/>
+          <w:lang w:val="pt-PT"/>
+        </w:rPr>
+      </w:pPr>
+      <w:r>
+        <w:rPr>
+          <w:color w:val="5F5F5F" w:themeColor="accent5"/>
+          <w:sz w:val="22"/>
+          <w:lang w:val="pt-PT"/>
+        </w:rPr>
+        <w:t xml:space="preserve">com pórticos os clientes (nome, tipo de cliente) e veículos (dispositivo e </w:t>
+      </w:r>
+    </w:p>
+    <w:p>
+      <w:pPr>
+        <w:rPr>
+          <w:color w:val="5F5F5F" w:themeColor="accent5"/>
+          <w:sz w:val="22"/>
+          <w:lang w:val="pt-PT"/>
+        </w:rPr>
+      </w:pPr>
+      <w:r>
+        <w:rPr>
+          <w:color w:val="5F5F5F" w:themeColor="accent5"/>
+          <w:sz w:val="22"/>
+          <w:lang w:val="pt-PT"/>
+        </w:rPr>
+        <w:t>matricula) que aí circularam no mês de Agosto de 2017.”</w:t>
+      </w:r>
+      <w:r>
+        <w:rPr>
+          <w:color w:val="5F5F5F" w:themeColor="accent5"/>
+          <w:sz w:val="22"/>
+          <w:lang w:val="pt-PT"/>
+        </w:rPr>
+        <w:cr/>
+      </w:r>
+    </w:p>
+    <w:p>
+      <w:pPr>
+        <w:rPr>
+          <w:color w:val="5F5F5F" w:themeColor="accent5"/>
+          <w:sz w:val="22"/>
+          <w:lang w:val="pt-PT"/>
+        </w:rPr>
+      </w:pPr>
+      <w:r>
+        <w:rPr>
+          <w:color w:val="5F5F5F" w:themeColor="accent5"/>
+          <w:sz w:val="22"/>
+          <w:lang w:val="pt-PT"/>
+        </w:rPr>
+        <w:t xml:space="preserve">Para criação desta viu teve que se verificar a relação das passagens tanto em pórticos como em portagens tradicionais </w:t>
+      </w:r>
+      <w:r>
+        <w:rPr>
+          <w:color w:val="5F5F5F" w:themeColor="accent5"/>
+          <w:sz w:val="22"/>
+          <w:lang w:val="pt-PT"/>
+        </w:rPr>
+        <w:t>unindo-as numa única “</w:t>
+      </w:r>
+      <w:r>
+        <w:rPr>
+          <w:i/>
+          <w:color w:val="5F5F5F" w:themeColor="accent5"/>
+          <w:sz w:val="22"/>
+          <w:lang w:val="pt-PT"/>
+        </w:rPr>
+        <w:t>view</w:t>
+      </w:r>
+      <w:r>
+        <w:rPr>
+          <w:color w:val="5F5F5F" w:themeColor="accent5"/>
+          <w:sz w:val="22"/>
+          <w:lang w:val="pt-PT"/>
+        </w:rPr>
+        <w:t>” seleccionando-se os campos pretendidos para visualização. Acrescentaram-se ainda as condições necessárias para filtrar as passagens no período pretendido.</w:t>
+      </w:r>
+    </w:p>
+    <w:p>
+      <w:pPr>
+        <w:rPr>
+          <w:color w:val="5F5F5F" w:themeColor="accent5"/>
+          <w:sz w:val="22"/>
+          <w:lang w:val="pt-PT"/>
+        </w:rPr>
+      </w:pPr>
+      <w:r>
+        <w:rPr>
+          <w:noProof/>
+          <w:color w:val="5F5F5F" w:themeColor="accent5"/>
           <w:sz w:val="22"/>
           <w:lang w:val="pt-PT"/>
         </w:rPr>
         <w:lastRenderedPageBreak/>
-        <w:t>Exercício 3 (</w:t>
-      </w:r>
-      <w:r>
-        <w:rPr>
-          <w:i/>
-          <w:sz w:val="22"/>
-          <w:lang w:val="pt-PT"/>
-        </w:rPr>
-        <w:t>Views</w:t>
-      </w:r>
-      <w:r>
-        <w:rPr>
-          <w:sz w:val="22"/>
-          <w:lang w:val="pt-PT"/>
-        </w:rPr>
-        <w:t>)</w:t>
-      </w:r>
-      <w:bookmarkEnd w:id="15"/>
-    </w:p>
-    <w:p>
-      <w:pPr>
-        <w:jc w:val="both"/>
-        <w:rPr>
-          <w:sz w:val="22"/>
-          <w:lang w:val="pt-PT"/>
-        </w:rPr>
-      </w:pPr>
-    </w:p>
-    <w:p>
-      <w:pPr>
-        <w:pStyle w:val="Heading2"/>
-        <w:jc w:val="both"/>
-        <w:rPr>
-          <w:sz w:val="22"/>
-          <w:lang w:val="pt-PT"/>
-        </w:rPr>
-      </w:pPr>
-      <w:bookmarkStart w:id="16" w:name="_Toc497943768"/>
-      <w:r>
-        <w:rPr>
-          <w:sz w:val="22"/>
-          <w:lang w:val="pt-PT"/>
-        </w:rPr>
-        <w:t>Exercício 3.1</w:t>
-      </w:r>
-      <w:bookmarkEnd w:id="16"/>
-    </w:p>
-    <w:p>
-      <w:pPr>
-        <w:jc w:val="both"/>
-        <w:rPr>
-          <w:color w:val="5F5F5F" w:themeColor="accent5"/>
-          <w:sz w:val="22"/>
-          <w:lang w:val="pt-PT"/>
-        </w:rPr>
-      </w:pPr>
-      <w:r>
-        <w:rPr>
-          <w:color w:val="5F5F5F" w:themeColor="accent5"/>
-          <w:sz w:val="22"/>
-          <w:lang w:val="pt-PT"/>
-        </w:rPr>
-        <w:t>“</w:t>
-      </w:r>
-      <w:r>
-        <w:rPr>
-          <w:color w:val="5F5F5F" w:themeColor="accent5"/>
-          <w:sz w:val="22"/>
-          <w:lang w:val="pt-PT"/>
-        </w:rPr>
-        <w:t>Indique quais as alterações que efetuaria ao seu modelo relacional para atender a estes</w:t>
-      </w:r>
-    </w:p>
-    <w:p>
-      <w:pPr>
-        <w:jc w:val="both"/>
-        <w:rPr>
-          <w:color w:val="5F5F5F" w:themeColor="accent5"/>
-          <w:sz w:val="22"/>
-          <w:lang w:val="pt-PT"/>
-        </w:rPr>
-      </w:pPr>
-      <w:r>
-        <w:rPr>
-          <w:color w:val="5F5F5F" w:themeColor="accent5"/>
-          <w:sz w:val="22"/>
-          <w:lang w:val="pt-PT"/>
-        </w:rPr>
-        <w:t xml:space="preserve">requisitos. Deverá apresentar o modelo relacional atualizado, isto é, o modelo </w:t>
-      </w:r>
-    </w:p>
-    <w:p>
-      <w:pPr>
-        <w:jc w:val="both"/>
-        <w:rPr>
-          <w:color w:val="5F5F5F" w:themeColor="accent5"/>
-          <w:sz w:val="22"/>
-          <w:lang w:val="pt-PT"/>
-        </w:rPr>
-      </w:pPr>
-      <w:r>
-        <w:rPr>
-          <w:color w:val="5F5F5F" w:themeColor="accent5"/>
-          <w:sz w:val="22"/>
-          <w:lang w:val="pt-PT"/>
-        </w:rPr>
-        <w:t xml:space="preserve">relacional que também </w:t>
-      </w:r>
-      <w:r>
-        <w:rPr>
-          <w:color w:val="5F5F5F" w:themeColor="accent5"/>
-          <w:sz w:val="22"/>
-          <w:lang w:val="pt-PT"/>
-        </w:rPr>
-        <w:t>englobe estes novos requisitos.”</w:t>
-      </w:r>
-    </w:p>
-    <w:p>
-      <w:pPr>
-        <w:pStyle w:val="Heading2"/>
-        <w:rPr>
-          <w:sz w:val="22"/>
-          <w:lang w:val="pt-PT"/>
-        </w:rPr>
-      </w:pPr>
-      <w:bookmarkStart w:id="17" w:name="_Toc497943769"/>
-      <w:r>
-        <w:rPr>
-          <w:sz w:val="22"/>
-          <w:lang w:val="pt-PT"/>
-        </w:rPr>
-        <w:t>Exercício 3.2</w:t>
-      </w:r>
-      <w:bookmarkEnd w:id="17"/>
+        <w:drawing>
+          <wp:inline distT="0" distB="0" distL="0" distR="0" wp14:anchorId="057E0BE0" wp14:editId="70DA0404">
+            <wp:extent cx="5943600" cy="1533525"/>
+            <wp:effectExtent l="0" t="0" r="0" b="9525"/>
+            <wp:docPr id="16" name="Picture 16"/>
+            <wp:cNvGraphicFramePr>
+              <a:graphicFrameLocks xmlns:a="http://schemas.openxmlformats.org/drawingml/2006/main" noChangeAspect="1"/>
+            </wp:cNvGraphicFramePr>
+            <a:graphic xmlns:a="http://schemas.openxmlformats.org/drawingml/2006/main">
+              <a:graphicData uri="http://schemas.openxmlformats.org/drawingml/2006/picture">
+                <pic:pic xmlns:pic="http://schemas.openxmlformats.org/drawingml/2006/picture">
+                  <pic:nvPicPr>
+                    <pic:cNvPr id="0" name="Picture 5"/>
+                    <pic:cNvPicPr>
+                      <a:picLocks noChangeAspect="1" noChangeArrowheads="1"/>
+                    </pic:cNvPicPr>
+                  </pic:nvPicPr>
+                  <pic:blipFill>
+                    <a:blip r:embed="rId20">
+                      <a:extLst>
+                        <a:ext uri="{28A0092B-C50C-407E-A947-70E740481C1C}">
+                          <a14:useLocalDpi xmlns:a14="http://schemas.microsoft.com/office/drawing/2010/main" val="0"/>
+                        </a:ext>
+                      </a:extLst>
+                    </a:blip>
+                    <a:srcRect/>
+                    <a:stretch>
+                      <a:fillRect/>
+                    </a:stretch>
+                  </pic:blipFill>
+                  <pic:spPr bwMode="auto">
+                    <a:xfrm>
+                      <a:off x="0" y="0"/>
+                      <a:ext cx="5943600" cy="1533525"/>
+                    </a:xfrm>
+                    <a:prstGeom prst="rect">
+                      <a:avLst/>
+                    </a:prstGeom>
+                    <a:noFill/>
+                    <a:ln>
+                      <a:noFill/>
+                    </a:ln>
+                  </pic:spPr>
+                </pic:pic>
+              </a:graphicData>
+            </a:graphic>
+          </wp:inline>
+        </w:drawing>
+      </w:r>
+    </w:p>
+    <w:p>
+      <w:pPr>
+        <w:rPr>
+          <w:color w:val="5F5F5F" w:themeColor="accent5"/>
+          <w:sz w:val="22"/>
+          <w:lang w:val="pt-PT"/>
+        </w:rPr>
+      </w:pPr>
+    </w:p>
+    <w:p>
+      <w:pPr>
+        <w:rPr>
+          <w:color w:val="5F5F5F" w:themeColor="accent5"/>
+          <w:sz w:val="22"/>
+          <w:lang w:val="pt-PT"/>
+        </w:rPr>
+      </w:pPr>
+      <w:r>
+        <w:rPr>
+          <w:color w:val="5F5F5F" w:themeColor="accent5"/>
+          <w:sz w:val="22"/>
+          <w:lang w:val="pt-PT"/>
+        </w:rPr>
+        <w:t>O resultado assemelha-se ao seguinte aspecto:</w:t>
+      </w:r>
+    </w:p>
+    <w:p>
+      <w:pPr>
+        <w:rPr>
+          <w:color w:val="5F5F5F" w:themeColor="accent5"/>
+          <w:sz w:val="22"/>
+          <w:lang w:val="pt-PT"/>
+        </w:rPr>
+      </w:pPr>
+      <w:bookmarkStart w:id="19" w:name="_GoBack"/>
+      <w:bookmarkEnd w:id="19"/>
+    </w:p>
+    <w:p>
+      <w:pPr>
+        <w:rPr>
+          <w:sz w:val="22"/>
+          <w:lang w:val="pt-PT"/>
+        </w:rPr>
+      </w:pPr>
+      <w:r>
+        <w:rPr>
+          <w:noProof/>
+          <w:sz w:val="22"/>
+          <w:lang w:val="pt-PT"/>
+        </w:rPr>
+        <w:drawing>
+          <wp:inline distT="0" distB="0" distL="0" distR="0" wp14:anchorId="1A0B0911" wp14:editId="5A54EA70">
+            <wp:extent cx="4276725" cy="2105025"/>
+            <wp:effectExtent l="0" t="0" r="9525" b="9525"/>
+            <wp:docPr id="17" name="Picture 17"/>
+            <wp:cNvGraphicFramePr>
+              <a:graphicFrameLocks xmlns:a="http://schemas.openxmlformats.org/drawingml/2006/main" noChangeAspect="1"/>
+            </wp:cNvGraphicFramePr>
+            <a:graphic xmlns:a="http://schemas.openxmlformats.org/drawingml/2006/main">
+              <a:graphicData uri="http://schemas.openxmlformats.org/drawingml/2006/picture">
+                <pic:pic xmlns:pic="http://schemas.openxmlformats.org/drawingml/2006/picture">
+                  <pic:nvPicPr>
+                    <pic:cNvPr id="0" name="Picture 6"/>
+                    <pic:cNvPicPr>
+                      <a:picLocks noChangeAspect="1" noChangeArrowheads="1"/>
+                    </pic:cNvPicPr>
+                  </pic:nvPicPr>
+                  <pic:blipFill>
+                    <a:blip r:embed="rId21">
+                      <a:extLst>
+                        <a:ext uri="{28A0092B-C50C-407E-A947-70E740481C1C}">
+                          <a14:useLocalDpi xmlns:a14="http://schemas.microsoft.com/office/drawing/2010/main" val="0"/>
+                        </a:ext>
+                      </a:extLst>
+                    </a:blip>
+                    <a:srcRect/>
+                    <a:stretch>
+                      <a:fillRect/>
+                    </a:stretch>
+                  </pic:blipFill>
+                  <pic:spPr bwMode="auto">
+                    <a:xfrm>
+                      <a:off x="0" y="0"/>
+                      <a:ext cx="4276725" cy="2105025"/>
+                    </a:xfrm>
+                    <a:prstGeom prst="rect">
+                      <a:avLst/>
+                    </a:prstGeom>
+                    <a:noFill/>
+                    <a:ln>
+                      <a:noFill/>
+                    </a:ln>
+                  </pic:spPr>
+                </pic:pic>
+              </a:graphicData>
+            </a:graphic>
+          </wp:inline>
+        </w:drawing>
+      </w:r>
+    </w:p>
+    <w:p>
+      <w:pPr>
+        <w:rPr>
+          <w:sz w:val="22"/>
+          <w:lang w:val="pt-PT"/>
+        </w:rPr>
+      </w:pPr>
     </w:p>
     <w:p>
       <w:pPr>
@@ -5073,48 +5654,48 @@
           <w:lang w:val="pt-PT"/>
         </w:rPr>
       </w:pPr>
-      <w:bookmarkStart w:id="18" w:name="_Toc497943770"/>
-      <w:r>
-        <w:rPr>
-          <w:sz w:val="22"/>
-          <w:lang w:val="pt-PT"/>
-        </w:rPr>
-        <w:t>Alínea 3.2.1</w:t>
-      </w:r>
-      <w:bookmarkEnd w:id="18"/>
-    </w:p>
-    <w:p>
-      <w:pPr>
-        <w:rPr>
-          <w:color w:val="5F5F5F" w:themeColor="accent5"/>
-          <w:sz w:val="22"/>
-          <w:lang w:val="pt-PT"/>
-        </w:rPr>
-      </w:pPr>
-      <w:r>
-        <w:rPr>
-          <w:color w:val="5F5F5F" w:themeColor="accent5"/>
-          <w:sz w:val="22"/>
-          <w:lang w:val="pt-PT"/>
-        </w:rPr>
-        <w:t xml:space="preserve">“Crie uma View que permita saber qual o cliente “Silver” que nunca passou nas </w:t>
-      </w:r>
-    </w:p>
-    <w:p>
-      <w:pPr>
-        <w:rPr>
-          <w:color w:val="5F5F5F" w:themeColor="accent5"/>
-          <w:sz w:val="22"/>
-          <w:lang w:val="pt-PT"/>
-        </w:rPr>
-      </w:pPr>
-      <w:r>
-        <w:rPr>
-          <w:color w:val="5F5F5F" w:themeColor="accent5"/>
-          <w:sz w:val="22"/>
-          <w:lang w:val="pt-PT"/>
-        </w:rPr>
-        <w:t>autoestradas que a A3 permite ligação.”</w:t>
+      <w:bookmarkStart w:id="20" w:name="_Toc497943772"/>
+      <w:r>
+        <w:rPr>
+          <w:sz w:val="22"/>
+          <w:lang w:val="pt-PT"/>
+        </w:rPr>
+        <w:t>Alínea 3.2.3</w:t>
+      </w:r>
+      <w:bookmarkEnd w:id="20"/>
+    </w:p>
+    <w:p>
+      <w:pPr>
+        <w:rPr>
+          <w:color w:val="5F5F5F" w:themeColor="accent5"/>
+          <w:sz w:val="22"/>
+          <w:lang w:val="pt-PT"/>
+        </w:rPr>
+      </w:pPr>
+      <w:r>
+        <w:rPr>
+          <w:color w:val="5F5F5F" w:themeColor="accent5"/>
+          <w:sz w:val="22"/>
+          <w:lang w:val="pt-PT"/>
+        </w:rPr>
+        <w:t xml:space="preserve">“Crie uma View que para cada ano, indique qual o cliente “Gold” com maior </w:t>
+      </w:r>
+    </w:p>
+    <w:p>
+      <w:pPr>
+        <w:rPr>
+          <w:color w:val="5F5F5F" w:themeColor="accent5"/>
+          <w:sz w:val="22"/>
+          <w:lang w:val="pt-PT"/>
+        </w:rPr>
+      </w:pPr>
+      <w:r>
+        <w:rPr>
+          <w:color w:val="5F5F5F" w:themeColor="accent5"/>
+          <w:sz w:val="22"/>
+          <w:lang w:val="pt-PT"/>
+        </w:rPr>
+        <w:t>faturação.”</w:t>
       </w:r>
     </w:p>
     <w:p>
@@ -5259,422 +5840,9 @@
         </w:rPr>
       </w:pPr>
     </w:p>
-    <w:p>
-      <w:pPr>
-        <w:pStyle w:val="Heading3"/>
-        <w:rPr>
-          <w:sz w:val="22"/>
-          <w:lang w:val="pt-PT"/>
-        </w:rPr>
-      </w:pPr>
-      <w:bookmarkStart w:id="19" w:name="_Toc497943771"/>
-      <w:r>
-        <w:rPr>
-          <w:sz w:val="22"/>
-          <w:lang w:val="pt-PT"/>
-        </w:rPr>
-        <w:t>Alínea 3.2.2</w:t>
-      </w:r>
-      <w:bookmarkEnd w:id="19"/>
-    </w:p>
-    <w:p>
-      <w:pPr>
-        <w:rPr>
-          <w:color w:val="5F5F5F" w:themeColor="accent5"/>
-          <w:sz w:val="22"/>
-          <w:lang w:val="pt-PT"/>
-        </w:rPr>
-      </w:pPr>
-      <w:r>
-        <w:rPr>
-          <w:color w:val="5F5F5F" w:themeColor="accent5"/>
-          <w:sz w:val="22"/>
-          <w:lang w:val="pt-PT"/>
-        </w:rPr>
-        <w:t xml:space="preserve">“Crie uma View que permita obter para cada autoestrada tradicional e portagem </w:t>
-      </w:r>
-    </w:p>
-    <w:p>
-      <w:pPr>
-        <w:rPr>
-          <w:color w:val="5F5F5F" w:themeColor="accent5"/>
-          <w:sz w:val="22"/>
-          <w:lang w:val="pt-PT"/>
-        </w:rPr>
-      </w:pPr>
-      <w:r>
-        <w:rPr>
-          <w:color w:val="5F5F5F" w:themeColor="accent5"/>
-          <w:sz w:val="22"/>
-          <w:lang w:val="pt-PT"/>
-        </w:rPr>
-        <w:t xml:space="preserve">com pórticos os clientes (nome, tipo de cliente) e veículos (dispositivo e </w:t>
-      </w:r>
-    </w:p>
-    <w:p>
-      <w:pPr>
-        <w:rPr>
-          <w:sz w:val="22"/>
-          <w:lang w:val="pt-PT"/>
-        </w:rPr>
-      </w:pPr>
-      <w:r>
-        <w:rPr>
-          <w:color w:val="5F5F5F" w:themeColor="accent5"/>
-          <w:sz w:val="22"/>
-          <w:lang w:val="pt-PT"/>
-        </w:rPr>
-        <w:t>matricula) que aí circularam no mês de Agosto de 2017.”</w:t>
-      </w:r>
-      <w:r>
-        <w:rPr>
-          <w:color w:val="5F5F5F" w:themeColor="accent5"/>
-          <w:sz w:val="22"/>
-          <w:lang w:val="pt-PT"/>
-        </w:rPr>
-        <w:cr/>
-      </w:r>
-    </w:p>
-    <w:p>
-      <w:pPr>
-        <w:ind w:firstLine="0"/>
-        <w:jc w:val="both"/>
-        <w:rPr>
-          <w:sz w:val="22"/>
-          <w:lang w:val="pt-PT"/>
-        </w:rPr>
-      </w:pPr>
-      <w:r>
-        <w:rPr>
-          <w:sz w:val="22"/>
-          <w:lang w:val="pt-PT"/>
-        </w:rPr>
-        <w:t>/***</w:t>
-      </w:r>
-      <w:r>
-        <w:rPr>
-          <w:sz w:val="22"/>
-          <w:lang w:val="pt-PT"/>
-        </w:rPr>
-        <w:tab/>
-      </w:r>
-      <w:r>
-        <w:rPr>
-          <w:sz w:val="22"/>
-          <w:lang w:val="pt-PT"/>
-        </w:rPr>
-        <w:tab/>
-        <w:t>DADOS EXISTENTES</w:t>
-      </w:r>
-      <w:r>
-        <w:rPr>
-          <w:sz w:val="22"/>
-          <w:lang w:val="pt-PT"/>
-        </w:rPr>
-        <w:tab/>
-        <w:t>****/</w:t>
-      </w:r>
-    </w:p>
-    <w:p>
-      <w:pPr>
-        <w:ind w:firstLine="0"/>
-        <w:jc w:val="both"/>
-        <w:rPr>
-          <w:sz w:val="22"/>
-          <w:lang w:val="pt-PT"/>
-        </w:rPr>
-      </w:pPr>
-      <w:r>
-        <w:rPr>
-          <w:sz w:val="22"/>
-          <w:lang w:val="pt-PT"/>
-        </w:rPr>
-        <w:t>/***</w:t>
-      </w:r>
-      <w:r>
-        <w:rPr>
-          <w:sz w:val="22"/>
-          <w:lang w:val="pt-PT"/>
-        </w:rPr>
-        <w:tab/>
-      </w:r>
-      <w:r>
-        <w:rPr>
-          <w:sz w:val="22"/>
-          <w:lang w:val="pt-PT"/>
-        </w:rPr>
-        <w:tab/>
-        <w:t>SCRIPT</w:t>
-      </w:r>
-      <w:r>
-        <w:rPr>
-          <w:sz w:val="22"/>
-          <w:lang w:val="pt-PT"/>
-        </w:rPr>
-        <w:tab/>
-      </w:r>
-      <w:r>
-        <w:rPr>
-          <w:sz w:val="22"/>
-          <w:lang w:val="pt-PT"/>
-        </w:rPr>
-        <w:tab/>
-        <w:t>****/</w:t>
-      </w:r>
-    </w:p>
-    <w:p>
-      <w:pPr>
-        <w:ind w:firstLine="0"/>
-        <w:jc w:val="both"/>
-        <w:rPr>
-          <w:sz w:val="22"/>
-          <w:lang w:val="pt-PT"/>
-        </w:rPr>
-      </w:pPr>
-      <w:r>
-        <w:rPr>
-          <w:sz w:val="22"/>
-          <w:lang w:val="pt-PT"/>
-        </w:rPr>
-        <w:t>/***</w:t>
-      </w:r>
-      <w:r>
-        <w:rPr>
-          <w:sz w:val="22"/>
-          <w:lang w:val="pt-PT"/>
-        </w:rPr>
-        <w:tab/>
-      </w:r>
-      <w:r>
-        <w:rPr>
-          <w:sz w:val="22"/>
-          <w:lang w:val="pt-PT"/>
-        </w:rPr>
-        <w:tab/>
-        <w:t>RESULTDO OBTIDO</w:t>
-      </w:r>
-      <w:r>
-        <w:rPr>
-          <w:sz w:val="22"/>
-          <w:lang w:val="pt-PT"/>
-        </w:rPr>
-        <w:tab/>
-      </w:r>
-      <w:r>
-        <w:rPr>
-          <w:sz w:val="22"/>
-          <w:lang w:val="pt-PT"/>
-        </w:rPr>
-        <w:tab/>
-        <w:t>****/</w:t>
-      </w:r>
-    </w:p>
-    <w:p>
-      <w:pPr>
-        <w:rPr>
-          <w:sz w:val="22"/>
-          <w:lang w:val="pt-PT"/>
-        </w:rPr>
-      </w:pPr>
-    </w:p>
-    <w:p>
-      <w:pPr>
-        <w:pStyle w:val="Heading3"/>
-        <w:rPr>
-          <w:sz w:val="22"/>
-          <w:lang w:val="pt-PT"/>
-        </w:rPr>
-      </w:pPr>
-      <w:bookmarkStart w:id="20" w:name="_Toc497943772"/>
-      <w:r>
-        <w:rPr>
-          <w:sz w:val="22"/>
-          <w:lang w:val="pt-PT"/>
-        </w:rPr>
-        <w:t>Alínea 3.2.3</w:t>
-      </w:r>
-      <w:bookmarkEnd w:id="20"/>
-    </w:p>
-    <w:p>
-      <w:pPr>
-        <w:rPr>
-          <w:color w:val="5F5F5F" w:themeColor="accent5"/>
-          <w:sz w:val="22"/>
-          <w:lang w:val="pt-PT"/>
-        </w:rPr>
-      </w:pPr>
-      <w:r>
-        <w:rPr>
-          <w:color w:val="5F5F5F" w:themeColor="accent5"/>
-          <w:sz w:val="22"/>
-          <w:lang w:val="pt-PT"/>
-        </w:rPr>
-        <w:t xml:space="preserve">“Crie uma View que para cada ano, indique qual o cliente “Gold” com maior </w:t>
-      </w:r>
-    </w:p>
-    <w:p>
-      <w:pPr>
-        <w:rPr>
-          <w:color w:val="5F5F5F" w:themeColor="accent5"/>
-          <w:sz w:val="22"/>
-          <w:lang w:val="pt-PT"/>
-        </w:rPr>
-      </w:pPr>
-      <w:r>
-        <w:rPr>
-          <w:color w:val="5F5F5F" w:themeColor="accent5"/>
-          <w:sz w:val="22"/>
-          <w:lang w:val="pt-PT"/>
-        </w:rPr>
-        <w:t>faturação.”</w:t>
-      </w:r>
-    </w:p>
-    <w:p>
-      <w:pPr>
-        <w:ind w:firstLine="0"/>
-        <w:jc w:val="both"/>
-        <w:rPr>
-          <w:sz w:val="22"/>
-          <w:lang w:val="pt-PT"/>
-        </w:rPr>
-      </w:pPr>
-      <w:r>
-        <w:rPr>
-          <w:sz w:val="22"/>
-          <w:lang w:val="pt-PT"/>
-        </w:rPr>
-        <w:lastRenderedPageBreak/>
-        <w:t>/***</w:t>
-      </w:r>
-      <w:r>
-        <w:rPr>
-          <w:sz w:val="22"/>
-          <w:lang w:val="pt-PT"/>
-        </w:rPr>
-        <w:tab/>
-      </w:r>
-      <w:r>
-        <w:rPr>
-          <w:sz w:val="22"/>
-          <w:lang w:val="pt-PT"/>
-        </w:rPr>
-        <w:tab/>
-        <w:t>DADOS EXISTENTES</w:t>
-      </w:r>
-      <w:r>
-        <w:rPr>
-          <w:sz w:val="22"/>
-          <w:lang w:val="pt-PT"/>
-        </w:rPr>
-        <w:tab/>
-        <w:t>****/</w:t>
-      </w:r>
-    </w:p>
-    <w:p>
-      <w:pPr>
-        <w:ind w:firstLine="0"/>
-        <w:jc w:val="both"/>
-        <w:rPr>
-          <w:sz w:val="22"/>
-          <w:lang w:val="pt-PT"/>
-        </w:rPr>
-      </w:pPr>
-      <w:r>
-        <w:rPr>
-          <w:sz w:val="22"/>
-          <w:lang w:val="pt-PT"/>
-        </w:rPr>
-        <w:t>/***</w:t>
-      </w:r>
-      <w:r>
-        <w:rPr>
-          <w:sz w:val="22"/>
-          <w:lang w:val="pt-PT"/>
-        </w:rPr>
-        <w:tab/>
-      </w:r>
-      <w:r>
-        <w:rPr>
-          <w:sz w:val="22"/>
-          <w:lang w:val="pt-PT"/>
-        </w:rPr>
-        <w:tab/>
-        <w:t>SCRIPT</w:t>
-      </w:r>
-      <w:r>
-        <w:rPr>
-          <w:sz w:val="22"/>
-          <w:lang w:val="pt-PT"/>
-        </w:rPr>
-        <w:tab/>
-      </w:r>
-      <w:r>
-        <w:rPr>
-          <w:sz w:val="22"/>
-          <w:lang w:val="pt-PT"/>
-        </w:rPr>
-        <w:tab/>
-        <w:t>****/</w:t>
-      </w:r>
-    </w:p>
-    <w:p>
-      <w:pPr>
-        <w:ind w:firstLine="0"/>
-        <w:jc w:val="both"/>
-        <w:rPr>
-          <w:sz w:val="22"/>
-          <w:lang w:val="pt-PT"/>
-        </w:rPr>
-      </w:pPr>
-      <w:r>
-        <w:rPr>
-          <w:sz w:val="22"/>
-          <w:lang w:val="pt-PT"/>
-        </w:rPr>
-        <w:t>/***</w:t>
-      </w:r>
-      <w:r>
-        <w:rPr>
-          <w:sz w:val="22"/>
-          <w:lang w:val="pt-PT"/>
-        </w:rPr>
-        <w:tab/>
-      </w:r>
-      <w:r>
-        <w:rPr>
-          <w:sz w:val="22"/>
-          <w:lang w:val="pt-PT"/>
-        </w:rPr>
-        <w:tab/>
-        <w:t>RESULTDO OBTIDO</w:t>
-      </w:r>
-      <w:r>
-        <w:rPr>
-          <w:sz w:val="22"/>
-          <w:lang w:val="pt-PT"/>
-        </w:rPr>
-        <w:tab/>
-      </w:r>
-      <w:r>
-        <w:rPr>
-          <w:sz w:val="22"/>
-          <w:lang w:val="pt-PT"/>
-        </w:rPr>
-        <w:tab/>
-        <w:t>****/</w:t>
-      </w:r>
-    </w:p>
-    <w:p>
-      <w:pPr>
-        <w:rPr>
-          <w:sz w:val="22"/>
-          <w:lang w:val="pt-PT"/>
-        </w:rPr>
-      </w:pPr>
-    </w:p>
     <w:sectPr>
-      <w:headerReference w:type="default" r:id="rId19"/>
-      <w:headerReference w:type="first" r:id="rId20"/>
+      <w:headerReference w:type="default" r:id="rId22"/>
+      <w:headerReference w:type="first" r:id="rId23"/>
       <w:footnotePr>
         <w:pos w:val="beneathText"/>
       </w:footnotePr>
@@ -5809,7 +5977,7 @@
         <w:rStyle w:val="Strong"/>
         <w:noProof/>
       </w:rPr>
-      <w:t>13</w:t>
+      <w:t>14</w:t>
     </w:r>
     <w:r>
       <w:rPr>
@@ -9175,7 +9343,7 @@
     <w:charset w:val="00"/>
     <w:family w:val="modern"/>
     <w:pitch w:val="fixed"/>
-    <w:sig w:usb0="E00006FF" w:usb1="0000FCFF" w:usb2="00000001" w:usb3="00000000" w:csb0="0000019F" w:csb1="00000000"/>
+    <w:sig w:usb0="E10002FF" w:usb1="4000FCFF" w:usb2="00000009" w:usb3="00000000" w:csb0="0000019F" w:csb1="00000000"/>
   </w:font>
   <w:font w:name="Calibri">
     <w:panose1 w:val="020F0502020204030204"/>
@@ -9214,10 +9382,12 @@
     <w:rsid w:val="0020566F"/>
     <w:rsid w:val="0023163A"/>
     <w:rsid w:val="00824FF2"/>
+    <w:rsid w:val="00932C11"/>
     <w:rsid w:val="00A12E3D"/>
     <w:rsid w:val="00C31C23"/>
     <w:rsid w:val="00E224C3"/>
     <w:rsid w:val="00E96BF5"/>
+    <w:rsid w:val="00FA6407"/>
   </w:rsids>
   <m:mathPr>
     <m:mathFont m:val="Cambria Math"/>
@@ -10124,7 +10294,7 @@
 </file>
 
 <file path=customXml/itemProps1.xml><?xml version="1.0" encoding="utf-8"?>
-<ds:datastoreItem xmlns:ds="http://schemas.openxmlformats.org/officeDocument/2006/customXml" ds:itemID="{9F3F183A-7074-4C13-A962-00A17545A3F2}">
+<ds:datastoreItem xmlns:ds="http://schemas.openxmlformats.org/officeDocument/2006/customXml" ds:itemID="{6CC841D2-D927-4C3A-9157-9C83EF6410A2}">
   <ds:schemaRefs>
     <ds:schemaRef ds:uri="http://schemas.openxmlformats.org/officeDocument/2006/bibliography"/>
   </ds:schemaRefs>

</xml_diff>